<commit_message>
updated a2 part b document
added part b2
added isru to b3
added alternative cost model to b3
</commit_message>
<xml_diff>
--- a/MSDO/Assignment2/A2-partB3_word.docx
+++ b/MSDO/Assignment2/A2-partB3_word.docx
@@ -1,9 +1,670 @@
 
 <file path=word/document.xml><?xml version="1.0" encoding="utf-8"?>
-<w:document xmlns:wpc="http://schemas.microsoft.com/office/word/2010/wordprocessingCanvas" xmlns:mc="http://schemas.openxmlformats.org/markup-compatibility/2006" xmlns:o="urn:schemas-microsoft-com:office:office" xmlns:r="http://schemas.openxmlformats.org/officeDocument/2006/relationships" xmlns:m="http://schemas.openxmlformats.org/officeDocument/2006/math" xmlns:v="urn:schemas-microsoft-com:vml" xmlns:wp14="http://schemas.microsoft.com/office/word/2010/wordprocessingDrawing" xmlns:wp="http://schemas.openxmlformats.org/drawingml/2006/wordprocessingDrawing" xmlns:w10="urn:schemas-microsoft-com:office:word" xmlns:w="http://schemas.openxmlformats.org/wordprocessingml/2006/main" xmlns:w14="http://schemas.microsoft.com/office/word/2010/wordml" xmlns:wpg="http://schemas.microsoft.com/office/word/2010/wordprocessingGroup" xmlns:wpi="http://schemas.microsoft.com/office/word/2010/wordprocessingInk" xmlns:wne="http://schemas.microsoft.com/office/word/2006/wordml" xmlns:wps="http://schemas.microsoft.com/office/word/2010/wordprocessingShape" mc:Ignorable="w14 wp14">
+<w:document xmlns:wpc="http://schemas.microsoft.com/office/word/2010/wordprocessingCanvas" xmlns:mc="http://schemas.openxmlformats.org/markup-compatibility/2006" xmlns:o="urn:schemas-microsoft-com:office:office" xmlns:r="http://schemas.openxmlformats.org/officeDocument/2006/relationships" xmlns:m="http://schemas.openxmlformats.org/officeDocument/2006/math" xmlns:v="urn:schemas-microsoft-com:vml" xmlns:wp14="http://schemas.microsoft.com/office/word/2010/wordprocessingDrawing" xmlns:wp="http://schemas.openxmlformats.org/drawingml/2006/wordprocessingDrawing" xmlns:w10="urn:schemas-microsoft-com:office:word" xmlns:w="http://schemas.openxmlformats.org/wordprocessingml/2006/main" xmlns:w14="http://schemas.microsoft.com/office/word/2010/wordml" xmlns:w15="http://schemas.microsoft.com/office/word/2012/wordml" xmlns:wpg="http://schemas.microsoft.com/office/word/2010/wordprocessingGroup" xmlns:wpi="http://schemas.microsoft.com/office/word/2010/wordprocessingInk" xmlns:wne="http://schemas.microsoft.com/office/word/2006/wordml" xmlns:wps="http://schemas.microsoft.com/office/word/2010/wordprocessingShape" mc:Ignorable="w14 w15 wp14">
   <w:body>
     <w:p>
       <w:r>
+        <w:t xml:space="preserve">b2) </w:t>
+      </w:r>
+    </w:p>
+    <w:p>
+      <w:r>
+        <w:t>Based on the DOE (see part b3) performed, we have chosen an initial design which consists of a promising architecture (low mass, high science value) and baseline technology parameters. Architecture 1400 has operating base location</w:t>
+      </w:r>
+      <w:r>
+        <w:t xml:space="preserve"> at Amazonis with </w:t>
+      </w:r>
+      <w:r>
+        <w:t>photovoltaic power generation and</w:t>
+      </w:r>
+      <w:r>
+        <w:t xml:space="preserve"> 25% </w:t>
+      </w:r>
+      <w:r>
+        <w:t xml:space="preserve">of </w:t>
+      </w:r>
+      <w:r>
+        <w:t>food grown</w:t>
+      </w:r>
+      <w:r>
+        <w:t xml:space="preserve"> in-situ. </w:t>
+      </w:r>
+    </w:p>
+    <w:p>
+      <w:pPr>
+        <w:jc w:val="center"/>
+      </w:pPr>
+      <m:oMath>
+        <m:sSub>
+          <m:sSubPr>
+            <m:ctrlPr>
+              <w:rPr>
+                <w:rFonts w:ascii="Cambria Math" w:hAnsi="Cambria Math"/>
+                <w:i/>
+              </w:rPr>
+            </m:ctrlPr>
+          </m:sSubPr>
+          <m:e>
+            <m:r>
+              <w:rPr>
+                <w:rFonts w:ascii="Cambria Math" w:hAnsi="Cambria Math"/>
+              </w:rPr>
+              <m:t>x</m:t>
+            </m:r>
+          </m:e>
+          <m:sub>
+            <m:r>
+              <w:rPr>
+                <w:rFonts w:ascii="Cambria Math" w:hAnsi="Cambria Math"/>
+              </w:rPr>
+              <m:t>0</m:t>
+            </m:r>
+          </m:sub>
+        </m:sSub>
+        <m:r>
+          <w:rPr>
+            <w:rFonts w:ascii="Cambria Math" w:hAnsi="Cambria Math"/>
+          </w:rPr>
+          <m:t>=</m:t>
+        </m:r>
+        <m:d>
+          <m:dPr>
+            <m:begChr m:val="["/>
+            <m:endChr m:val="]"/>
+            <m:ctrlPr>
+              <w:rPr>
+                <w:rFonts w:ascii="Cambria Math" w:hAnsi="Cambria Math"/>
+                <w:i/>
+              </w:rPr>
+            </m:ctrlPr>
+          </m:dPr>
+          <m:e>
+            <m:m>
+              <m:mPr>
+                <m:mcs>
+                  <m:mc>
+                    <m:mcPr>
+                      <m:count m:val="1"/>
+                      <m:mcJc m:val="center"/>
+                    </m:mcPr>
+                  </m:mc>
+                </m:mcs>
+                <m:ctrlPr>
+                  <w:rPr>
+                    <w:rFonts w:ascii="Cambria Math" w:hAnsi="Cambria Math"/>
+                    <w:i/>
+                  </w:rPr>
+                </m:ctrlPr>
+              </m:mPr>
+              <m:mr>
+                <m:e>
+                  <m:r>
+                    <w:rPr>
+                      <w:rFonts w:ascii="Cambria Math" w:hAnsi="Cambria Math"/>
+                    </w:rPr>
+                    <m:t>Is</m:t>
+                  </m:r>
+                  <m:sSub>
+                    <m:sSubPr>
+                      <m:ctrlPr>
+                        <w:rPr>
+                          <w:rFonts w:ascii="Cambria Math" w:hAnsi="Cambria Math"/>
+                          <w:i/>
+                        </w:rPr>
+                      </m:ctrlPr>
+                    </m:sSubPr>
+                    <m:e>
+                      <m:r>
+                        <w:rPr>
+                          <w:rFonts w:ascii="Cambria Math" w:hAnsi="Cambria Math"/>
+                        </w:rPr>
+                        <m:t>p</m:t>
+                      </m:r>
+                    </m:e>
+                    <m:sub>
+                      <m:r>
+                        <w:rPr>
+                          <w:rFonts w:ascii="Cambria Math" w:hAnsi="Cambria Math"/>
+                        </w:rPr>
+                        <m:t>L</m:t>
+                      </m:r>
+                      <m:sSub>
+                        <m:sSubPr>
+                          <m:ctrlPr>
+                            <w:rPr>
+                              <w:rFonts w:ascii="Cambria Math" w:hAnsi="Cambria Math"/>
+                              <w:i/>
+                            </w:rPr>
+                          </m:ctrlPr>
+                        </m:sSubPr>
+                        <m:e>
+                          <m:r>
+                            <w:rPr>
+                              <w:rFonts w:ascii="Cambria Math" w:hAnsi="Cambria Math"/>
+                            </w:rPr>
+                            <m:t>H</m:t>
+                          </m:r>
+                        </m:e>
+                        <m:sub>
+                          <m:r>
+                            <w:rPr>
+                              <w:rFonts w:ascii="Cambria Math" w:hAnsi="Cambria Math"/>
+                            </w:rPr>
+                            <m:t>2</m:t>
+                          </m:r>
+                        </m:sub>
+                      </m:sSub>
+                    </m:sub>
+                  </m:sSub>
+                </m:e>
+              </m:mr>
+              <m:mr>
+                <m:e>
+                  <m:r>
+                    <w:rPr>
+                      <w:rFonts w:ascii="Cambria Math" w:hAnsi="Cambria Math"/>
+                    </w:rPr>
+                    <m:t>Is</m:t>
+                  </m:r>
+                  <m:sSub>
+                    <m:sSubPr>
+                      <m:ctrlPr>
+                        <w:rPr>
+                          <w:rFonts w:ascii="Cambria Math" w:hAnsi="Cambria Math"/>
+                          <w:i/>
+                        </w:rPr>
+                      </m:ctrlPr>
+                    </m:sSubPr>
+                    <m:e>
+                      <m:r>
+                        <w:rPr>
+                          <w:rFonts w:ascii="Cambria Math" w:hAnsi="Cambria Math"/>
+                        </w:rPr>
+                        <m:t>p</m:t>
+                      </m:r>
+                    </m:e>
+                    <m:sub>
+                      <m:r>
+                        <w:rPr>
+                          <w:rFonts w:ascii="Cambria Math" w:hAnsi="Cambria Math"/>
+                        </w:rPr>
+                        <m:t>NTR</m:t>
+                      </m:r>
+                    </m:sub>
+                  </m:sSub>
+                </m:e>
+              </m:mr>
+              <m:mr>
+                <m:e>
+                  <m:m>
+                    <m:mPr>
+                      <m:mcs>
+                        <m:mc>
+                          <m:mcPr>
+                            <m:count m:val="1"/>
+                            <m:mcJc m:val="center"/>
+                          </m:mcPr>
+                        </m:mc>
+                      </m:mcs>
+                      <m:ctrlPr>
+                        <w:rPr>
+                          <w:rFonts w:ascii="Cambria Math" w:hAnsi="Cambria Math"/>
+                          <w:i/>
+                        </w:rPr>
+                      </m:ctrlPr>
+                    </m:mPr>
+                    <m:mr>
+                      <m:e>
+                        <m:sSub>
+                          <m:sSubPr>
+                            <m:ctrlPr>
+                              <w:rPr>
+                                <w:rFonts w:ascii="Cambria Math" w:hAnsi="Cambria Math"/>
+                                <w:i/>
+                              </w:rPr>
+                            </m:ctrlPr>
+                          </m:sSubPr>
+                          <m:e>
+                            <m:r>
+                              <w:rPr>
+                                <w:rFonts w:ascii="Cambria Math" w:hAnsi="Cambria Math"/>
+                              </w:rPr>
+                              <m:t>∈</m:t>
+                            </m:r>
+                          </m:e>
+                          <m:sub>
+                            <m:r>
+                              <w:rPr>
+                                <w:rFonts w:ascii="Cambria Math" w:hAnsi="Cambria Math"/>
+                              </w:rPr>
+                              <m:t>ISRU</m:t>
+                            </m:r>
+                          </m:sub>
+                        </m:sSub>
+                      </m:e>
+                    </m:mr>
+                    <m:mr>
+                      <m:e>
+                        <m:r>
+                          <w:rPr>
+                            <w:rFonts w:ascii="Cambria Math" w:hAnsi="Cambria Math"/>
+                          </w:rPr>
+                          <m:t>α</m:t>
+                        </m:r>
+                      </m:e>
+                    </m:mr>
+                    <m:mr>
+                      <m:e>
+                        <m:m>
+                          <m:mPr>
+                            <m:mcs>
+                              <m:mc>
+                                <m:mcPr>
+                                  <m:count m:val="1"/>
+                                  <m:mcJc m:val="center"/>
+                                </m:mcPr>
+                              </m:mc>
+                            </m:mcs>
+                            <m:ctrlPr>
+                              <w:rPr>
+                                <w:rFonts w:ascii="Cambria Math" w:hAnsi="Cambria Math"/>
+                                <w:i/>
+                              </w:rPr>
+                            </m:ctrlPr>
+                          </m:mPr>
+                          <m:mr>
+                            <m:e>
+                              <m:sSub>
+                                <m:sSubPr>
+                                  <m:ctrlPr>
+                                    <w:rPr>
+                                      <w:rFonts w:ascii="Cambria Math" w:hAnsi="Cambria Math"/>
+                                      <w:i/>
+                                    </w:rPr>
+                                  </m:ctrlPr>
+                                </m:sSubPr>
+                                <m:e>
+                                  <m:r>
+                                    <w:rPr>
+                                      <w:rFonts w:ascii="Cambria Math" w:hAnsi="Cambria Math"/>
+                                    </w:rPr>
+                                    <m:t>C</m:t>
+                                  </m:r>
+                                </m:e>
+                                <m:sub>
+                                  <m:r>
+                                    <w:rPr>
+                                      <w:rFonts w:ascii="Cambria Math" w:hAnsi="Cambria Math"/>
+                                    </w:rPr>
+                                    <m:t>surf</m:t>
+                                  </m:r>
+                                </m:sub>
+                              </m:sSub>
+                            </m:e>
+                          </m:mr>
+                          <m:mr>
+                            <m:e>
+                              <m:sSub>
+                                <m:sSubPr>
+                                  <m:ctrlPr>
+                                    <w:rPr>
+                                      <w:rFonts w:ascii="Cambria Math" w:hAnsi="Cambria Math"/>
+                                      <w:i/>
+                                    </w:rPr>
+                                  </m:ctrlPr>
+                                </m:sSubPr>
+                                <m:e>
+                                  <m:r>
+                                    <w:rPr>
+                                      <w:rFonts w:ascii="Cambria Math" w:hAnsi="Cambria Math"/>
+                                    </w:rPr>
+                                    <m:t>C</m:t>
+                                  </m:r>
+                                </m:e>
+                                <m:sub>
+                                  <m:r>
+                                    <w:rPr>
+                                      <w:rFonts w:ascii="Cambria Math" w:hAnsi="Cambria Math"/>
+                                    </w:rPr>
+                                    <m:t>transit</m:t>
+                                  </m:r>
+                                </m:sub>
+                              </m:sSub>
+                            </m:e>
+                          </m:mr>
+                        </m:m>
+                      </m:e>
+                    </m:mr>
+                  </m:m>
+                </m:e>
+              </m:mr>
+            </m:m>
+          </m:e>
+        </m:d>
+        <m:r>
+          <w:rPr>
+            <w:rFonts w:ascii="Cambria Math" w:hAnsi="Cambria Math"/>
+          </w:rPr>
+          <m:t>=</m:t>
+        </m:r>
+        <m:d>
+          <m:dPr>
+            <m:begChr m:val="["/>
+            <m:endChr m:val="]"/>
+            <m:ctrlPr>
+              <w:rPr>
+                <w:rFonts w:ascii="Cambria Math" w:hAnsi="Cambria Math"/>
+                <w:i/>
+              </w:rPr>
+            </m:ctrlPr>
+          </m:dPr>
+          <m:e>
+            <m:m>
+              <m:mPr>
+                <m:mcs>
+                  <m:mc>
+                    <m:mcPr>
+                      <m:count m:val="1"/>
+                      <m:mcJc m:val="center"/>
+                    </m:mcPr>
+                  </m:mc>
+                </m:mcs>
+                <m:ctrlPr>
+                  <w:rPr>
+                    <w:rFonts w:ascii="Cambria Math" w:hAnsi="Cambria Math"/>
+                    <w:i/>
+                  </w:rPr>
+                </m:ctrlPr>
+              </m:mPr>
+              <m:mr>
+                <m:e>
+                  <m:r>
+                    <w:rPr>
+                      <w:rFonts w:ascii="Cambria Math" w:hAnsi="Cambria Math"/>
+                    </w:rPr>
+                    <m:t>L</m:t>
+                  </m:r>
+                  <m:sSub>
+                    <m:sSubPr>
+                      <m:ctrlPr>
+                        <w:rPr>
+                          <w:rFonts w:ascii="Cambria Math" w:hAnsi="Cambria Math"/>
+                          <w:i/>
+                        </w:rPr>
+                      </m:ctrlPr>
+                    </m:sSubPr>
+                    <m:e>
+                      <m:r>
+                        <w:rPr>
+                          <w:rFonts w:ascii="Cambria Math" w:hAnsi="Cambria Math"/>
+                        </w:rPr>
+                        <m:t>H</m:t>
+                      </m:r>
+                    </m:e>
+                    <m:sub>
+                      <m:r>
+                        <w:rPr>
+                          <w:rFonts w:ascii="Cambria Math" w:hAnsi="Cambria Math"/>
+                        </w:rPr>
+                        <m:t>2</m:t>
+                      </m:r>
+                    </m:sub>
+                  </m:sSub>
+                  <m:r>
+                    <w:rPr>
+                      <w:rFonts w:ascii="Cambria Math" w:hAnsi="Cambria Math"/>
+                    </w:rPr>
+                    <m:t xml:space="preserve"> Isp</m:t>
+                  </m:r>
+                </m:e>
+              </m:mr>
+              <m:mr>
+                <m:e>
+                  <m:r>
+                    <w:rPr>
+                      <w:rFonts w:ascii="Cambria Math" w:hAnsi="Cambria Math"/>
+                    </w:rPr>
+                    <m:t>Nuclear Thermal Rocket Isp</m:t>
+                  </m:r>
+                </m:e>
+              </m:mr>
+              <m:mr>
+                <m:e>
+                  <m:m>
+                    <m:mPr>
+                      <m:mcs>
+                        <m:mc>
+                          <m:mcPr>
+                            <m:count m:val="1"/>
+                            <m:mcJc m:val="center"/>
+                          </m:mcPr>
+                        </m:mc>
+                      </m:mcs>
+                      <m:ctrlPr>
+                        <w:rPr>
+                          <w:rFonts w:ascii="Cambria Math" w:hAnsi="Cambria Math"/>
+                          <w:i/>
+                        </w:rPr>
+                      </m:ctrlPr>
+                    </m:mPr>
+                    <m:mr>
+                      <m:e>
+                        <m:r>
+                          <w:rPr>
+                            <w:rFonts w:ascii="Cambria Math" w:hAnsi="Cambria Math"/>
+                          </w:rPr>
+                          <m:t>ISRU efficiency</m:t>
+                        </m:r>
+                      </m:e>
+                    </m:mr>
+                    <m:mr>
+                      <m:e>
+                        <m:r>
+                          <w:rPr>
+                            <w:rFonts w:ascii="Cambria Math" w:hAnsi="Cambria Math"/>
+                          </w:rPr>
+                          <m:t>Mission Architecture</m:t>
+                        </m:r>
+                      </m:e>
+                    </m:mr>
+                    <m:mr>
+                      <m:e>
+                        <m:m>
+                          <m:mPr>
+                            <m:mcs>
+                              <m:mc>
+                                <m:mcPr>
+                                  <m:count m:val="1"/>
+                                  <m:mcJc m:val="center"/>
+                                </m:mcPr>
+                              </m:mc>
+                            </m:mcs>
+                            <m:ctrlPr>
+                              <w:rPr>
+                                <w:rFonts w:ascii="Cambria Math" w:hAnsi="Cambria Math"/>
+                                <w:i/>
+                              </w:rPr>
+                            </m:ctrlPr>
+                          </m:mPr>
+                          <m:mr>
+                            <m:e>
+                              <m:r>
+                                <w:rPr>
+                                  <w:rFonts w:ascii="Cambria Math" w:hAnsi="Cambria Math"/>
+                                </w:rPr>
+                                <m:t>Surface Crew Size</m:t>
+                              </m:r>
+                            </m:e>
+                          </m:mr>
+                          <m:mr>
+                            <m:e>
+                              <m:r>
+                                <w:rPr>
+                                  <w:rFonts w:ascii="Cambria Math" w:hAnsi="Cambria Math"/>
+                                </w:rPr>
+                                <m:t>Transit Crew Size</m:t>
+                              </m:r>
+                            </m:e>
+                          </m:mr>
+                        </m:m>
+                      </m:e>
+                    </m:mr>
+                  </m:m>
+                </m:e>
+              </m:mr>
+            </m:m>
+          </m:e>
+        </m:d>
+        <m:r>
+          <w:rPr>
+            <w:rFonts w:ascii="Cambria Math" w:hAnsi="Cambria Math"/>
+          </w:rPr>
+          <m:t>=</m:t>
+        </m:r>
+        <m:d>
+          <m:dPr>
+            <m:begChr m:val="["/>
+            <m:endChr m:val="]"/>
+            <m:ctrlPr>
+              <w:rPr>
+                <w:rFonts w:ascii="Cambria Math" w:hAnsi="Cambria Math"/>
+                <w:i/>
+              </w:rPr>
+            </m:ctrlPr>
+          </m:dPr>
+          <m:e>
+            <m:m>
+              <m:mPr>
+                <m:mcs>
+                  <m:mc>
+                    <m:mcPr>
+                      <m:count m:val="1"/>
+                      <m:mcJc m:val="center"/>
+                    </m:mcPr>
+                  </m:mc>
+                </m:mcs>
+                <m:ctrlPr>
+                  <w:rPr>
+                    <w:rFonts w:ascii="Cambria Math" w:hAnsi="Cambria Math"/>
+                    <w:i/>
+                  </w:rPr>
+                </m:ctrlPr>
+              </m:mPr>
+              <m:mr>
+                <m:e>
+                  <m:r>
+                    <w:rPr>
+                      <w:rFonts w:ascii="Cambria Math" w:hAnsi="Cambria Math"/>
+                    </w:rPr>
+                    <m:t>465</m:t>
+                  </m:r>
+                </m:e>
+              </m:mr>
+              <m:mr>
+                <m:e>
+                  <m:r>
+                    <w:rPr>
+                      <w:rFonts w:ascii="Cambria Math" w:hAnsi="Cambria Math"/>
+                    </w:rPr>
+                    <m:t>950</m:t>
+                  </m:r>
+                </m:e>
+              </m:mr>
+              <m:mr>
+                <m:e>
+                  <m:m>
+                    <m:mPr>
+                      <m:mcs>
+                        <m:mc>
+                          <m:mcPr>
+                            <m:count m:val="1"/>
+                            <m:mcJc m:val="center"/>
+                          </m:mcPr>
+                        </m:mc>
+                      </m:mcs>
+                      <m:ctrlPr>
+                        <w:rPr>
+                          <w:rFonts w:ascii="Cambria Math" w:hAnsi="Cambria Math"/>
+                          <w:i/>
+                        </w:rPr>
+                      </m:ctrlPr>
+                    </m:mPr>
+                    <m:mr>
+                      <m:e>
+                        <m:r>
+                          <w:rPr>
+                            <w:rFonts w:ascii="Cambria Math" w:hAnsi="Cambria Math"/>
+                          </w:rPr>
+                          <m:t>1.0</m:t>
+                        </m:r>
+                      </m:e>
+                    </m:mr>
+                    <m:mr>
+                      <m:e>
+                        <m:r>
+                          <w:rPr>
+                            <w:rFonts w:ascii="Cambria Math" w:hAnsi="Cambria Math"/>
+                          </w:rPr>
+                          <m:t>1400</m:t>
+                        </m:r>
+                      </m:e>
+                    </m:mr>
+                    <m:mr>
+                      <m:e>
+                        <m:m>
+                          <m:mPr>
+                            <m:mcs>
+                              <m:mc>
+                                <m:mcPr>
+                                  <m:count m:val="1"/>
+                                  <m:mcJc m:val="center"/>
+                                </m:mcPr>
+                              </m:mc>
+                            </m:mcs>
+                            <m:ctrlPr>
+                              <w:rPr>
+                                <w:rFonts w:ascii="Cambria Math" w:hAnsi="Cambria Math"/>
+                                <w:i/>
+                              </w:rPr>
+                            </m:ctrlPr>
+                          </m:mPr>
+                          <m:mr>
+                            <m:e>
+                              <m:r>
+                                <w:rPr>
+                                  <w:rFonts w:ascii="Cambria Math" w:hAnsi="Cambria Math"/>
+                                </w:rPr>
+                                <m:t>24</m:t>
+                              </m:r>
+                            </m:e>
+                          </m:mr>
+                          <m:mr>
+                            <m:e>
+                              <m:r>
+                                <w:rPr>
+                                  <w:rFonts w:ascii="Cambria Math" w:hAnsi="Cambria Math"/>
+                                </w:rPr>
+                                <m:t>4</m:t>
+                              </m:r>
+                            </m:e>
+                          </m:mr>
+                        </m:m>
+                      </m:e>
+                    </m:mr>
+                  </m:m>
+                </m:e>
+              </m:mr>
+            </m:m>
+          </m:e>
+        </m:d>
+      </m:oMath>
+      <w:r>
+        <w:br w:type="page"/>
+      </w:r>
+    </w:p>
+    <w:p>
+      <w:r>
+        <w:lastRenderedPageBreak/>
         <w:t>(b3) DOE</w:t>
       </w:r>
     </w:p>
@@ -56,13 +717,8 @@
         <w:t>“</w:t>
       </w:r>
       <w:r>
-        <w:t xml:space="preserve">electric propulsion </w:t>
-      </w:r>
-      <w:proofErr w:type="spellStart"/>
-      <w:r>
-        <w:t>Isp</w:t>
-      </w:r>
-      <w:proofErr w:type="spellEnd"/>
+        <w:t>electric propulsion Isp</w:t>
+      </w:r>
       <w:r>
         <w:t>”</w:t>
       </w:r>
@@ -489,13 +1145,7 @@
                             <w:rPr>
                               <w:rFonts w:ascii="Cambria Math" w:hAnsi="Cambria Math"/>
                             </w:rPr>
-                            <m:t>Mission Archite</m:t>
-                          </m:r>
-                          <m:r>
-                            <w:rPr>
-                              <w:rFonts w:ascii="Cambria Math" w:hAnsi="Cambria Math"/>
-                            </w:rPr>
-                            <m:t>cture</m:t>
+                            <m:t>Mission Architecture</m:t>
                           </m:r>
                         </m:e>
                       </m:mr>
@@ -702,22 +1352,25 @@
         <w:t xml:space="preserve">The resulting design space contains </w:t>
       </w:r>
       <w:r>
-        <w:t>13</w:t>
+        <w:t>4</w:t>
       </w:r>
       <w:r>
         <w:t>,</w:t>
       </w:r>
       <w:r>
-        <w:t>685</w:t>
+        <w:t>561</w:t>
       </w:r>
       <w:r>
         <w:t>,</w:t>
       </w:r>
       <w:r>
-        <w:t>760</w:t>
-      </w:r>
-      <w:r>
-        <w:t xml:space="preserve"> points.  Each execution of the </w:t>
+        <w:t>920</w:t>
+      </w:r>
+      <w:r>
+        <w:t xml:space="preserve"> </w:t>
+      </w:r>
+      <w:r>
+        <w:t xml:space="preserve">points.  Each execution of the </w:t>
       </w:r>
       <w:r>
         <w:t xml:space="preserve">model requires roughly </w:t>
@@ -735,7 +1388,7 @@
         <w:t xml:space="preserve">. Therefore, evaluating the entire design space would require </w:t>
       </w:r>
       <w:r>
-        <w:t>3801</w:t>
+        <w:t>1267</w:t>
       </w:r>
       <w:r>
         <w:t xml:space="preserve"> hours of computation time which is beyond the capabilities of this research effort.</w:t>
@@ -856,23 +1509,7 @@
         <w:t>2</w:t>
       </w:r>
       <w:r>
-        <w:t xml:space="preserve"> </w:t>
-      </w:r>
-      <w:proofErr w:type="spellStart"/>
-      <w:r>
-        <w:t>Isp</w:t>
-      </w:r>
-      <w:proofErr w:type="spellEnd"/>
-      <w:r>
-        <w:t xml:space="preserve">, NTR </w:t>
-      </w:r>
-      <w:proofErr w:type="spellStart"/>
-      <w:r>
-        <w:t>Isp</w:t>
-      </w:r>
-      <w:proofErr w:type="spellEnd"/>
-      <w:r>
-        <w:t>, and ISRU efficiency</w:t>
+        <w:t xml:space="preserve"> Isp, NTR Isp, and ISRU efficiency</w:t>
       </w:r>
       <w:r>
         <w:t>. The crew factors are expected to be especially impactful on the design and may not be appropriate as design variables, but rather as parameters for three different size missions; the consideration of the crew sizes is under further consideration in the group</w:t>
@@ -911,17 +1548,7 @@
         <w:t xml:space="preserve">, color coded by the </w:t>
       </w:r>
       <w:r>
-        <w:t xml:space="preserve">type of ISRU utilized.  The infrastructure setup mass represents the initial effort of our team to capture the development cost of the program, one of our objectives, while the IMLEO resupply mass captures the resupply costs of the program, the second of our objectives. The </w:t>
-      </w:r>
-      <w:proofErr w:type="spellStart"/>
-      <w:proofErr w:type="gramStart"/>
-      <w:r>
-        <w:t>pareto</w:t>
-      </w:r>
-      <w:proofErr w:type="spellEnd"/>
-      <w:proofErr w:type="gramEnd"/>
-      <w:r>
-        <w:t xml:space="preserve"> frontier extends along the left </w:t>
+        <w:t xml:space="preserve">type of ISRU utilized.  The infrastructure setup mass represents the initial effort of our team to capture the development cost of the program, one of our objectives, while the IMLEO resupply mass captures the resupply costs of the program, the second of our objectives. The pareto frontier extends along the left </w:t>
       </w:r>
       <w:r>
         <w:lastRenderedPageBreak/>
@@ -996,9 +1623,9 @@
               </wp:anchor>
             </w:drawing>
           </mc:Choice>
-          <mc:Fallback xmlns:w15="http://schemas.microsoft.com/office/word/2012/wordml">
+          <mc:Fallback>
             <w:pict>
-              <v:shapetype w14:anchorId="059ADEDA" id="_x0000_t32" coordsize="21600,21600" o:spt="32" o:oned="t" path="m,l21600,21600e" filled="f">
+              <v:shapetype w14:anchorId="302BB16E" id="_x0000_t32" coordsize="21600,21600" o:spt="32" o:oned="t" path="m,l21600,21600e" filled="f">
                 <v:path arrowok="t" fillok="f" o:connecttype="none"/>
                 <o:lock v:ext="edit" shapetype="t"/>
               </v:shapetype>
@@ -1032,7 +1659,7 @@
                     </pic:cNvPicPr>
                   </pic:nvPicPr>
                   <pic:blipFill rotWithShape="1">
-                    <a:blip r:embed="rId6" cstate="print">
+                    <a:blip r:embed="rId5" cstate="print">
                       <a:extLst>
                         <a:ext uri="{28A0092B-C50C-407E-A947-70E740481C1C}">
                           <a14:useLocalDpi xmlns:a14="http://schemas.microsoft.com/office/drawing/2010/main" val="0"/>
@@ -1205,17 +1832,7 @@
         <w:t>team’s</w:t>
       </w:r>
       <w:r>
-        <w:t xml:space="preserve"> first attempt to capture the utility of the mission, our third and final objective function.  The </w:t>
-      </w:r>
-      <w:proofErr w:type="spellStart"/>
-      <w:proofErr w:type="gramStart"/>
-      <w:r>
-        <w:t>pareto</w:t>
-      </w:r>
-      <w:proofErr w:type="spellEnd"/>
-      <w:proofErr w:type="gramEnd"/>
-      <w:r>
-        <w:t xml:space="preserve"> frontier extends along the bottom and rights sides of the design space indicating architectures that are efficient in terms of these two objective functions, being most efficient in the direction of the golden arrow.</w:t>
+        <w:t xml:space="preserve"> first attempt to capture the utility of the mission, our third and final objective function.  The pareto frontier extends along the bottom and rights sides of the design space indicating architectures that are efficient in terms of these two objective functions, being most efficient in the direction of the golden arrow.</w:t>
       </w:r>
     </w:p>
     <w:p>
@@ -1289,9 +1906,9 @@
               </wp:anchor>
             </w:drawing>
           </mc:Choice>
-          <mc:Fallback xmlns:w15="http://schemas.microsoft.com/office/word/2012/wordml">
+          <mc:Fallback>
             <w:pict>
-              <v:shape w14:anchorId="19265AD8" id="Straight Arrow Connector 45" o:spid="_x0000_s1026" type="#_x0000_t32" style="position:absolute;margin-left:439.5pt;margin-top:193.7pt;width:28.5pt;height:25.15pt;z-index:251661312;visibility:visible;mso-wrap-style:square;mso-width-percent:0;mso-height-percent:0;mso-wrap-distance-left:9pt;mso-wrap-distance-top:0;mso-wrap-distance-right:9pt;mso-wrap-distance-bottom:0;mso-position-horizontal:absolute;mso-position-horizontal-relative:text;mso-position-vertical:absolute;mso-position-vertical-relative:text;mso-width-percent:0;mso-height-percent:0;mso-width-relative:margin;mso-height-relative:margin" o:gfxdata="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" strokecolor="#f79646 [3209]" strokeweight="3pt">
+              <v:shape w14:anchorId="09F67E08" id="Straight Arrow Connector 45" o:spid="_x0000_s1026" type="#_x0000_t32" style="position:absolute;margin-left:439.5pt;margin-top:193.7pt;width:28.5pt;height:25.15pt;z-index:251661312;visibility:visible;mso-wrap-style:square;mso-width-percent:0;mso-height-percent:0;mso-wrap-distance-left:9pt;mso-wrap-distance-top:0;mso-wrap-distance-right:9pt;mso-wrap-distance-bottom:0;mso-position-horizontal:absolute;mso-position-horizontal-relative:text;mso-position-vertical:absolute;mso-position-vertical-relative:text;mso-width-percent:0;mso-height-percent:0;mso-width-relative:margin;mso-height-relative:margin" o:gfxdata="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" strokecolor="#f79646 [3209]" strokeweight="3pt">
                 <v:stroke endarrow="block"/>
                 <v:shadow on="t" color="black" opacity="22937f" origin=",.5" offset="0,.63889mm"/>
               </v:shape>
@@ -1321,7 +1938,7 @@
                     </pic:cNvPicPr>
                   </pic:nvPicPr>
                   <pic:blipFill rotWithShape="1">
-                    <a:blip r:embed="rId7" cstate="print">
+                    <a:blip r:embed="rId6" cstate="print">
                       <a:extLst>
                         <a:ext uri="{28A0092B-C50C-407E-A947-70E740481C1C}">
                           <a14:useLocalDpi xmlns:a14="http://schemas.microsoft.com/office/drawing/2010/main" val="0"/>
@@ -1506,27 +2123,24 @@
           <w:color w:val="auto"/>
           <w:sz w:val="22"/>
         </w:rPr>
-        <w:t xml:space="preserve">three promising mission architectures from the </w:t>
-      </w:r>
-      <w:proofErr w:type="spellStart"/>
-      <w:proofErr w:type="gramStart"/>
+        <w:t>three promising mission architectures from the pareto frontier of Figure 2 were extracted and a new DOE was conducted with simplified levels from the LH</w:t>
+      </w:r>
       <w:r>
         <w:rPr>
           <w:b w:val="0"/>
           <w:color w:val="auto"/>
           <w:sz w:val="22"/>
-        </w:rPr>
-        <w:t>pareto</w:t>
-      </w:r>
-      <w:proofErr w:type="spellEnd"/>
-      <w:proofErr w:type="gramEnd"/>
+          <w:vertAlign w:val="subscript"/>
+        </w:rPr>
+        <w:t>2</w:t>
+      </w:r>
       <w:r>
         <w:rPr>
           <w:b w:val="0"/>
           <w:color w:val="auto"/>
           <w:sz w:val="22"/>
         </w:rPr>
-        <w:t xml:space="preserve"> frontier of Figure 2 were extracted and a new DOE was conducted with simplified levels from the LH</w:t>
+        <w:t xml:space="preserve"> Isp and NTR Isp factors. Figure 3 displays the result of this second DOE suggesting that the IMLEO resupply mass is highly sensitive to both improved LH</w:t>
       </w:r>
       <w:r>
         <w:rPr>
@@ -1543,89 +2157,8 @@
           <w:color w:val="auto"/>
           <w:sz w:val="22"/>
         </w:rPr>
-        <w:t xml:space="preserve"> </w:t>
-      </w:r>
-      <w:proofErr w:type="spellStart"/>
-      <w:r>
-        <w:rPr>
-          <w:b w:val="0"/>
-          <w:color w:val="auto"/>
-          <w:sz w:val="22"/>
-        </w:rPr>
-        <w:t>Isp</w:t>
-      </w:r>
-      <w:proofErr w:type="spellEnd"/>
-      <w:r>
-        <w:rPr>
-          <w:b w:val="0"/>
-          <w:color w:val="auto"/>
-          <w:sz w:val="22"/>
-        </w:rPr>
-        <w:t xml:space="preserve"> and NTR </w:t>
-      </w:r>
-      <w:proofErr w:type="spellStart"/>
-      <w:r>
-        <w:rPr>
-          <w:b w:val="0"/>
-          <w:color w:val="auto"/>
-          <w:sz w:val="22"/>
-        </w:rPr>
-        <w:t>Isp</w:t>
-      </w:r>
-      <w:proofErr w:type="spellEnd"/>
-      <w:r>
-        <w:rPr>
-          <w:b w:val="0"/>
-          <w:color w:val="auto"/>
-          <w:sz w:val="22"/>
-        </w:rPr>
-        <w:t xml:space="preserve"> factors. Figure 3 displays the result of this second DOE suggesting that the IMLEO resupply mass is highly sensitive to both improved LH</w:t>
-      </w:r>
-      <w:r>
-        <w:rPr>
-          <w:b w:val="0"/>
-          <w:color w:val="auto"/>
-          <w:sz w:val="22"/>
-          <w:vertAlign w:val="subscript"/>
-        </w:rPr>
-        <w:t>2</w:t>
-      </w:r>
-      <w:r>
-        <w:rPr>
-          <w:b w:val="0"/>
-          <w:color w:val="auto"/>
-          <w:sz w:val="22"/>
-        </w:rPr>
-        <w:t xml:space="preserve"> </w:t>
-      </w:r>
-      <w:proofErr w:type="spellStart"/>
-      <w:r>
-        <w:rPr>
-          <w:b w:val="0"/>
-          <w:color w:val="auto"/>
-          <w:sz w:val="22"/>
-        </w:rPr>
-        <w:t>Isp</w:t>
-      </w:r>
-      <w:proofErr w:type="spellEnd"/>
-      <w:r>
-        <w:rPr>
-          <w:b w:val="0"/>
-          <w:color w:val="auto"/>
-          <w:sz w:val="22"/>
-        </w:rPr>
-        <w:t xml:space="preserve"> and NTR </w:t>
-      </w:r>
-      <w:proofErr w:type="spellStart"/>
-      <w:r>
-        <w:rPr>
-          <w:b w:val="0"/>
-          <w:color w:val="auto"/>
-          <w:sz w:val="22"/>
-        </w:rPr>
-        <w:t>Isp</w:t>
-      </w:r>
-      <w:proofErr w:type="spellEnd"/>
+        <w:t xml:space="preserve"> Isp and NTR Isp</w:t>
+      </w:r>
       <w:r>
         <w:rPr>
           <w:b w:val="0"/>
@@ -1676,7 +2209,7 @@
                     <pic:cNvPicPr/>
                   </pic:nvPicPr>
                   <pic:blipFill rotWithShape="1">
-                    <a:blip r:embed="rId8" cstate="print">
+                    <a:blip r:embed="rId7" cstate="print">
                       <a:extLst>
                         <a:ext uri="{28A0092B-C50C-407E-A947-70E740481C1C}">
                           <a14:useLocalDpi xmlns:a14="http://schemas.microsoft.com/office/drawing/2010/main" val="0"/>
@@ -1807,27 +2340,23 @@
           <w:color w:val="auto"/>
           <w:sz w:val="22"/>
         </w:rPr>
-        <w:t xml:space="preserve">osts to </w:t>
-      </w:r>
-      <w:proofErr w:type="spellStart"/>
-      <w:proofErr w:type="gramStart"/>
+        <w:t xml:space="preserve">osts to Isp </w:t>
+      </w:r>
       <w:r>
         <w:rPr>
           <w:b w:val="0"/>
           <w:color w:val="auto"/>
           <w:sz w:val="22"/>
         </w:rPr>
-        <w:t>Isp</w:t>
-      </w:r>
-      <w:proofErr w:type="spellEnd"/>
-      <w:proofErr w:type="gramEnd"/>
+        <w:t>v</w:t>
+      </w:r>
       <w:r>
         <w:rPr>
           <w:b w:val="0"/>
           <w:color w:val="auto"/>
           <w:sz w:val="22"/>
         </w:rPr>
-        <w:t xml:space="preserve"> </w:t>
+        <w:t>ariations in LH2 and NTR propulsion</w:t>
       </w:r>
       <w:r>
         <w:rPr>
@@ -1835,22 +2364,6 @@
           <w:color w:val="auto"/>
           <w:sz w:val="22"/>
         </w:rPr>
-        <w:t>v</w:t>
-      </w:r>
-      <w:r>
-        <w:rPr>
-          <w:b w:val="0"/>
-          <w:color w:val="auto"/>
-          <w:sz w:val="22"/>
-        </w:rPr>
-        <w:t>ariations in LH2 and NTR propulsion</w:t>
-      </w:r>
-      <w:r>
-        <w:rPr>
-          <w:b w:val="0"/>
-          <w:color w:val="auto"/>
-          <w:sz w:val="22"/>
-        </w:rPr>
         <w:t>.</w:t>
       </w:r>
     </w:p>
@@ -1873,17 +2386,7 @@
       </w:pPr>
       <w:r>
         <w:lastRenderedPageBreak/>
-        <w:t xml:space="preserve">Based upon this initial DOE, an initial starting point for the optimizer may be determined by selecting a mission architecture that lies on or near the </w:t>
-      </w:r>
-      <w:proofErr w:type="spellStart"/>
-      <w:proofErr w:type="gramStart"/>
-      <w:r>
-        <w:t>pareto</w:t>
-      </w:r>
-      <w:proofErr w:type="spellEnd"/>
-      <w:proofErr w:type="gramEnd"/>
-      <w:r>
-        <w:t xml:space="preserve"> frontier “knee” point in Figures 1 &amp; 2. Reviewing the figures, architecture #1400 was selected as the starting point.</w:t>
+        <w:t>Based upon this initial DOE, an initial starting point for the optimizer may be determined by selecting a mission architecture that lies on or near the pareto frontier “knee” point in Figures 1 &amp; 2. Reviewing the figures, architecture #1400 was selected as the starting point.</w:t>
       </w:r>
     </w:p>
     <w:p>
@@ -1892,33 +2395,7 @@
         <w:jc w:val="both"/>
       </w:pPr>
       <w:r>
-        <w:t xml:space="preserve">For the </w:t>
-      </w:r>
-      <w:proofErr w:type="spellStart"/>
-      <w:r>
-        <w:t>Isp</w:t>
-      </w:r>
-      <w:proofErr w:type="spellEnd"/>
-      <w:r>
-        <w:t xml:space="preserve"> and ISRU efficiency factors, is appears that enhanced </w:t>
-      </w:r>
-      <w:proofErr w:type="spellStart"/>
-      <w:r>
-        <w:t>Isp’s</w:t>
-      </w:r>
-      <w:proofErr w:type="spellEnd"/>
-      <w:r>
-        <w:t xml:space="preserve"> provide clear IMLEO benefits, but potential high developmental costs as suggested in the appendix. Therefore the starting point will use ISRU efficiency and </w:t>
-      </w:r>
-      <w:proofErr w:type="spellStart"/>
-      <w:proofErr w:type="gramStart"/>
-      <w:r>
-        <w:t>Isp</w:t>
-      </w:r>
-      <w:proofErr w:type="spellEnd"/>
-      <w:proofErr w:type="gramEnd"/>
-      <w:r>
-        <w:t xml:space="preserve"> levels that appear at the anticipated “knee” point in the development cost curves for the technology development. This corresponds to LH</w:t>
+        <w:t>For the Isp and ISRU efficiency factors, is appears that enhanced Isp’s provide clear IMLEO benefits, but potential high developmental costs as suggested in the appendix. Therefore the starting point will use ISRU efficiency and Isp levels that appear at the anticipated “knee” point in the development cost curves for the technology development. This corresponds to LH</w:t>
       </w:r>
       <w:r>
         <w:rPr>
@@ -1927,30 +2404,10 @@
         <w:t>2</w:t>
       </w:r>
       <w:r>
-        <w:t xml:space="preserve"> </w:t>
-      </w:r>
-      <w:proofErr w:type="spellStart"/>
-      <w:r>
-        <w:t>Isp</w:t>
-      </w:r>
-      <w:proofErr w:type="spellEnd"/>
-      <w:r>
-        <w:t xml:space="preserve"> = 465 s, NTR </w:t>
-      </w:r>
-      <w:proofErr w:type="spellStart"/>
-      <w:r>
-        <w:t>Isp</w:t>
-      </w:r>
-      <w:proofErr w:type="spellEnd"/>
-      <w:r>
-        <w:t xml:space="preserve"> = 950 s, </w:t>
-      </w:r>
-      <w:r>
-        <w:t xml:space="preserve">and </w:t>
-      </w:r>
-      <w:proofErr w:type="spellStart"/>
-      <w:r>
-        <w:t>ε</w:t>
+        <w:t xml:space="preserve"> Isp = 465 s, NTR Isp = 950 s, </w:t>
+      </w:r>
+      <w:r>
+        <w:t>and ε</w:t>
       </w:r>
       <w:r>
         <w:rPr>
@@ -1958,7 +2415,6 @@
         </w:rPr>
         <w:t>ISRU</w:t>
       </w:r>
-      <w:proofErr w:type="spellEnd"/>
       <w:r>
         <w:t xml:space="preserve"> = 1</w:t>
       </w:r>
@@ -1977,8 +2433,6 @@
         <w:ind w:firstLine="360"/>
         <w:jc w:val="both"/>
       </w:pPr>
-      <w:bookmarkStart w:id="0" w:name="_GoBack"/>
-      <w:bookmarkEnd w:id="0"/>
     </w:p>
     <w:p>
       <w:pPr>
@@ -2145,27 +2599,7 @@
           <w:i/>
           <w:sz w:val="24"/>
         </w:rPr>
-        <w:t xml:space="preserve">) </w:t>
-      </w:r>
-      <w:proofErr w:type="spellStart"/>
-      <w:proofErr w:type="gramStart"/>
-      <w:r>
-        <w:rPr>
-          <w:b/>
-          <w:i/>
-          <w:sz w:val="24"/>
-        </w:rPr>
-        <w:t>Isp</w:t>
-      </w:r>
-      <w:proofErr w:type="spellEnd"/>
-      <w:proofErr w:type="gramEnd"/>
-      <w:r>
-        <w:rPr>
-          <w:b/>
-          <w:i/>
-          <w:sz w:val="24"/>
-        </w:rPr>
-        <w:t xml:space="preserve"> Review</w:t>
+        <w:t>) Isp Review</w:t>
       </w:r>
     </w:p>
     <w:p>
@@ -2216,13 +2650,8 @@
             <w:pPr>
               <w:pStyle w:val="NoSpacing"/>
             </w:pPr>
-            <w:proofErr w:type="spellStart"/>
-            <w:r>
-              <w:t>Isp</w:t>
-            </w:r>
-            <w:proofErr w:type="spellEnd"/>
-            <w:r>
-              <w:t xml:space="preserve"> (vacuum)</w:t>
+            <w:r>
+              <w:t>Isp (vacuum)</w:t>
             </w:r>
           </w:p>
         </w:tc>
@@ -2436,13 +2865,8 @@
               <w:pStyle w:val="NoSpacing"/>
             </w:pPr>
             <w:r>
-              <w:t xml:space="preserve">2,279,000 </w:t>
-            </w:r>
-            <w:proofErr w:type="spellStart"/>
-            <w:r>
-              <w:t>lbs</w:t>
-            </w:r>
-            <w:proofErr w:type="spellEnd"/>
+              <w:t>2,279,000 lbs</w:t>
+            </w:r>
           </w:p>
         </w:tc>
         <w:tc>
@@ -2816,13 +3240,8 @@
             <w:pPr>
               <w:pStyle w:val="NoSpacing"/>
             </w:pPr>
-            <w:proofErr w:type="spellStart"/>
-            <w:r>
-              <w:t>Vulcain</w:t>
-            </w:r>
-            <w:proofErr w:type="spellEnd"/>
-            <w:r>
-              <w:t xml:space="preserve"> II (HM60)</w:t>
+            <w:r>
+              <w:t>Vulcain II (HM60)</w:t>
             </w:r>
           </w:p>
         </w:tc>
@@ -2971,17 +3390,7 @@
         <w:pStyle w:val="NoSpacing"/>
       </w:pPr>
       <w:r>
-        <w:t xml:space="preserve">Numerous engines have operational TRL-9 capabilities of very high thrust up to </w:t>
-      </w:r>
-      <w:proofErr w:type="spellStart"/>
-      <w:proofErr w:type="gramStart"/>
-      <w:r>
-        <w:t>Isp</w:t>
-      </w:r>
-      <w:proofErr w:type="spellEnd"/>
-      <w:proofErr w:type="gramEnd"/>
-      <w:r>
-        <w:t xml:space="preserve"> = 452 seconds, and moderate thrust up to 465 seconds.  Therefore the following initial technology development curve may be proposed</w:t>
+        <w:t>Numerous engines have operational TRL-9 capabilities of very high thrust up to Isp = 452 seconds, and moderate thrust up to 465 seconds.  Therefore the following initial technology development curve may be proposed</w:t>
       </w:r>
     </w:p>
     <w:p>
@@ -2992,13 +3401,8 @@
           <w:numId w:val="2"/>
         </w:numPr>
       </w:pPr>
-      <w:proofErr w:type="spellStart"/>
-      <w:r>
-        <w:t>Isp</w:t>
-      </w:r>
-      <w:proofErr w:type="spellEnd"/>
-      <w:r>
-        <w:t xml:space="preserve"> &lt;= 445  </w:t>
+      <w:r>
+        <w:t xml:space="preserve">Isp &lt;= 445  </w:t>
       </w:r>
       <w:r>
         <w:sym w:font="Wingdings" w:char="F0E0"/>
@@ -3016,15 +3420,7 @@
         </w:numPr>
       </w:pPr>
       <w:r>
-        <w:t xml:space="preserve">445 &lt; </w:t>
-      </w:r>
-      <w:proofErr w:type="spellStart"/>
-      <w:r>
-        <w:t>Isp</w:t>
-      </w:r>
-      <w:proofErr w:type="spellEnd"/>
-      <w:r>
-        <w:t xml:space="preserve"> &lt;= 452  </w:t>
+        <w:t xml:space="preserve">445 &lt; Isp &lt;= 452  </w:t>
       </w:r>
       <w:r>
         <w:sym w:font="Wingdings" w:char="F0E0"/>
@@ -3042,15 +3438,7 @@
         </w:numPr>
       </w:pPr>
       <w:r>
-        <w:t xml:space="preserve">452 &lt; </w:t>
-      </w:r>
-      <w:proofErr w:type="spellStart"/>
-      <w:r>
-        <w:t>Isp</w:t>
-      </w:r>
-      <w:proofErr w:type="spellEnd"/>
-      <w:r>
-        <w:t xml:space="preserve"> &lt;= 465  </w:t>
+        <w:t xml:space="preserve">452 &lt; Isp &lt;= 465  </w:t>
       </w:r>
       <w:r>
         <w:sym w:font="Wingdings" w:char="F0E0"/>
@@ -3068,15 +3456,7 @@
         </w:numPr>
       </w:pPr>
       <w:r>
-        <w:t xml:space="preserve">465 &lt; </w:t>
-      </w:r>
-      <w:proofErr w:type="spellStart"/>
-      <w:r>
-        <w:t>Isp</w:t>
-      </w:r>
-      <w:proofErr w:type="spellEnd"/>
-      <w:r>
-        <w:t xml:space="preserve"> &lt;= 480  </w:t>
+        <w:t xml:space="preserve">465 &lt; Isp &lt;= 480  </w:t>
       </w:r>
       <w:r>
         <w:sym w:font="Wingdings" w:char="F0E0"/>
@@ -3119,7 +3499,7 @@
                     </pic:cNvPicPr>
                   </pic:nvPicPr>
                   <pic:blipFill>
-                    <a:blip r:embed="rId9">
+                    <a:blip r:embed="rId8">
                       <a:extLst>
                         <a:ext uri="{28A0092B-C50C-407E-A947-70E740481C1C}">
                           <a14:useLocalDpi xmlns:a14="http://schemas.microsoft.com/office/drawing/2010/main" val="0"/>
@@ -3213,7 +3593,6 @@
                 <w:color w:val="000000"/>
               </w:rPr>
             </w:pPr>
-            <w:proofErr w:type="spellStart"/>
             <w:r>
               <w:rPr>
                 <w:rFonts w:ascii="Calibri" w:eastAsia="Times New Roman" w:hAnsi="Calibri" w:cs="Times New Roman"/>
@@ -3221,7 +3600,6 @@
               </w:rPr>
               <w:t>Isp</w:t>
             </w:r>
-            <w:proofErr w:type="spellEnd"/>
           </w:p>
         </w:tc>
         <w:tc>
@@ -3666,25 +4044,7 @@
         </w:numPr>
       </w:pPr>
       <w:r>
-        <w:t xml:space="preserve">Capable of providing thrust up to 25,000 </w:t>
-      </w:r>
-      <w:proofErr w:type="spellStart"/>
-      <w:r>
-        <w:t>lbf</w:t>
-      </w:r>
-      <w:proofErr w:type="spellEnd"/>
-      <w:r>
-        <w:t xml:space="preserve"> with an </w:t>
-      </w:r>
-      <w:proofErr w:type="spellStart"/>
-      <w:proofErr w:type="gramStart"/>
-      <w:r>
-        <w:t>Isp</w:t>
-      </w:r>
-      <w:proofErr w:type="spellEnd"/>
-      <w:proofErr w:type="gramEnd"/>
-      <w:r>
-        <w:t xml:space="preserve"> greater than 900 seconds using LH</w:t>
+        <w:t>Capable of providing thrust up to 25,000 lbf with an Isp greater than 900 seconds using LH</w:t>
       </w:r>
       <w:r>
         <w:rPr>
@@ -3693,23 +4053,7 @@
         <w:t>2</w:t>
       </w:r>
       <w:r>
-        <w:t xml:space="preserve"> as a propellant. Significant costs may be associated with improving these capabilities and developing test facilities on earth (NASA TA-2, 2015, </w:t>
-      </w:r>
-      <w:proofErr w:type="spellStart"/>
-      <w:r>
-        <w:t>pg</w:t>
-      </w:r>
-      <w:proofErr w:type="spellEnd"/>
-      <w:r>
-        <w:t xml:space="preserve"> 24, </w:t>
-      </w:r>
-      <w:proofErr w:type="spellStart"/>
-      <w:r>
-        <w:t>pg</w:t>
-      </w:r>
-      <w:proofErr w:type="spellEnd"/>
-      <w:r>
-        <w:t xml:space="preserve"> 73)</w:t>
+        <w:t xml:space="preserve"> as a propellant. Significant costs may be associated with improving these capabilities and developing test facilities on earth (NASA TA-2, 2015, pg 24, pg 73)</w:t>
       </w:r>
     </w:p>
     <w:p>
@@ -3735,7 +4079,7 @@
       <w:r>
         <w:t>The NASA Rover/NERVA program that ran from 1995-1973 developed 20 rocket reactors and achieved TRL-4 with a cost ~$10billion 1992 dollars (</w:t>
       </w:r>
-      <w:hyperlink r:id="rId10" w:history="1">
+      <w:hyperlink r:id="rId9" w:history="1">
         <w:r>
           <w:rPr>
             <w:rStyle w:val="Hyperlink"/>
@@ -3783,15 +4127,7 @@
         <w:pStyle w:val="NoSpacing"/>
       </w:pPr>
       <w:r>
-        <w:t xml:space="preserve">The 60’s and 70’s engines were of older design, but had a maximum thrust level of 250,000N and operated for long burn durations with </w:t>
-      </w:r>
-      <w:proofErr w:type="spellStart"/>
-      <w:r>
-        <w:t>Isp</w:t>
-      </w:r>
-      <w:proofErr w:type="spellEnd"/>
-      <w:r>
-        <w:t xml:space="preserve"> of 850 sec. Significant challenges exist in terms of developing new test facilities, increase material temperatures, and acquiring nuclear material</w:t>
+        <w:t>The 60’s and 70’s engines were of older design, but had a maximum thrust level of 250,000N and operated for long burn durations with Isp of 850 sec. Significant challenges exist in terms of developing new test facilities, increase material temperatures, and acquiring nuclear material</w:t>
       </w:r>
     </w:p>
     <w:p>
@@ -3802,13 +4138,8 @@
           <w:numId w:val="2"/>
         </w:numPr>
       </w:pPr>
-      <w:proofErr w:type="spellStart"/>
-      <w:r>
-        <w:t>Isp</w:t>
-      </w:r>
-      <w:proofErr w:type="spellEnd"/>
-      <w:r>
-        <w:t xml:space="preserve"> = 850 was displayed at TRL-4 with old technology </w:t>
+      <w:r>
+        <w:t xml:space="preserve">Isp = 850 was displayed at TRL-4 with old technology </w:t>
       </w:r>
       <w:r>
         <w:sym w:font="Wingdings" w:char="F0E0"/>
@@ -3825,13 +4156,8 @@
           <w:numId w:val="2"/>
         </w:numPr>
       </w:pPr>
-      <w:proofErr w:type="spellStart"/>
-      <w:r>
-        <w:t>Isp</w:t>
-      </w:r>
-      <w:proofErr w:type="spellEnd"/>
-      <w:r>
-        <w:t xml:space="preserve"> = 950 was suggested as developable in 1999 with then technology </w:t>
+      <w:r>
+        <w:t xml:space="preserve">Isp = 950 was suggested as developable in 1999 with then technology </w:t>
       </w:r>
       <w:r>
         <w:sym w:font="Wingdings" w:char="F0E0"/>
@@ -3848,21 +4174,8 @@
           <w:numId w:val="2"/>
         </w:numPr>
       </w:pPr>
-      <w:proofErr w:type="spellStart"/>
-      <w:r>
-        <w:t>Isp</w:t>
-      </w:r>
-      <w:proofErr w:type="spellEnd"/>
-      <w:r>
-        <w:t xml:space="preserve"> = 1000 is commonly cited as achievable and was proposed to be met through Project </w:t>
-      </w:r>
-      <w:proofErr w:type="spellStart"/>
-      <w:r>
-        <w:t>Timberwind</w:t>
-      </w:r>
-      <w:proofErr w:type="spellEnd"/>
-      <w:r>
-        <w:t xml:space="preserve"> with a solid reactor </w:t>
+      <w:r>
+        <w:t xml:space="preserve">Isp = 1000 is commonly cited as achievable and was proposed to be met through Project Timberwind with a solid reactor </w:t>
       </w:r>
       <w:r>
         <w:sym w:font="Wingdings" w:char="F0E0"/>
@@ -3900,7 +4213,7 @@
       <w:r>
         <w:t>ISP 1500 – 2000 (even up to 5000) could be possible in the far future with  a gas core reactor (</w:t>
       </w:r>
-      <w:hyperlink r:id="rId11" w:history="1">
+      <w:hyperlink r:id="rId10" w:history="1">
         <w:r>
           <w:rPr>
             <w:rStyle w:val="Hyperlink"/>
@@ -3953,7 +4266,7 @@
                     </pic:cNvPicPr>
                   </pic:nvPicPr>
                   <pic:blipFill>
-                    <a:blip r:embed="rId12">
+                    <a:blip r:embed="rId11">
                       <a:extLst>
                         <a:ext uri="{28A0092B-C50C-407E-A947-70E740481C1C}">
                           <a14:useLocalDpi xmlns:a14="http://schemas.microsoft.com/office/drawing/2010/main" val="0"/>
@@ -4029,7 +4342,6 @@
                 <w:color w:val="000000"/>
               </w:rPr>
             </w:pPr>
-            <w:proofErr w:type="spellStart"/>
             <w:r>
               <w:rPr>
                 <w:rFonts w:ascii="Calibri" w:eastAsia="Times New Roman" w:hAnsi="Calibri" w:cs="Times New Roman"/>
@@ -4037,7 +4349,6 @@
               </w:rPr>
               <w:t>Isp</w:t>
             </w:r>
-            <w:proofErr w:type="spellEnd"/>
           </w:p>
         </w:tc>
         <w:tc>
@@ -4506,33 +4817,7 @@
         </w:numPr>
       </w:pPr>
       <w:r>
-        <w:t xml:space="preserve">Current projections are </w:t>
-      </w:r>
-      <w:proofErr w:type="spellStart"/>
-      <w:proofErr w:type="gramStart"/>
-      <w:r>
-        <w:t>Isp</w:t>
-      </w:r>
-      <w:proofErr w:type="spellEnd"/>
-      <w:proofErr w:type="gramEnd"/>
-      <w:r>
-        <w:t xml:space="preserve"> greater than 4000 seconds, and sizes up to 100 kW. Major challenges include scaling these engines up to over a MW and providing long operation lifetime (NASA TA-2, 2015, </w:t>
-      </w:r>
-      <w:proofErr w:type="spellStart"/>
-      <w:r>
-        <w:t>pg</w:t>
-      </w:r>
-      <w:proofErr w:type="spellEnd"/>
-      <w:r>
-        <w:t xml:space="preserve"> 22, </w:t>
-      </w:r>
-      <w:proofErr w:type="spellStart"/>
-      <w:r>
-        <w:t>pg</w:t>
-      </w:r>
-      <w:proofErr w:type="spellEnd"/>
-      <w:r>
-        <w:t xml:space="preserve"> 59)</w:t>
+        <w:t>Current projections are Isp greater than 4000 seconds, and sizes up to 100 kW. Major challenges include scaling these engines up to over a MW and providing long operation lifetime (NASA TA-2, 2015, pg 22, pg 59)</w:t>
       </w:r>
     </w:p>
     <w:p>
@@ -4599,13 +4884,8 @@
             <w:pPr>
               <w:pStyle w:val="NoSpacing"/>
             </w:pPr>
-            <w:proofErr w:type="spellStart"/>
-            <w:r>
-              <w:t>Isp</w:t>
-            </w:r>
-            <w:proofErr w:type="spellEnd"/>
-            <w:r>
-              <w:t xml:space="preserve"> (vacuum)</w:t>
+            <w:r>
+              <w:t>Isp (vacuum)</w:t>
             </w:r>
           </w:p>
         </w:tc>
@@ -4671,11 +4951,9 @@
             <w:pPr>
               <w:pStyle w:val="NoSpacing"/>
             </w:pPr>
-            <w:proofErr w:type="spellStart"/>
             <w:r>
               <w:t>HiPep</w:t>
             </w:r>
-            <w:proofErr w:type="spellEnd"/>
           </w:p>
         </w:tc>
         <w:tc>
@@ -5104,15 +5382,7 @@
         </w:numPr>
       </w:pPr>
       <w:r>
-        <w:t xml:space="preserve">3000 &lt; </w:t>
-      </w:r>
-      <w:proofErr w:type="spellStart"/>
-      <w:r>
-        <w:t>Isp</w:t>
-      </w:r>
-      <w:proofErr w:type="spellEnd"/>
-      <w:r>
-        <w:t xml:space="preserve"> &lt;= 3800  </w:t>
+        <w:t xml:space="preserve">3000 &lt; Isp &lt;= 3800  </w:t>
       </w:r>
       <w:r>
         <w:sym w:font="Wingdings" w:char="F0E0"/>
@@ -5130,15 +5400,7 @@
         </w:numPr>
       </w:pPr>
       <w:r>
-        <w:t xml:space="preserve">3800 &lt; </w:t>
-      </w:r>
-      <w:proofErr w:type="spellStart"/>
-      <w:r>
-        <w:t>Isp</w:t>
-      </w:r>
-      <w:proofErr w:type="spellEnd"/>
-      <w:r>
-        <w:t xml:space="preserve"> &lt;= 5000  </w:t>
+        <w:t xml:space="preserve">3800 &lt; Isp &lt;= 5000  </w:t>
       </w:r>
       <w:r>
         <w:sym w:font="Wingdings" w:char="F0E0"/>
@@ -5156,15 +5418,7 @@
         </w:numPr>
       </w:pPr>
       <w:r>
-        <w:t xml:space="preserve">5000 &lt; </w:t>
-      </w:r>
-      <w:proofErr w:type="spellStart"/>
-      <w:r>
-        <w:t>Isp</w:t>
-      </w:r>
-      <w:proofErr w:type="spellEnd"/>
-      <w:r>
-        <w:t xml:space="preserve"> &lt;= 9000  </w:t>
+        <w:t xml:space="preserve">5000 &lt; Isp &lt;= 9000  </w:t>
       </w:r>
       <w:r>
         <w:sym w:font="Wingdings" w:char="F0E0"/>
@@ -5224,7 +5478,6 @@
                 <w:color w:val="000000"/>
               </w:rPr>
             </w:pPr>
-            <w:proofErr w:type="spellStart"/>
             <w:r>
               <w:rPr>
                 <w:rFonts w:ascii="Calibri" w:eastAsia="Times New Roman" w:hAnsi="Calibri" w:cs="Times New Roman"/>
@@ -5232,7 +5485,6 @@
               </w:rPr>
               <w:t>Isp</w:t>
             </w:r>
-            <w:proofErr w:type="spellEnd"/>
           </w:p>
         </w:tc>
         <w:tc>
@@ -5659,7 +5911,7 @@
                     </pic:cNvPicPr>
                   </pic:nvPicPr>
                   <pic:blipFill>
-                    <a:blip r:embed="rId13">
+                    <a:blip r:embed="rId12">
                       <a:extLst>
                         <a:ext uri="{28A0092B-C50C-407E-A947-70E740481C1C}">
                           <a14:useLocalDpi xmlns:a14="http://schemas.microsoft.com/office/drawing/2010/main" val="0"/>
@@ -5776,6 +6028,157 @@
     </w:p>
     <w:p>
       <w:pPr>
+        <w:rPr>
+          <w:b/>
+          <w:i/>
+          <w:sz w:val="24"/>
+        </w:rPr>
+      </w:pPr>
+      <w:r>
+        <w:rPr>
+          <w:b/>
+          <w:i/>
+          <w:sz w:val="24"/>
+        </w:rPr>
+        <w:br w:type="page"/>
+      </w:r>
+    </w:p>
+    <w:p>
+      <w:pPr>
+        <w:pStyle w:val="NoSpacing"/>
+        <w:rPr>
+          <w:b/>
+          <w:i/>
+          <w:sz w:val="24"/>
+        </w:rPr>
+      </w:pPr>
+      <w:r>
+        <w:rPr>
+          <w:b/>
+          <w:i/>
+          <w:sz w:val="24"/>
+        </w:rPr>
+        <w:lastRenderedPageBreak/>
+        <w:t>Lunar ISRU Efficiency Reviews</w:t>
+      </w:r>
+    </w:p>
+    <w:p>
+      <w:pPr>
+        <w:pStyle w:val="NoSpacing"/>
+      </w:pPr>
+    </w:p>
+    <w:p>
+      <w:pPr>
+        <w:pStyle w:val="NoSpacing"/>
+        <w:numPr>
+          <w:ilvl w:val="0"/>
+          <w:numId w:val="2"/>
+        </w:numPr>
+      </w:pPr>
+      <w:r>
+        <w:t>Lunar ISRU sizing current accomplished in Lunar_ISRU.m function.</w:t>
+      </w:r>
+    </w:p>
+    <w:p>
+      <w:pPr>
+        <w:pStyle w:val="NoSpacing"/>
+        <w:ind w:left="720"/>
+        <w:rPr>
+          <w:sz w:val="18"/>
+        </w:rPr>
+      </w:pPr>
+    </w:p>
+    <w:p>
+      <w:pPr>
+        <w:autoSpaceDE w:val="0"/>
+        <w:autoSpaceDN w:val="0"/>
+        <w:adjustRightInd w:val="0"/>
+        <w:spacing w:after="0" w:line="240" w:lineRule="auto"/>
+        <w:rPr>
+          <w:rFonts w:ascii="Courier New" w:hAnsi="Courier New" w:cs="Courier New"/>
+          <w:sz w:val="20"/>
+          <w:szCs w:val="24"/>
+        </w:rPr>
+      </w:pPr>
+      <w:r>
+        <w:rPr>
+          <w:rFonts w:ascii="Courier New" w:hAnsi="Courier New" w:cs="Courier New"/>
+          <w:color w:val="000000"/>
+          <w:sz w:val="20"/>
+          <w:szCs w:val="24"/>
+        </w:rPr>
+        <w:t xml:space="preserve">Results.Lunar_ISRU.Mass = (6.50 * O2_Per_Month) + 11800; </w:t>
+      </w:r>
+      <w:r>
+        <w:rPr>
+          <w:rFonts w:ascii="Courier New" w:hAnsi="Courier New" w:cs="Courier New"/>
+          <w:color w:val="228B22"/>
+          <w:sz w:val="20"/>
+          <w:szCs w:val="24"/>
+        </w:rPr>
+        <w:t>%kg</w:t>
+      </w:r>
+    </w:p>
+    <w:p>
+      <w:pPr>
+        <w:autoSpaceDE w:val="0"/>
+        <w:autoSpaceDN w:val="0"/>
+        <w:adjustRightInd w:val="0"/>
+        <w:spacing w:after="0" w:line="240" w:lineRule="auto"/>
+        <w:rPr>
+          <w:rFonts w:ascii="Courier New" w:hAnsi="Courier New" w:cs="Courier New"/>
+          <w:color w:val="228B22"/>
+          <w:sz w:val="20"/>
+          <w:szCs w:val="24"/>
+        </w:rPr>
+      </w:pPr>
+      <w:r>
+        <w:rPr>
+          <w:rFonts w:ascii="Courier New" w:hAnsi="Courier New" w:cs="Courier New"/>
+          <w:color w:val="000000"/>
+          <w:sz w:val="20"/>
+          <w:szCs w:val="24"/>
+        </w:rPr>
+        <w:t xml:space="preserve">Results.Lunar_ISRU.Power = (58.2 * (O2_Per_Month/1000)) + 30.8; </w:t>
+      </w:r>
+      <w:r>
+        <w:rPr>
+          <w:rFonts w:ascii="Courier New" w:hAnsi="Courier New" w:cs="Courier New"/>
+          <w:color w:val="228B22"/>
+          <w:sz w:val="20"/>
+          <w:szCs w:val="24"/>
+        </w:rPr>
+        <w:t>%kW</w:t>
+      </w:r>
+    </w:p>
+    <w:p>
+      <w:pPr>
+        <w:pStyle w:val="NoSpacing"/>
+      </w:pPr>
+    </w:p>
+    <w:p>
+      <w:pPr>
+        <w:pStyle w:val="NoSpacing"/>
+      </w:pPr>
+      <w:r>
+        <w:t>This is equivalent to 78 * O2_Per_Year + 11800 kg. We can adjust this sizing to account for potential technology developments in the future.</w:t>
+      </w:r>
+    </w:p>
+    <w:p>
+      <w:pPr>
+        <w:pStyle w:val="NoSpacing"/>
+      </w:pPr>
+    </w:p>
+    <w:p>
+      <w:pPr>
+        <w:pStyle w:val="NoSpacing"/>
+      </w:pPr>
+      <w:r>
+        <w:t xml:space="preserve">“Human Exploration Destination Systems” is NASA Technology Area (TA) 7.1 and has a dedicated technology development roadmap covering 2015 – 2035. </w:t>
+      </w:r>
+    </w:p>
+    <w:p>
+      <w:pPr>
         <w:pStyle w:val="NoSpacing"/>
         <w:rPr>
           <w:u w:val="single"/>
@@ -5784,11 +6187,1486 @@
     </w:p>
     <w:p>
       <w:pPr>
-        <w:ind w:firstLine="360"/>
+        <w:pStyle w:val="NoSpacing"/>
+      </w:pPr>
+      <w:r>
+        <w:t>Current Capabilities</w:t>
+      </w:r>
+    </w:p>
+    <w:p>
+      <w:pPr>
+        <w:pStyle w:val="NoSpacing"/>
+        <w:numPr>
+          <w:ilvl w:val="0"/>
+          <w:numId w:val="3"/>
+        </w:numPr>
+      </w:pPr>
+      <w:r>
+        <w:t>TRL levels for subsystems required to accomplish lunar ISRU for propellant production are approximately 2 as of 2011.</w:t>
+      </w:r>
+    </w:p>
+    <w:p>
+      <w:pPr>
+        <w:pStyle w:val="NoSpacing"/>
+        <w:jc w:val="center"/>
+      </w:pPr>
+      <w:r>
+        <w:rPr>
+          <w:noProof/>
+        </w:rPr>
+        <w:drawing>
+          <wp:inline distT="0" distB="0" distL="0" distR="0" wp14:anchorId="036AFB03" wp14:editId="3A2C465B">
+            <wp:extent cx="4016827" cy="3526971"/>
+            <wp:effectExtent l="0" t="0" r="3175" b="0"/>
+            <wp:docPr id="8" name="Picture 6"/>
+            <wp:cNvGraphicFramePr>
+              <a:graphicFrameLocks xmlns:a="http://schemas.openxmlformats.org/drawingml/2006/main" noChangeAspect="1"/>
+            </wp:cNvGraphicFramePr>
+            <a:graphic xmlns:a="http://schemas.openxmlformats.org/drawingml/2006/main">
+              <a:graphicData uri="http://schemas.openxmlformats.org/drawingml/2006/picture">
+                <pic:pic xmlns:pic="http://schemas.openxmlformats.org/drawingml/2006/picture">
+                  <pic:nvPicPr>
+                    <pic:cNvPr id="7" name="Picture 6"/>
+                    <pic:cNvPicPr>
+                      <a:picLocks noChangeAspect="1"/>
+                    </pic:cNvPicPr>
+                  </pic:nvPicPr>
+                  <pic:blipFill>
+                    <a:blip r:embed="rId13"/>
+                    <a:stretch>
+                      <a:fillRect/>
+                    </a:stretch>
+                  </pic:blipFill>
+                  <pic:spPr>
+                    <a:xfrm>
+                      <a:off x="0" y="0"/>
+                      <a:ext cx="4030220" cy="3538730"/>
+                    </a:xfrm>
+                    <a:prstGeom prst="rect">
+                      <a:avLst/>
+                    </a:prstGeom>
+                  </pic:spPr>
+                </pic:pic>
+              </a:graphicData>
+            </a:graphic>
+          </wp:inline>
+        </w:drawing>
+      </w:r>
+    </w:p>
+    <w:p>
+      <w:pPr>
+        <w:spacing w:after="0" w:line="240" w:lineRule="auto"/>
+        <w:rPr>
+          <w:rFonts w:ascii="Arial" w:eastAsia="Times New Roman" w:hAnsi="Arial" w:cs="Arial"/>
+          <w:color w:val="222222"/>
+          <w:sz w:val="16"/>
+          <w:szCs w:val="16"/>
+        </w:rPr>
+      </w:pPr>
+      <w:r>
+        <w:rPr>
+          <w:rFonts w:ascii="Arial" w:eastAsia="Times New Roman" w:hAnsi="Arial" w:cs="Arial"/>
+          <w:color w:val="222222"/>
+          <w:sz w:val="16"/>
+          <w:szCs w:val="16"/>
+        </w:rPr>
+        <w:t>Larson, William, Gerald Sanders, and Mark Hyatt. "ISRU–From Concept to Reality: NASA Accomplishments and Future Plans." </w:t>
+      </w:r>
+      <w:r>
+        <w:rPr>
+          <w:rFonts w:ascii="Arial" w:eastAsia="Times New Roman" w:hAnsi="Arial" w:cs="Arial"/>
+          <w:i/>
+          <w:iCs/>
+          <w:color w:val="222222"/>
+          <w:sz w:val="16"/>
+          <w:szCs w:val="16"/>
+        </w:rPr>
+        <w:t>AIA a space 2011 conference and exposition, Long Beach, California, AIAA</w:t>
+      </w:r>
+      <w:r>
+        <w:rPr>
+          <w:rFonts w:ascii="Arial" w:eastAsia="Times New Roman" w:hAnsi="Arial" w:cs="Arial"/>
+          <w:color w:val="222222"/>
+          <w:sz w:val="16"/>
+          <w:szCs w:val="16"/>
+        </w:rPr>
+        <w:t>. Vol. 7114. 2011.</w:t>
+      </w:r>
+    </w:p>
+    <w:p>
+      <w:pPr>
+        <w:pStyle w:val="NoSpacing"/>
+      </w:pPr>
+    </w:p>
+    <w:p>
+      <w:pPr>
+        <w:pStyle w:val="NoSpacing"/>
+        <w:numPr>
+          <w:ilvl w:val="0"/>
+          <w:numId w:val="3"/>
+        </w:numPr>
+      </w:pPr>
+      <w:r>
+        <w:t xml:space="preserve">Total cost to develop technology for lunar ISRU is approximate $19 billion. </w:t>
+      </w:r>
+    </w:p>
+    <w:p>
+      <w:pPr>
+        <w:pStyle w:val="NoSpacing"/>
+        <w:numPr>
+          <w:ilvl w:val="1"/>
+          <w:numId w:val="3"/>
+        </w:numPr>
+      </w:pPr>
+      <w:r>
+        <w:t>Rapp, Donald. Human Missions to Mars. Praxis Publishing Limited, Chichester, UK, 2007.</w:t>
+      </w:r>
+    </w:p>
+    <w:p>
+      <w:pPr>
+        <w:pStyle w:val="NoSpacing"/>
+        <w:numPr>
+          <w:ilvl w:val="0"/>
+          <w:numId w:val="3"/>
+        </w:numPr>
+      </w:pPr>
+      <w:r>
+        <w:t>Recent similar sensitivity study found break-point to be around efficiency of 1.9</w:t>
+      </w:r>
+      <w:r>
+        <w:t xml:space="preserve"> O2_Per_Year/ISRU_Mass.</w:t>
+      </w:r>
+    </w:p>
+    <w:p>
+      <w:pPr>
+        <w:pStyle w:val="NoSpacing"/>
+        <w:numPr>
+          <w:ilvl w:val="1"/>
+          <w:numId w:val="3"/>
+        </w:numPr>
+      </w:pPr>
+      <w:r>
+        <w:t xml:space="preserve">Ishimatsu, Takuto, et al. "A Generalized Multi-Commodity Network Flow Model for Space Exploration Logistics." SPACE (2013). </w:t>
+      </w:r>
+    </w:p>
+    <w:p>
+      <w:pPr>
+        <w:rPr>
+          <w:b/>
+        </w:rPr>
+      </w:pPr>
+      <w:r>
+        <w:rPr>
+          <w:b/>
+        </w:rPr>
+        <w:br w:type="page"/>
+      </w:r>
+    </w:p>
+    <w:p>
+      <w:pPr>
+        <w:pStyle w:val="NoSpacing"/>
+      </w:pPr>
+      <w:r>
+        <w:rPr>
+          <w:b/>
+        </w:rPr>
+        <w:lastRenderedPageBreak/>
+        <w:t>Proposed Development Cost Curve</w:t>
+      </w:r>
+    </w:p>
+    <w:tbl>
+      <w:tblPr>
+        <w:tblStyle w:val="TableGridLight"/>
+        <w:tblW w:w="4540" w:type="dxa"/>
+        <w:tblLook w:val="04A0" w:firstRow="1" w:lastRow="0" w:firstColumn="1" w:lastColumn="0" w:noHBand="0" w:noVBand="1"/>
+      </w:tblPr>
+      <w:tblGrid>
+        <w:gridCol w:w="1070"/>
+        <w:gridCol w:w="1608"/>
+        <w:gridCol w:w="960"/>
+        <w:gridCol w:w="960"/>
+      </w:tblGrid>
+      <w:tr>
+        <w:trPr>
+          <w:trHeight w:val="288"/>
+        </w:trPr>
+        <w:tc>
+          <w:tcPr>
+            <w:tcW w:w="2620" w:type="dxa"/>
+            <w:gridSpan w:val="2"/>
+            <w:noWrap/>
+            <w:hideMark/>
+          </w:tcPr>
+          <w:p>
+            <w:pPr>
+              <w:rPr>
+                <w:rFonts w:ascii="Calibri" w:eastAsia="Times New Roman" w:hAnsi="Calibri" w:cs="Times New Roman"/>
+                <w:color w:val="000000"/>
+              </w:rPr>
+            </w:pPr>
+            <w:r>
+              <w:rPr>
+                <w:rFonts w:ascii="Calibri" w:eastAsia="Times New Roman" w:hAnsi="Calibri" w:cs="Times New Roman"/>
+                <w:color w:val="000000"/>
+              </w:rPr>
+              <w:t>Lunar ISRU</w:t>
+            </w:r>
+          </w:p>
+        </w:tc>
+        <w:tc>
+          <w:tcPr>
+            <w:tcW w:w="960" w:type="dxa"/>
+            <w:noWrap/>
+            <w:hideMark/>
+          </w:tcPr>
+          <w:p>
+            <w:pPr>
+              <w:rPr>
+                <w:rFonts w:ascii="Calibri" w:eastAsia="Times New Roman" w:hAnsi="Calibri" w:cs="Times New Roman"/>
+                <w:color w:val="000000"/>
+              </w:rPr>
+            </w:pPr>
+          </w:p>
+        </w:tc>
+        <w:tc>
+          <w:tcPr>
+            <w:tcW w:w="960" w:type="dxa"/>
+            <w:noWrap/>
+            <w:hideMark/>
+          </w:tcPr>
+          <w:p>
+            <w:pPr>
+              <w:rPr>
+                <w:rFonts w:ascii="Times New Roman" w:eastAsia="Times New Roman" w:hAnsi="Times New Roman" w:cs="Times New Roman"/>
+                <w:sz w:val="20"/>
+                <w:szCs w:val="20"/>
+              </w:rPr>
+            </w:pPr>
+          </w:p>
+        </w:tc>
+      </w:tr>
+      <w:tr>
+        <w:trPr>
+          <w:trHeight w:val="288"/>
+        </w:trPr>
+        <w:tc>
+          <w:tcPr>
+            <w:tcW w:w="1012" w:type="dxa"/>
+            <w:noWrap/>
+            <w:hideMark/>
+          </w:tcPr>
+          <w:p>
+            <w:pPr>
+              <w:rPr>
+                <w:rFonts w:ascii="Calibri" w:eastAsia="Times New Roman" w:hAnsi="Calibri" w:cs="Times New Roman"/>
+                <w:color w:val="000000"/>
+              </w:rPr>
+            </w:pPr>
+            <w:r>
+              <w:rPr>
+                <w:rFonts w:ascii="Calibri" w:eastAsia="Times New Roman" w:hAnsi="Calibri" w:cs="Times New Roman"/>
+                <w:color w:val="000000"/>
+              </w:rPr>
+              <w:t>Efficiency</w:t>
+            </w:r>
+          </w:p>
+        </w:tc>
+        <w:tc>
+          <w:tcPr>
+            <w:tcW w:w="1608" w:type="dxa"/>
+            <w:noWrap/>
+            <w:hideMark/>
+          </w:tcPr>
+          <w:p>
+            <w:pPr>
+              <w:rPr>
+                <w:rFonts w:ascii="Calibri" w:eastAsia="Times New Roman" w:hAnsi="Calibri" w:cs="Times New Roman"/>
+                <w:color w:val="000000"/>
+              </w:rPr>
+            </w:pPr>
+            <w:r>
+              <w:rPr>
+                <w:rFonts w:ascii="Calibri" w:eastAsia="Times New Roman" w:hAnsi="Calibri" w:cs="Times New Roman"/>
+                <w:color w:val="000000"/>
+              </w:rPr>
+              <w:t>Cost Attriubute</w:t>
+            </w:r>
+          </w:p>
+        </w:tc>
+        <w:tc>
+          <w:tcPr>
+            <w:tcW w:w="960" w:type="dxa"/>
+            <w:noWrap/>
+            <w:hideMark/>
+          </w:tcPr>
+          <w:p>
+            <w:pPr>
+              <w:rPr>
+                <w:rFonts w:ascii="Calibri" w:eastAsia="Times New Roman" w:hAnsi="Calibri" w:cs="Times New Roman"/>
+                <w:color w:val="000000"/>
+              </w:rPr>
+            </w:pPr>
+            <w:r>
+              <w:rPr>
+                <w:rFonts w:ascii="Calibri" w:eastAsia="Times New Roman" w:hAnsi="Calibri" w:cs="Times New Roman"/>
+                <w:color w:val="000000"/>
+              </w:rPr>
+              <w:t>TRL</w:t>
+            </w:r>
+          </w:p>
+        </w:tc>
+        <w:tc>
+          <w:tcPr>
+            <w:tcW w:w="960" w:type="dxa"/>
+            <w:noWrap/>
+            <w:hideMark/>
+          </w:tcPr>
+          <w:p>
+            <w:pPr>
+              <w:rPr>
+                <w:rFonts w:ascii="Calibri" w:eastAsia="Times New Roman" w:hAnsi="Calibri" w:cs="Times New Roman"/>
+                <w:color w:val="000000"/>
+              </w:rPr>
+            </w:pPr>
+            <w:r>
+              <w:rPr>
+                <w:rFonts w:ascii="Calibri" w:eastAsia="Times New Roman" w:hAnsi="Calibri" w:cs="Times New Roman"/>
+                <w:color w:val="000000"/>
+              </w:rPr>
+              <w:t>Cost B$</w:t>
+            </w:r>
+          </w:p>
+        </w:tc>
+      </w:tr>
+      <w:tr>
+        <w:trPr>
+          <w:trHeight w:val="288"/>
+        </w:trPr>
+        <w:tc>
+          <w:tcPr>
+            <w:tcW w:w="1012" w:type="dxa"/>
+            <w:noWrap/>
+            <w:hideMark/>
+          </w:tcPr>
+          <w:p>
+            <w:pPr>
+              <w:rPr>
+                <w:rFonts w:ascii="Calibri" w:eastAsia="Times New Roman" w:hAnsi="Calibri" w:cs="Times New Roman"/>
+                <w:color w:val="000000"/>
+              </w:rPr>
+            </w:pPr>
+            <w:r>
+              <w:rPr>
+                <w:rFonts w:ascii="Calibri" w:eastAsia="Times New Roman" w:hAnsi="Calibri" w:cs="Times New Roman"/>
+                <w:color w:val="000000"/>
+              </w:rPr>
+              <w:t>Low</w:t>
+            </w:r>
+          </w:p>
+        </w:tc>
+        <w:tc>
+          <w:tcPr>
+            <w:tcW w:w="1608" w:type="dxa"/>
+            <w:noWrap/>
+            <w:hideMark/>
+          </w:tcPr>
+          <w:p>
+            <w:pPr>
+              <w:jc w:val="right"/>
+              <w:rPr>
+                <w:rFonts w:ascii="Calibri" w:eastAsia="Times New Roman" w:hAnsi="Calibri" w:cs="Times New Roman"/>
+                <w:color w:val="000000"/>
+              </w:rPr>
+            </w:pPr>
+            <w:r>
+              <w:rPr>
+                <w:rFonts w:ascii="Calibri" w:eastAsia="Times New Roman" w:hAnsi="Calibri" w:cs="Times New Roman"/>
+                <w:color w:val="000000"/>
+              </w:rPr>
+              <w:t>0</w:t>
+            </w:r>
+          </w:p>
+        </w:tc>
+        <w:tc>
+          <w:tcPr>
+            <w:tcW w:w="960" w:type="dxa"/>
+            <w:noWrap/>
+            <w:hideMark/>
+          </w:tcPr>
+          <w:p>
+            <w:pPr>
+              <w:jc w:val="right"/>
+              <w:rPr>
+                <w:rFonts w:ascii="Calibri" w:eastAsia="Times New Roman" w:hAnsi="Calibri" w:cs="Times New Roman"/>
+                <w:color w:val="000000"/>
+              </w:rPr>
+            </w:pPr>
+            <w:r>
+              <w:rPr>
+                <w:rFonts w:ascii="Calibri" w:eastAsia="Times New Roman" w:hAnsi="Calibri" w:cs="Times New Roman"/>
+                <w:color w:val="000000"/>
+              </w:rPr>
+              <w:t>2</w:t>
+            </w:r>
+          </w:p>
+        </w:tc>
+        <w:tc>
+          <w:tcPr>
+            <w:tcW w:w="960" w:type="dxa"/>
+            <w:noWrap/>
+            <w:hideMark/>
+          </w:tcPr>
+          <w:p>
+            <w:pPr>
+              <w:jc w:val="right"/>
+              <w:rPr>
+                <w:rFonts w:ascii="Calibri" w:eastAsia="Times New Roman" w:hAnsi="Calibri" w:cs="Times New Roman"/>
+                <w:color w:val="000000"/>
+              </w:rPr>
+            </w:pPr>
+            <w:r>
+              <w:rPr>
+                <w:rFonts w:ascii="Calibri" w:eastAsia="Times New Roman" w:hAnsi="Calibri" w:cs="Times New Roman"/>
+                <w:color w:val="000000"/>
+              </w:rPr>
+              <w:t>19</w:t>
+            </w:r>
+          </w:p>
+        </w:tc>
+      </w:tr>
+      <w:tr>
+        <w:trPr>
+          <w:trHeight w:val="288"/>
+        </w:trPr>
+        <w:tc>
+          <w:tcPr>
+            <w:tcW w:w="1012" w:type="dxa"/>
+            <w:noWrap/>
+            <w:hideMark/>
+          </w:tcPr>
+          <w:p>
+            <w:pPr>
+              <w:rPr>
+                <w:rFonts w:ascii="Calibri" w:eastAsia="Times New Roman" w:hAnsi="Calibri" w:cs="Times New Roman"/>
+                <w:color w:val="000000"/>
+              </w:rPr>
+            </w:pPr>
+            <w:r>
+              <w:rPr>
+                <w:rFonts w:ascii="Calibri" w:eastAsia="Times New Roman" w:hAnsi="Calibri" w:cs="Times New Roman"/>
+                <w:color w:val="000000"/>
+              </w:rPr>
+              <w:t>Med</w:t>
+            </w:r>
+          </w:p>
+        </w:tc>
+        <w:tc>
+          <w:tcPr>
+            <w:tcW w:w="1608" w:type="dxa"/>
+            <w:noWrap/>
+            <w:hideMark/>
+          </w:tcPr>
+          <w:p>
+            <w:pPr>
+              <w:jc w:val="right"/>
+              <w:rPr>
+                <w:rFonts w:ascii="Calibri" w:eastAsia="Times New Roman" w:hAnsi="Calibri" w:cs="Times New Roman"/>
+                <w:color w:val="000000"/>
+              </w:rPr>
+            </w:pPr>
+            <w:r>
+              <w:rPr>
+                <w:rFonts w:ascii="Calibri" w:eastAsia="Times New Roman" w:hAnsi="Calibri" w:cs="Times New Roman"/>
+                <w:color w:val="000000"/>
+              </w:rPr>
+              <w:t>0.3</w:t>
+            </w:r>
+          </w:p>
+        </w:tc>
+        <w:tc>
+          <w:tcPr>
+            <w:tcW w:w="960" w:type="dxa"/>
+            <w:noWrap/>
+            <w:hideMark/>
+          </w:tcPr>
+          <w:p>
+            <w:pPr>
+              <w:jc w:val="right"/>
+              <w:rPr>
+                <w:rFonts w:ascii="Calibri" w:eastAsia="Times New Roman" w:hAnsi="Calibri" w:cs="Times New Roman"/>
+                <w:color w:val="000000"/>
+              </w:rPr>
+            </w:pPr>
+          </w:p>
+        </w:tc>
+        <w:tc>
+          <w:tcPr>
+            <w:tcW w:w="960" w:type="dxa"/>
+            <w:noWrap/>
+            <w:hideMark/>
+          </w:tcPr>
+          <w:p>
+            <w:pPr>
+              <w:rPr>
+                <w:rFonts w:ascii="Times New Roman" w:eastAsia="Times New Roman" w:hAnsi="Times New Roman" w:cs="Times New Roman"/>
+                <w:sz w:val="20"/>
+                <w:szCs w:val="20"/>
+              </w:rPr>
+            </w:pPr>
+          </w:p>
+        </w:tc>
+      </w:tr>
+      <w:tr>
+        <w:trPr>
+          <w:trHeight w:val="288"/>
+        </w:trPr>
+        <w:tc>
+          <w:tcPr>
+            <w:tcW w:w="1012" w:type="dxa"/>
+            <w:noWrap/>
+            <w:hideMark/>
+          </w:tcPr>
+          <w:p>
+            <w:pPr>
+              <w:rPr>
+                <w:rFonts w:ascii="Calibri" w:eastAsia="Times New Roman" w:hAnsi="Calibri" w:cs="Times New Roman"/>
+                <w:color w:val="000000"/>
+              </w:rPr>
+            </w:pPr>
+            <w:r>
+              <w:rPr>
+                <w:rFonts w:ascii="Calibri" w:eastAsia="Times New Roman" w:hAnsi="Calibri" w:cs="Times New Roman"/>
+                <w:color w:val="000000"/>
+              </w:rPr>
+              <w:t>High</w:t>
+            </w:r>
+          </w:p>
+        </w:tc>
+        <w:tc>
+          <w:tcPr>
+            <w:tcW w:w="1608" w:type="dxa"/>
+            <w:noWrap/>
+            <w:hideMark/>
+          </w:tcPr>
+          <w:p>
+            <w:pPr>
+              <w:jc w:val="right"/>
+              <w:rPr>
+                <w:rFonts w:ascii="Calibri" w:eastAsia="Times New Roman" w:hAnsi="Calibri" w:cs="Times New Roman"/>
+                <w:color w:val="000000"/>
+              </w:rPr>
+            </w:pPr>
+            <w:r>
+              <w:rPr>
+                <w:rFonts w:ascii="Calibri" w:eastAsia="Times New Roman" w:hAnsi="Calibri" w:cs="Times New Roman"/>
+                <w:color w:val="000000"/>
+              </w:rPr>
+              <w:t>1</w:t>
+            </w:r>
+          </w:p>
+        </w:tc>
+        <w:tc>
+          <w:tcPr>
+            <w:tcW w:w="960" w:type="dxa"/>
+            <w:noWrap/>
+            <w:hideMark/>
+          </w:tcPr>
+          <w:p>
+            <w:pPr>
+              <w:jc w:val="right"/>
+              <w:rPr>
+                <w:rFonts w:ascii="Calibri" w:eastAsia="Times New Roman" w:hAnsi="Calibri" w:cs="Times New Roman"/>
+                <w:color w:val="000000"/>
+              </w:rPr>
+            </w:pPr>
+          </w:p>
+        </w:tc>
+        <w:tc>
+          <w:tcPr>
+            <w:tcW w:w="960" w:type="dxa"/>
+            <w:noWrap/>
+            <w:hideMark/>
+          </w:tcPr>
+          <w:p>
+            <w:pPr>
+              <w:rPr>
+                <w:rFonts w:ascii="Times New Roman" w:eastAsia="Times New Roman" w:hAnsi="Times New Roman" w:cs="Times New Roman"/>
+                <w:sz w:val="20"/>
+                <w:szCs w:val="20"/>
+              </w:rPr>
+            </w:pPr>
+          </w:p>
+        </w:tc>
+      </w:tr>
+    </w:tbl>
+    <w:p>
+      <w:pPr>
+        <w:pStyle w:val="NoSpacing"/>
+        <w:rPr>
+          <w:b/>
+        </w:rPr>
+      </w:pPr>
+    </w:p>
+    <w:p>
+      <w:pPr>
+        <w:pStyle w:val="NoSpacing"/>
+        <w:jc w:val="center"/>
+      </w:pPr>
+      <w:r>
+        <w:rPr>
+          <w:noProof/>
+        </w:rPr>
+        <w:drawing>
+          <wp:inline distT="0" distB="0" distL="0" distR="0" wp14:anchorId="4F93E79A" wp14:editId="7828D0EA">
+            <wp:extent cx="4615180" cy="2651760"/>
+            <wp:effectExtent l="0" t="0" r="0" b="0"/>
+            <wp:docPr id="9" name="Picture 9"/>
+            <wp:cNvGraphicFramePr>
+              <a:graphicFrameLocks xmlns:a="http://schemas.openxmlformats.org/drawingml/2006/main" noChangeAspect="1"/>
+            </wp:cNvGraphicFramePr>
+            <a:graphic xmlns:a="http://schemas.openxmlformats.org/drawingml/2006/main">
+              <a:graphicData uri="http://schemas.openxmlformats.org/drawingml/2006/picture">
+                <pic:pic xmlns:pic="http://schemas.openxmlformats.org/drawingml/2006/picture">
+                  <pic:nvPicPr>
+                    <pic:cNvPr id="0" name="Picture 2"/>
+                    <pic:cNvPicPr>
+                      <a:picLocks noChangeAspect="1" noChangeArrowheads="1"/>
+                    </pic:cNvPicPr>
+                  </pic:nvPicPr>
+                  <pic:blipFill>
+                    <a:blip r:embed="rId14">
+                      <a:extLst>
+                        <a:ext uri="{28A0092B-C50C-407E-A947-70E740481C1C}">
+                          <a14:useLocalDpi xmlns:a14="http://schemas.microsoft.com/office/drawing/2010/main" val="0"/>
+                        </a:ext>
+                      </a:extLst>
+                    </a:blip>
+                    <a:srcRect/>
+                    <a:stretch>
+                      <a:fillRect/>
+                    </a:stretch>
+                  </pic:blipFill>
+                  <pic:spPr bwMode="auto">
+                    <a:xfrm>
+                      <a:off x="0" y="0"/>
+                      <a:ext cx="4615180" cy="2651760"/>
+                    </a:xfrm>
+                    <a:prstGeom prst="rect">
+                      <a:avLst/>
+                    </a:prstGeom>
+                    <a:noFill/>
+                  </pic:spPr>
+                </pic:pic>
+              </a:graphicData>
+            </a:graphic>
+          </wp:inline>
+        </w:drawing>
+      </w:r>
+    </w:p>
+    <w:p>
+      <w:pPr>
         <w:jc w:val="both"/>
       </w:pPr>
     </w:p>
+    <w:p>
+      <w:pPr>
+        <w:pStyle w:val="NoSpacing"/>
+        <w:rPr>
+          <w:b/>
+          <w:sz w:val="24"/>
+          <w:u w:val="single"/>
+        </w:rPr>
+      </w:pPr>
+      <w:r>
+        <w:rPr>
+          <w:b/>
+          <w:sz w:val="24"/>
+          <w:u w:val="single"/>
+        </w:rPr>
+        <w:t>Alternative Cost Model: Advanced Mission Cost Model</w:t>
+      </w:r>
+    </w:p>
+    <w:p>
+      <w:pPr>
+        <w:pStyle w:val="NoSpacing"/>
+        <w:rPr>
+          <w:b/>
+          <w:sz w:val="24"/>
+          <w:u w:val="single"/>
+        </w:rPr>
+      </w:pPr>
+    </w:p>
+    <w:p>
+      <w:pPr>
+        <w:pStyle w:val="NoSpacing"/>
+      </w:pPr>
+      <w:r>
+        <w:t xml:space="preserve">As an alternative to using our own cost model, we will investigate NASA’s Advanced Mission Cost Model, which has been used for over 15 years for predicting development, launch, and operations costs for a variety of missions. The model is a function of many parameters which have been empirically determined, as well as a subjective ‘Difficulty’ parameter, D, which accounts for the relative efforts of each technology. </w:t>
+      </w:r>
+    </w:p>
+    <w:tbl>
+      <w:tblPr>
+        <w:tblStyle w:val="TableGrid"/>
+        <w:tblW w:w="0" w:type="auto"/>
+        <w:tblBorders>
+          <w:top w:val="none" w:sz="0" w:space="0" w:color="auto"/>
+          <w:left w:val="none" w:sz="0" w:space="0" w:color="auto"/>
+          <w:bottom w:val="none" w:sz="0" w:space="0" w:color="auto"/>
+          <w:right w:val="none" w:sz="0" w:space="0" w:color="auto"/>
+          <w:insideH w:val="none" w:sz="0" w:space="0" w:color="auto"/>
+          <w:insideV w:val="none" w:sz="0" w:space="0" w:color="auto"/>
+        </w:tblBorders>
+        <w:tblLayout w:type="fixed"/>
+        <w:tblLook w:val="01E0" w:firstRow="1" w:lastRow="1" w:firstColumn="1" w:lastColumn="1" w:noHBand="0" w:noVBand="0"/>
+      </w:tblPr>
+      <w:tblGrid>
+        <w:gridCol w:w="8928"/>
+        <w:gridCol w:w="648"/>
+      </w:tblGrid>
+      <w:tr>
+        <w:trPr>
+          <w:trHeight w:val="458"/>
+        </w:trPr>
+        <w:tc>
+          <w:tcPr>
+            <w:tcW w:w="8928" w:type="dxa"/>
+          </w:tcPr>
+          <w:p>
+            <w:pPr>
+              <w:pStyle w:val="AAE450Caption"/>
+              <w:keepNext/>
+              <w:rPr>
+                <w:rFonts w:asciiTheme="minorHAnsi" w:hAnsiTheme="minorHAnsi"/>
+                <w:sz w:val="22"/>
+                <w:szCs w:val="22"/>
+              </w:rPr>
+            </w:pPr>
+            <w:r>
+              <w:rPr>
+                <w:rFonts w:asciiTheme="minorHAnsi" w:hAnsiTheme="minorHAnsi"/>
+                <w:position w:val="-10"/>
+                <w:sz w:val="22"/>
+                <w:szCs w:val="22"/>
+              </w:rPr>
+              <w:object w:dxaOrig="3480" w:dyaOrig="360">
+                <v:shapetype id="_x0000_t75" coordsize="21600,21600" o:spt="75" o:preferrelative="t" path="m@4@5l@4@11@9@11@9@5xe" filled="f" stroked="f">
+                  <v:stroke joinstyle="miter"/>
+                  <v:formulas>
+                    <v:f eqn="if lineDrawn pixelLineWidth 0"/>
+                    <v:f eqn="sum @0 1 0"/>
+                    <v:f eqn="sum 0 0 @1"/>
+                    <v:f eqn="prod @2 1 2"/>
+                    <v:f eqn="prod @3 21600 pixelWidth"/>
+                    <v:f eqn="prod @3 21600 pixelHeight"/>
+                    <v:f eqn="sum @0 0 1"/>
+                    <v:f eqn="prod @6 1 2"/>
+                    <v:f eqn="prod @7 21600 pixelWidth"/>
+                    <v:f eqn="sum @8 21600 0"/>
+                    <v:f eqn="prod @7 21600 pixelHeight"/>
+                    <v:f eqn="sum @10 21600 0"/>
+                  </v:formulas>
+                  <v:path o:extrusionok="f" gradientshapeok="t" o:connecttype="rect"/>
+                  <o:lock v:ext="edit" aspectratio="t"/>
+                </v:shapetype>
+                <v:shape id="_x0000_i1025" type="#_x0000_t75" style="width:174pt;height:18pt" o:ole="">
+                  <v:imagedata r:id="rId15" o:title=""/>
+                </v:shape>
+                <o:OLEObject Type="Embed" ProgID="Equation.3" ShapeID="_x0000_i1025" DrawAspect="Content" ObjectID="_1519654084" r:id="rId16"/>
+              </w:object>
+            </w:r>
+          </w:p>
+        </w:tc>
+        <w:tc>
+          <w:tcPr>
+            <w:tcW w:w="648" w:type="dxa"/>
+          </w:tcPr>
+          <w:p>
+            <w:pPr>
+              <w:pStyle w:val="AAE450Caption"/>
+              <w:rPr>
+                <w:rFonts w:asciiTheme="minorHAnsi" w:hAnsiTheme="minorHAnsi"/>
+                <w:sz w:val="22"/>
+                <w:szCs w:val="22"/>
+              </w:rPr>
+            </w:pPr>
+          </w:p>
+        </w:tc>
+      </w:tr>
+    </w:tbl>
+    <w:p>
+      <w:pPr>
+        <w:pStyle w:val="NoSpacing"/>
+      </w:pPr>
+      <w:r>
+        <w:t>where</w:t>
+      </w:r>
+    </w:p>
+    <w:p>
+      <w:pPr>
+        <w:pStyle w:val="NoSpacing"/>
+      </w:pPr>
+    </w:p>
+    <w:p>
+      <w:pPr>
+        <w:pStyle w:val="Nomenclature"/>
+        <w:rPr>
+          <w:rStyle w:val="StyleNomenclatureLatinItalicChar"/>
+          <w:rFonts w:asciiTheme="minorHAnsi" w:hAnsiTheme="minorHAnsi"/>
+          <w:sz w:val="22"/>
+          <w:szCs w:val="22"/>
+        </w:rPr>
+        <w:sectPr>
+          <w:pgSz w:w="12240" w:h="15840"/>
+          <w:pgMar w:top="1440" w:right="1440" w:bottom="1440" w:left="1440" w:header="720" w:footer="720" w:gutter="0"/>
+          <w:cols w:space="720"/>
+          <w:docGrid w:linePitch="360"/>
+        </w:sectPr>
+      </w:pPr>
+    </w:p>
+    <w:p>
+      <w:pPr>
+        <w:pStyle w:val="Nomenclature"/>
+        <w:rPr>
+          <w:rFonts w:asciiTheme="minorHAnsi" w:hAnsiTheme="minorHAnsi"/>
+          <w:sz w:val="22"/>
+          <w:szCs w:val="22"/>
+          <w:lang w:val="de-DE"/>
+        </w:rPr>
+      </w:pPr>
+      <w:r>
+        <w:rPr>
+          <w:rStyle w:val="StyleNomenclatureLatinItalicChar"/>
+          <w:rFonts w:asciiTheme="minorHAnsi" w:hAnsiTheme="minorHAnsi"/>
+          <w:sz w:val="22"/>
+          <w:szCs w:val="22"/>
+        </w:rPr>
+        <w:t>α</w:t>
+      </w:r>
+      <w:r>
+        <w:rPr>
+          <w:rFonts w:asciiTheme="minorHAnsi" w:hAnsiTheme="minorHAnsi"/>
+          <w:sz w:val="22"/>
+          <w:szCs w:val="22"/>
+          <w:lang w:val="de-DE"/>
+        </w:rPr>
+        <w:tab/>
+        <w:t>=</w:t>
+      </w:r>
+      <w:r>
+        <w:rPr>
+          <w:rFonts w:asciiTheme="minorHAnsi" w:hAnsiTheme="minorHAnsi"/>
+          <w:sz w:val="22"/>
+          <w:szCs w:val="22"/>
+          <w:lang w:val="de-DE"/>
+        </w:rPr>
+        <w:tab/>
+        <w:t>5.56 x 10</w:t>
+      </w:r>
+      <w:r>
+        <w:rPr>
+          <w:rFonts w:asciiTheme="minorHAnsi" w:hAnsiTheme="minorHAnsi"/>
+          <w:sz w:val="22"/>
+          <w:szCs w:val="22"/>
+          <w:vertAlign w:val="superscript"/>
+          <w:lang w:val="de-DE"/>
+        </w:rPr>
+        <w:t>-4</w:t>
+      </w:r>
+    </w:p>
+    <w:p>
+      <w:pPr>
+        <w:pStyle w:val="Nomenclature"/>
+        <w:rPr>
+          <w:rFonts w:asciiTheme="minorHAnsi" w:hAnsiTheme="minorHAnsi"/>
+          <w:sz w:val="22"/>
+          <w:szCs w:val="22"/>
+        </w:rPr>
+      </w:pPr>
+      <w:r>
+        <w:rPr>
+          <w:rStyle w:val="StyleNomenclatureLatinItalicChar"/>
+          <w:rFonts w:asciiTheme="minorHAnsi" w:hAnsiTheme="minorHAnsi"/>
+          <w:sz w:val="22"/>
+          <w:szCs w:val="22"/>
+        </w:rPr>
+        <w:t>β</w:t>
+      </w:r>
+      <w:r>
+        <w:rPr>
+          <w:rStyle w:val="StyleNomenclatureLatinItalicChar"/>
+          <w:rFonts w:asciiTheme="minorHAnsi" w:hAnsiTheme="minorHAnsi"/>
+          <w:sz w:val="22"/>
+          <w:szCs w:val="22"/>
+        </w:rPr>
+        <w:tab/>
+      </w:r>
+      <w:r>
+        <w:rPr>
+          <w:rFonts w:asciiTheme="minorHAnsi" w:hAnsiTheme="minorHAnsi"/>
+          <w:sz w:val="22"/>
+          <w:szCs w:val="22"/>
+        </w:rPr>
+        <w:t>=</w:t>
+      </w:r>
+      <w:r>
+        <w:rPr>
+          <w:rFonts w:asciiTheme="minorHAnsi" w:hAnsiTheme="minorHAnsi"/>
+          <w:sz w:val="22"/>
+          <w:szCs w:val="22"/>
+        </w:rPr>
+        <w:tab/>
+        <w:t>0.5941</w:t>
+      </w:r>
+    </w:p>
+    <w:p>
+      <w:pPr>
+        <w:pStyle w:val="Nomenclature"/>
+        <w:rPr>
+          <w:rFonts w:asciiTheme="minorHAnsi" w:hAnsiTheme="minorHAnsi"/>
+          <w:sz w:val="22"/>
+          <w:szCs w:val="22"/>
+        </w:rPr>
+      </w:pPr>
+      <w:r>
+        <w:rPr>
+          <w:rStyle w:val="StyleNomenclatureLatinItalicChar"/>
+          <w:rFonts w:asciiTheme="minorHAnsi" w:hAnsiTheme="minorHAnsi"/>
+          <w:sz w:val="22"/>
+          <w:szCs w:val="22"/>
+        </w:rPr>
+        <w:t>Ξ</w:t>
+      </w:r>
+      <w:r>
+        <w:rPr>
+          <w:rFonts w:asciiTheme="minorHAnsi" w:hAnsiTheme="minorHAnsi"/>
+          <w:sz w:val="22"/>
+          <w:szCs w:val="22"/>
+          <w:vertAlign w:val="subscript"/>
+        </w:rPr>
+        <w:tab/>
+      </w:r>
+      <w:r>
+        <w:rPr>
+          <w:rFonts w:asciiTheme="minorHAnsi" w:hAnsiTheme="minorHAnsi"/>
+          <w:sz w:val="22"/>
+          <w:szCs w:val="22"/>
+        </w:rPr>
+        <w:t>=</w:t>
+      </w:r>
+      <w:r>
+        <w:rPr>
+          <w:rFonts w:asciiTheme="minorHAnsi" w:hAnsiTheme="minorHAnsi"/>
+          <w:sz w:val="22"/>
+          <w:szCs w:val="22"/>
+        </w:rPr>
+        <w:tab/>
+        <w:t>0.6604</w:t>
+      </w:r>
+    </w:p>
+    <w:p>
+      <w:pPr>
+        <w:pStyle w:val="Nomenclature"/>
+        <w:rPr>
+          <w:rFonts w:asciiTheme="minorHAnsi" w:hAnsiTheme="minorHAnsi"/>
+          <w:sz w:val="22"/>
+          <w:szCs w:val="22"/>
+        </w:rPr>
+      </w:pPr>
+      <w:r>
+        <w:rPr>
+          <w:rStyle w:val="StyleNomenclatureLatinItalicChar"/>
+          <w:rFonts w:asciiTheme="minorHAnsi" w:hAnsiTheme="minorHAnsi"/>
+          <w:sz w:val="22"/>
+          <w:szCs w:val="22"/>
+        </w:rPr>
+        <w:t>δ</w:t>
+      </w:r>
+      <w:r>
+        <w:rPr>
+          <w:rFonts w:asciiTheme="minorHAnsi" w:hAnsiTheme="minorHAnsi"/>
+          <w:sz w:val="22"/>
+          <w:szCs w:val="22"/>
+        </w:rPr>
+        <w:tab/>
+        <w:t>=</w:t>
+      </w:r>
+      <w:r>
+        <w:rPr>
+          <w:rFonts w:asciiTheme="minorHAnsi" w:hAnsiTheme="minorHAnsi"/>
+          <w:sz w:val="22"/>
+          <w:szCs w:val="22"/>
+        </w:rPr>
+        <w:tab/>
+        <w:t>80.599</w:t>
+      </w:r>
+    </w:p>
+    <w:p>
+      <w:pPr>
+        <w:pStyle w:val="Nomenclature"/>
+        <w:rPr>
+          <w:rFonts w:asciiTheme="minorHAnsi" w:hAnsiTheme="minorHAnsi"/>
+          <w:sz w:val="22"/>
+          <w:szCs w:val="22"/>
+        </w:rPr>
+      </w:pPr>
+      <w:r>
+        <w:rPr>
+          <w:rStyle w:val="StyleNomenclatureLatinItalicChar"/>
+          <w:rFonts w:asciiTheme="minorHAnsi" w:hAnsiTheme="minorHAnsi"/>
+          <w:sz w:val="22"/>
+          <w:szCs w:val="22"/>
+        </w:rPr>
+        <w:t>ε</w:t>
+      </w:r>
+      <w:r>
+        <w:rPr>
+          <w:rFonts w:asciiTheme="minorHAnsi" w:hAnsiTheme="minorHAnsi"/>
+          <w:sz w:val="22"/>
+          <w:szCs w:val="22"/>
+        </w:rPr>
+        <w:tab/>
+        <w:t>=</w:t>
+      </w:r>
+      <w:r>
+        <w:rPr>
+          <w:rFonts w:asciiTheme="minorHAnsi" w:hAnsiTheme="minorHAnsi"/>
+          <w:sz w:val="22"/>
+          <w:szCs w:val="22"/>
+        </w:rPr>
+        <w:tab/>
+        <w:t>3.8085 x 10</w:t>
+      </w:r>
+      <w:r>
+        <w:rPr>
+          <w:rFonts w:asciiTheme="minorHAnsi" w:hAnsiTheme="minorHAnsi"/>
+          <w:sz w:val="22"/>
+          <w:szCs w:val="22"/>
+          <w:vertAlign w:val="superscript"/>
+        </w:rPr>
+        <w:t>-55</w:t>
+      </w:r>
+    </w:p>
+    <w:p>
+      <w:pPr>
+        <w:pStyle w:val="Nomenclature"/>
+        <w:rPr>
+          <w:rFonts w:asciiTheme="minorHAnsi" w:hAnsiTheme="minorHAnsi"/>
+          <w:sz w:val="22"/>
+          <w:szCs w:val="22"/>
+        </w:rPr>
+      </w:pPr>
+      <w:r>
+        <w:rPr>
+          <w:rFonts w:asciiTheme="minorHAnsi" w:hAnsiTheme="minorHAnsi"/>
+          <w:sz w:val="22"/>
+          <w:szCs w:val="22"/>
+        </w:rPr>
+        <w:t>φ</w:t>
+      </w:r>
+      <w:r>
+        <w:rPr>
+          <w:rFonts w:asciiTheme="minorHAnsi" w:hAnsiTheme="minorHAnsi"/>
+          <w:sz w:val="22"/>
+          <w:szCs w:val="22"/>
+        </w:rPr>
+        <w:tab/>
+        <w:t>=</w:t>
+      </w:r>
+      <w:r>
+        <w:rPr>
+          <w:rFonts w:asciiTheme="minorHAnsi" w:hAnsiTheme="minorHAnsi"/>
+          <w:sz w:val="22"/>
+          <w:szCs w:val="22"/>
+        </w:rPr>
+        <w:tab/>
+        <w:t>-0.3553</w:t>
+      </w:r>
+    </w:p>
+    <w:p>
+      <w:pPr>
+        <w:pStyle w:val="Nomenclature"/>
+        <w:rPr>
+          <w:rFonts w:asciiTheme="minorHAnsi" w:hAnsiTheme="minorHAnsi"/>
+          <w:sz w:val="22"/>
+          <w:szCs w:val="22"/>
+        </w:rPr>
+      </w:pPr>
+      <w:r>
+        <w:rPr>
+          <w:rFonts w:asciiTheme="minorHAnsi" w:hAnsiTheme="minorHAnsi"/>
+          <w:sz w:val="22"/>
+          <w:szCs w:val="22"/>
+        </w:rPr>
+        <w:t>γ</w:t>
+      </w:r>
+      <w:r>
+        <w:rPr>
+          <w:rFonts w:asciiTheme="minorHAnsi" w:hAnsiTheme="minorHAnsi"/>
+          <w:sz w:val="22"/>
+          <w:szCs w:val="22"/>
+        </w:rPr>
+        <w:tab/>
+        <w:t>=</w:t>
+      </w:r>
+      <w:r>
+        <w:rPr>
+          <w:rFonts w:asciiTheme="minorHAnsi" w:hAnsiTheme="minorHAnsi"/>
+          <w:sz w:val="22"/>
+          <w:szCs w:val="22"/>
+        </w:rPr>
+        <w:tab/>
+        <w:t>1.5691</w:t>
+      </w:r>
+    </w:p>
+    <w:p>
+      <w:pPr>
+        <w:pStyle w:val="Nomenclature"/>
+        <w:rPr>
+          <w:rStyle w:val="StyleNomenclatureLatinItalicChar"/>
+          <w:rFonts w:asciiTheme="minorHAnsi" w:hAnsiTheme="minorHAnsi"/>
+          <w:sz w:val="22"/>
+          <w:szCs w:val="22"/>
+        </w:rPr>
+      </w:pPr>
+      <w:r>
+        <w:rPr>
+          <w:rStyle w:val="StyleNomenclatureLatinItalicChar"/>
+          <w:rFonts w:asciiTheme="minorHAnsi" w:hAnsiTheme="minorHAnsi"/>
+          <w:sz w:val="22"/>
+          <w:szCs w:val="22"/>
+        </w:rPr>
+        <w:t>Q</w:t>
+      </w:r>
+      <w:r>
+        <w:rPr>
+          <w:rFonts w:asciiTheme="minorHAnsi" w:hAnsiTheme="minorHAnsi"/>
+          <w:sz w:val="22"/>
+          <w:szCs w:val="22"/>
+        </w:rPr>
+        <w:tab/>
+        <w:t>=</w:t>
+      </w:r>
+      <w:r>
+        <w:rPr>
+          <w:rFonts w:asciiTheme="minorHAnsi" w:hAnsiTheme="minorHAnsi"/>
+          <w:sz w:val="22"/>
+          <w:szCs w:val="22"/>
+        </w:rPr>
+        <w:tab/>
+        <w:t xml:space="preserve">Quantity </w:t>
+      </w:r>
+    </w:p>
+    <w:p>
+      <w:pPr>
+        <w:pStyle w:val="Nomenclature"/>
+        <w:rPr>
+          <w:rFonts w:asciiTheme="minorHAnsi" w:hAnsiTheme="minorHAnsi"/>
+          <w:iCs/>
+          <w:sz w:val="22"/>
+          <w:szCs w:val="22"/>
+        </w:rPr>
+      </w:pPr>
+      <w:r>
+        <w:rPr>
+          <w:rStyle w:val="StyleNomenclatureLatinItalicChar"/>
+          <w:rFonts w:asciiTheme="minorHAnsi" w:hAnsiTheme="minorHAnsi"/>
+          <w:sz w:val="22"/>
+          <w:szCs w:val="22"/>
+        </w:rPr>
+        <w:t>M</w:t>
+      </w:r>
+      <w:r>
+        <w:rPr>
+          <w:rFonts w:asciiTheme="minorHAnsi" w:hAnsiTheme="minorHAnsi"/>
+          <w:sz w:val="22"/>
+          <w:szCs w:val="22"/>
+        </w:rPr>
+        <w:tab/>
+        <w:t>=</w:t>
+      </w:r>
+      <w:r>
+        <w:rPr>
+          <w:rFonts w:asciiTheme="minorHAnsi" w:hAnsiTheme="minorHAnsi"/>
+          <w:sz w:val="22"/>
+          <w:szCs w:val="22"/>
+        </w:rPr>
+        <w:tab/>
+      </w:r>
+      <w:r>
+        <w:rPr>
+          <w:rStyle w:val="StyleNomenclatureLatinItalicChar"/>
+          <w:rFonts w:asciiTheme="minorHAnsi" w:hAnsiTheme="minorHAnsi"/>
+          <w:i w:val="0"/>
+          <w:iCs/>
+          <w:sz w:val="22"/>
+          <w:szCs w:val="22"/>
+        </w:rPr>
+        <w:t>Dry Mass (lbs)</w:t>
+      </w:r>
+    </w:p>
+    <w:p>
+      <w:pPr>
+        <w:pStyle w:val="StyleNomenclatureLatinItalic"/>
+        <w:rPr>
+          <w:rFonts w:asciiTheme="minorHAnsi" w:hAnsiTheme="minorHAnsi"/>
+          <w:i w:val="0"/>
+          <w:iCs/>
+          <w:sz w:val="22"/>
+          <w:szCs w:val="22"/>
+        </w:rPr>
+      </w:pPr>
+      <w:r>
+        <w:rPr>
+          <w:rStyle w:val="StyleNomenclatureLatinItalicChar"/>
+          <w:rFonts w:asciiTheme="minorHAnsi" w:hAnsiTheme="minorHAnsi"/>
+          <w:sz w:val="22"/>
+          <w:szCs w:val="22"/>
+        </w:rPr>
+        <w:t>S</w:t>
+      </w:r>
+      <w:r>
+        <w:rPr>
+          <w:rFonts w:asciiTheme="minorHAnsi" w:hAnsiTheme="minorHAnsi"/>
+          <w:sz w:val="22"/>
+          <w:szCs w:val="22"/>
+        </w:rPr>
+        <w:tab/>
+        <w:t>=</w:t>
+      </w:r>
+      <w:r>
+        <w:rPr>
+          <w:rFonts w:asciiTheme="minorHAnsi" w:hAnsiTheme="minorHAnsi"/>
+          <w:sz w:val="22"/>
+          <w:szCs w:val="22"/>
+        </w:rPr>
+        <w:tab/>
+      </w:r>
+      <w:r>
+        <w:rPr>
+          <w:rFonts w:asciiTheme="minorHAnsi" w:hAnsiTheme="minorHAnsi"/>
+          <w:i w:val="0"/>
+          <w:iCs/>
+          <w:sz w:val="22"/>
+          <w:szCs w:val="22"/>
+        </w:rPr>
+        <w:t>Specification</w:t>
+      </w:r>
+    </w:p>
+    <w:p>
+      <w:pPr>
+        <w:pStyle w:val="StyleNomenclatureLatinItalic"/>
+        <w:rPr>
+          <w:rFonts w:asciiTheme="minorHAnsi" w:hAnsiTheme="minorHAnsi"/>
+          <w:iCs/>
+          <w:sz w:val="22"/>
+          <w:szCs w:val="22"/>
+        </w:rPr>
+      </w:pPr>
+      <w:r>
+        <w:rPr>
+          <w:rFonts w:asciiTheme="minorHAnsi" w:hAnsiTheme="minorHAnsi"/>
+          <w:sz w:val="22"/>
+          <w:szCs w:val="22"/>
+        </w:rPr>
+        <w:t>IOC</w:t>
+      </w:r>
+      <w:r>
+        <w:rPr>
+          <w:rFonts w:asciiTheme="minorHAnsi" w:hAnsiTheme="minorHAnsi"/>
+          <w:sz w:val="22"/>
+          <w:szCs w:val="22"/>
+        </w:rPr>
+        <w:tab/>
+        <w:t>=</w:t>
+      </w:r>
+      <w:r>
+        <w:rPr>
+          <w:rFonts w:asciiTheme="minorHAnsi" w:hAnsiTheme="minorHAnsi"/>
+          <w:sz w:val="22"/>
+          <w:szCs w:val="22"/>
+        </w:rPr>
+        <w:tab/>
+      </w:r>
+      <w:r>
+        <w:rPr>
+          <w:rFonts w:asciiTheme="minorHAnsi" w:hAnsiTheme="minorHAnsi"/>
+          <w:i w:val="0"/>
+          <w:sz w:val="22"/>
+          <w:szCs w:val="22"/>
+        </w:rPr>
+        <w:t>Initial Operating Capability</w:t>
+      </w:r>
+    </w:p>
+    <w:p>
+      <w:pPr>
+        <w:pStyle w:val="StyleNomenclatureLatinItalic"/>
+        <w:rPr>
+          <w:rFonts w:asciiTheme="minorHAnsi" w:hAnsiTheme="minorHAnsi"/>
+          <w:i w:val="0"/>
+          <w:iCs/>
+          <w:sz w:val="22"/>
+          <w:szCs w:val="22"/>
+        </w:rPr>
+      </w:pPr>
+      <w:r>
+        <w:rPr>
+          <w:rFonts w:asciiTheme="minorHAnsi" w:hAnsiTheme="minorHAnsi"/>
+          <w:iCs/>
+          <w:sz w:val="22"/>
+          <w:szCs w:val="22"/>
+        </w:rPr>
+        <w:t>B</w:t>
+      </w:r>
+      <w:r>
+        <w:rPr>
+          <w:rFonts w:asciiTheme="minorHAnsi" w:hAnsiTheme="minorHAnsi"/>
+          <w:sz w:val="22"/>
+          <w:szCs w:val="22"/>
+        </w:rPr>
+        <w:tab/>
+        <w:t>=</w:t>
+      </w:r>
+      <w:r>
+        <w:rPr>
+          <w:rFonts w:asciiTheme="minorHAnsi" w:hAnsiTheme="minorHAnsi"/>
+          <w:sz w:val="22"/>
+          <w:szCs w:val="22"/>
+        </w:rPr>
+        <w:tab/>
+      </w:r>
+      <w:r>
+        <w:rPr>
+          <w:rFonts w:asciiTheme="minorHAnsi" w:hAnsiTheme="minorHAnsi"/>
+          <w:i w:val="0"/>
+          <w:iCs/>
+          <w:sz w:val="22"/>
+          <w:szCs w:val="22"/>
+        </w:rPr>
+        <w:t>Block Number</w:t>
+      </w:r>
+    </w:p>
+    <w:p>
+      <w:pPr>
+        <w:pStyle w:val="Nomenclature"/>
+        <w:rPr>
+          <w:rFonts w:asciiTheme="minorHAnsi" w:hAnsiTheme="minorHAnsi"/>
+          <w:sz w:val="22"/>
+          <w:szCs w:val="22"/>
+        </w:rPr>
+        <w:sectPr>
+          <w:type w:val="continuous"/>
+          <w:pgSz w:w="12240" w:h="15840"/>
+          <w:pgMar w:top="1440" w:right="1440" w:bottom="1440" w:left="1440" w:header="720" w:footer="720" w:gutter="0"/>
+          <w:cols w:num="2" w:space="720"/>
+          <w:docGrid w:linePitch="360"/>
+        </w:sectPr>
+      </w:pPr>
+      <w:r>
+        <w:rPr>
+          <w:rStyle w:val="StyleNomenclatureLatinItalicChar"/>
+          <w:rFonts w:asciiTheme="minorHAnsi" w:hAnsiTheme="minorHAnsi"/>
+          <w:sz w:val="22"/>
+          <w:szCs w:val="22"/>
+        </w:rPr>
+        <w:t>D</w:t>
+      </w:r>
+      <w:r>
+        <w:rPr>
+          <w:rFonts w:asciiTheme="minorHAnsi" w:hAnsiTheme="minorHAnsi"/>
+          <w:sz w:val="22"/>
+          <w:szCs w:val="22"/>
+        </w:rPr>
+        <w:tab/>
+        <w:t>=</w:t>
+      </w:r>
+      <w:r>
+        <w:rPr>
+          <w:rFonts w:asciiTheme="minorHAnsi" w:hAnsiTheme="minorHAnsi"/>
+          <w:sz w:val="22"/>
+          <w:szCs w:val="22"/>
+        </w:rPr>
+        <w:tab/>
+        <w:t>Difficulty</w:t>
+      </w:r>
+    </w:p>
+    <w:p>
+      <w:pPr>
+        <w:pStyle w:val="NoSpacing"/>
+        <w:rPr>
+          <w:rFonts w:ascii="Arial" w:hAnsi="Arial" w:cs="Arial"/>
+          <w:color w:val="222222"/>
+          <w:sz w:val="20"/>
+          <w:szCs w:val="20"/>
+          <w:shd w:val="clear" w:color="auto" w:fill="FFFFFF"/>
+        </w:rPr>
+      </w:pPr>
+    </w:p>
+    <w:p>
+      <w:pPr>
+        <w:pStyle w:val="NoSpacing"/>
+        <w:rPr>
+          <w:rFonts w:cs="Arial"/>
+          <w:color w:val="222222"/>
+          <w:shd w:val="clear" w:color="auto" w:fill="FFFFFF"/>
+        </w:rPr>
+      </w:pPr>
+      <w:r>
+        <w:rPr>
+          <w:rFonts w:cs="Arial"/>
+          <w:color w:val="222222"/>
+          <w:shd w:val="clear" w:color="auto" w:fill="FFFFFF"/>
+        </w:rPr>
+        <w:t>Larson, Wiley J., and Linda K. Pranke, eds.</w:t>
+      </w:r>
+      <w:r>
+        <w:rPr>
+          <w:rStyle w:val="apple-converted-space"/>
+          <w:rFonts w:cs="Arial"/>
+          <w:color w:val="222222"/>
+          <w:shd w:val="clear" w:color="auto" w:fill="FFFFFF"/>
+        </w:rPr>
+        <w:t> </w:t>
+      </w:r>
+      <w:r>
+        <w:rPr>
+          <w:rFonts w:cs="Arial"/>
+          <w:i/>
+          <w:iCs/>
+          <w:color w:val="222222"/>
+          <w:shd w:val="clear" w:color="auto" w:fill="FFFFFF"/>
+        </w:rPr>
+        <w:t>Human spaceflight: mission analysis and design</w:t>
+      </w:r>
+      <w:r>
+        <w:rPr>
+          <w:rFonts w:cs="Arial"/>
+          <w:color w:val="222222"/>
+          <w:shd w:val="clear" w:color="auto" w:fill="FFFFFF"/>
+        </w:rPr>
+        <w:t>. McGraw-Hill Companies, 1999.</w:t>
+      </w:r>
+    </w:p>
+    <w:p>
+      <w:pPr>
+        <w:pStyle w:val="NoSpacing"/>
+      </w:pPr>
+      <w:r>
+        <w:t xml:space="preserve">Purdue, </w:t>
+      </w:r>
+      <w:r>
+        <w:t xml:space="preserve">AAE 450 Senior Spacecraft Design </w:t>
+      </w:r>
+      <w:r>
+        <w:t xml:space="preserve">Project Final Report, </w:t>
+      </w:r>
+      <w:r>
+        <w:t>Spring 2004</w:t>
+      </w:r>
+      <w:bookmarkStart w:id="0" w:name="_GoBack"/>
+      <w:bookmarkEnd w:id="0"/>
+    </w:p>
     <w:sectPr>
+      <w:type w:val="continuous"/>
       <w:pgSz w:w="12240" w:h="15840"/>
       <w:pgMar w:top="1440" w:right="1440" w:bottom="1440" w:left="1440" w:header="720" w:footer="720" w:gutter="0"/>
       <w:cols w:space="720"/>
@@ -5799,8 +7677,8 @@
 </file>
 
 <file path=word/numbering.xml><?xml version="1.0" encoding="utf-8"?>
-<w:numbering xmlns:wpc="http://schemas.microsoft.com/office/word/2010/wordprocessingCanvas" xmlns:mc="http://schemas.openxmlformats.org/markup-compatibility/2006" xmlns:o="urn:schemas-microsoft-com:office:office" xmlns:r="http://schemas.openxmlformats.org/officeDocument/2006/relationships" xmlns:m="http://schemas.openxmlformats.org/officeDocument/2006/math" xmlns:v="urn:schemas-microsoft-com:vml" xmlns:wp14="http://schemas.microsoft.com/office/word/2010/wordprocessingDrawing" xmlns:wp="http://schemas.openxmlformats.org/drawingml/2006/wordprocessingDrawing" xmlns:w10="urn:schemas-microsoft-com:office:word" xmlns:w="http://schemas.openxmlformats.org/wordprocessingml/2006/main" xmlns:w14="http://schemas.microsoft.com/office/word/2010/wordml" xmlns:wpg="http://schemas.microsoft.com/office/word/2010/wordprocessingGroup" xmlns:wpi="http://schemas.microsoft.com/office/word/2010/wordprocessingInk" xmlns:wne="http://schemas.microsoft.com/office/word/2006/wordml" xmlns:wps="http://schemas.microsoft.com/office/word/2010/wordprocessingShape" mc:Ignorable="w14 wp14">
-  <w:abstractNum w:abstractNumId="0">
+<w:numbering xmlns:wpc="http://schemas.microsoft.com/office/word/2010/wordprocessingCanvas" xmlns:mc="http://schemas.openxmlformats.org/markup-compatibility/2006" xmlns:o="urn:schemas-microsoft-com:office:office" xmlns:r="http://schemas.openxmlformats.org/officeDocument/2006/relationships" xmlns:m="http://schemas.openxmlformats.org/officeDocument/2006/math" xmlns:v="urn:schemas-microsoft-com:vml" xmlns:wp14="http://schemas.microsoft.com/office/word/2010/wordprocessingDrawing" xmlns:wp="http://schemas.openxmlformats.org/drawingml/2006/wordprocessingDrawing" xmlns:w10="urn:schemas-microsoft-com:office:word" xmlns:w="http://schemas.openxmlformats.org/wordprocessingml/2006/main" xmlns:w14="http://schemas.microsoft.com/office/word/2010/wordml" xmlns:w15="http://schemas.microsoft.com/office/word/2012/wordml" xmlns:wpg="http://schemas.microsoft.com/office/word/2010/wordprocessingGroup" xmlns:wpi="http://schemas.microsoft.com/office/word/2010/wordprocessingInk" xmlns:wne="http://schemas.microsoft.com/office/word/2006/wordml" xmlns:wps="http://schemas.microsoft.com/office/word/2010/wordprocessingShape" mc:Ignorable="w14 w15 wp14">
+  <w:abstractNum w:abstractNumId="0" w15:restartNumberingAfterBreak="0">
     <w:nsid w:val="24476DFE"/>
     <w:multiLevelType w:val="hybridMultilevel"/>
     <w:tmpl w:val="D5DAA238"/>
@@ -5912,7 +7790,7 @@
       </w:rPr>
     </w:lvl>
   </w:abstractNum>
-  <w:abstractNum w:abstractNumId="1">
+  <w:abstractNum w:abstractNumId="1" w15:restartNumberingAfterBreak="0">
     <w:nsid w:val="4DF45507"/>
     <w:multiLevelType w:val="hybridMultilevel"/>
     <w:tmpl w:val="F1363BE4"/>
@@ -6001,17 +7879,133 @@
       </w:pPr>
     </w:lvl>
   </w:abstractNum>
+  <w:abstractNum w:abstractNumId="2" w15:restartNumberingAfterBreak="0">
+    <w:nsid w:val="55740198"/>
+    <w:multiLevelType w:val="hybridMultilevel"/>
+    <w:tmpl w:val="041E3284"/>
+    <w:lvl w:ilvl="0" w:tplc="04090001">
+      <w:start w:val="1"/>
+      <w:numFmt w:val="bullet"/>
+      <w:lvlText w:val=""/>
+      <w:lvlJc w:val="left"/>
+      <w:pPr>
+        <w:ind w:left="720" w:hanging="360"/>
+      </w:pPr>
+      <w:rPr>
+        <w:rFonts w:ascii="Symbol" w:hAnsi="Symbol" w:hint="default"/>
+      </w:rPr>
+    </w:lvl>
+    <w:lvl w:ilvl="1" w:tplc="04090003">
+      <w:start w:val="1"/>
+      <w:numFmt w:val="bullet"/>
+      <w:lvlText w:val="o"/>
+      <w:lvlJc w:val="left"/>
+      <w:pPr>
+        <w:ind w:left="1440" w:hanging="360"/>
+      </w:pPr>
+      <w:rPr>
+        <w:rFonts w:ascii="Courier New" w:hAnsi="Courier New" w:cs="Courier New" w:hint="default"/>
+      </w:rPr>
+    </w:lvl>
+    <w:lvl w:ilvl="2" w:tplc="04090005" w:tentative="1">
+      <w:start w:val="1"/>
+      <w:numFmt w:val="bullet"/>
+      <w:lvlText w:val=""/>
+      <w:lvlJc w:val="left"/>
+      <w:pPr>
+        <w:ind w:left="2160" w:hanging="360"/>
+      </w:pPr>
+      <w:rPr>
+        <w:rFonts w:ascii="Wingdings" w:hAnsi="Wingdings" w:hint="default"/>
+      </w:rPr>
+    </w:lvl>
+    <w:lvl w:ilvl="3" w:tplc="04090001" w:tentative="1">
+      <w:start w:val="1"/>
+      <w:numFmt w:val="bullet"/>
+      <w:lvlText w:val=""/>
+      <w:lvlJc w:val="left"/>
+      <w:pPr>
+        <w:ind w:left="2880" w:hanging="360"/>
+      </w:pPr>
+      <w:rPr>
+        <w:rFonts w:ascii="Symbol" w:hAnsi="Symbol" w:hint="default"/>
+      </w:rPr>
+    </w:lvl>
+    <w:lvl w:ilvl="4" w:tplc="04090003" w:tentative="1">
+      <w:start w:val="1"/>
+      <w:numFmt w:val="bullet"/>
+      <w:lvlText w:val="o"/>
+      <w:lvlJc w:val="left"/>
+      <w:pPr>
+        <w:ind w:left="3600" w:hanging="360"/>
+      </w:pPr>
+      <w:rPr>
+        <w:rFonts w:ascii="Courier New" w:hAnsi="Courier New" w:cs="Courier New" w:hint="default"/>
+      </w:rPr>
+    </w:lvl>
+    <w:lvl w:ilvl="5" w:tplc="04090005" w:tentative="1">
+      <w:start w:val="1"/>
+      <w:numFmt w:val="bullet"/>
+      <w:lvlText w:val=""/>
+      <w:lvlJc w:val="left"/>
+      <w:pPr>
+        <w:ind w:left="4320" w:hanging="360"/>
+      </w:pPr>
+      <w:rPr>
+        <w:rFonts w:ascii="Wingdings" w:hAnsi="Wingdings" w:hint="default"/>
+      </w:rPr>
+    </w:lvl>
+    <w:lvl w:ilvl="6" w:tplc="04090001" w:tentative="1">
+      <w:start w:val="1"/>
+      <w:numFmt w:val="bullet"/>
+      <w:lvlText w:val=""/>
+      <w:lvlJc w:val="left"/>
+      <w:pPr>
+        <w:ind w:left="5040" w:hanging="360"/>
+      </w:pPr>
+      <w:rPr>
+        <w:rFonts w:ascii="Symbol" w:hAnsi="Symbol" w:hint="default"/>
+      </w:rPr>
+    </w:lvl>
+    <w:lvl w:ilvl="7" w:tplc="04090003" w:tentative="1">
+      <w:start w:val="1"/>
+      <w:numFmt w:val="bullet"/>
+      <w:lvlText w:val="o"/>
+      <w:lvlJc w:val="left"/>
+      <w:pPr>
+        <w:ind w:left="5760" w:hanging="360"/>
+      </w:pPr>
+      <w:rPr>
+        <w:rFonts w:ascii="Courier New" w:hAnsi="Courier New" w:cs="Courier New" w:hint="default"/>
+      </w:rPr>
+    </w:lvl>
+    <w:lvl w:ilvl="8" w:tplc="04090005" w:tentative="1">
+      <w:start w:val="1"/>
+      <w:numFmt w:val="bullet"/>
+      <w:lvlText w:val=""/>
+      <w:lvlJc w:val="left"/>
+      <w:pPr>
+        <w:ind w:left="6480" w:hanging="360"/>
+      </w:pPr>
+      <w:rPr>
+        <w:rFonts w:ascii="Wingdings" w:hAnsi="Wingdings" w:hint="default"/>
+      </w:rPr>
+    </w:lvl>
+  </w:abstractNum>
   <w:num w:numId="1">
     <w:abstractNumId w:val="1"/>
   </w:num>
   <w:num w:numId="2">
     <w:abstractNumId w:val="0"/>
   </w:num>
+  <w:num w:numId="3">
+    <w:abstractNumId w:val="2"/>
+  </w:num>
 </w:numbering>
 </file>
 
 <file path=word/styles.xml><?xml version="1.0" encoding="utf-8"?>
-<w:styles xmlns:mc="http://schemas.openxmlformats.org/markup-compatibility/2006" xmlns:r="http://schemas.openxmlformats.org/officeDocument/2006/relationships" xmlns:w="http://schemas.openxmlformats.org/wordprocessingml/2006/main" xmlns:w14="http://schemas.microsoft.com/office/word/2010/wordml" mc:Ignorable="w14">
+<w:styles xmlns:mc="http://schemas.openxmlformats.org/markup-compatibility/2006" xmlns:r="http://schemas.openxmlformats.org/officeDocument/2006/relationships" xmlns:w="http://schemas.openxmlformats.org/wordprocessingml/2006/main" xmlns:w14="http://schemas.microsoft.com/office/word/2010/wordml" xmlns:w15="http://schemas.microsoft.com/office/word/2012/wordml" mc:Ignorable="w14 w15">
   <w:docDefaults>
     <w:rPrDefault>
       <w:rPr>
@@ -6027,144 +8021,378 @@
       </w:pPr>
     </w:pPrDefault>
   </w:docDefaults>
-  <w:latentStyles w:defLockedState="0" w:defUIPriority="99" w:defSemiHidden="1" w:defUnhideWhenUsed="1" w:defQFormat="0" w:count="267">
-    <w:lsdException w:name="Normal" w:semiHidden="0" w:uiPriority="0" w:unhideWhenUsed="0" w:qFormat="1"/>
-    <w:lsdException w:name="heading 1" w:semiHidden="0" w:uiPriority="9" w:unhideWhenUsed="0" w:qFormat="1"/>
-    <w:lsdException w:name="heading 2" w:uiPriority="9" w:qFormat="1"/>
-    <w:lsdException w:name="heading 3" w:uiPriority="9" w:qFormat="1"/>
-    <w:lsdException w:name="heading 4" w:uiPriority="9" w:qFormat="1"/>
-    <w:lsdException w:name="heading 5" w:uiPriority="9" w:qFormat="1"/>
-    <w:lsdException w:name="heading 6" w:uiPriority="9" w:qFormat="1"/>
-    <w:lsdException w:name="heading 7" w:uiPriority="9" w:qFormat="1"/>
-    <w:lsdException w:name="heading 8" w:uiPriority="9" w:qFormat="1"/>
-    <w:lsdException w:name="heading 9" w:uiPriority="9" w:qFormat="1"/>
-    <w:lsdException w:name="toc 1" w:uiPriority="39"/>
-    <w:lsdException w:name="toc 2" w:uiPriority="39"/>
-    <w:lsdException w:name="toc 3" w:uiPriority="39"/>
-    <w:lsdException w:name="toc 4" w:uiPriority="39"/>
-    <w:lsdException w:name="toc 5" w:uiPriority="39"/>
-    <w:lsdException w:name="toc 6" w:uiPriority="39"/>
-    <w:lsdException w:name="toc 7" w:uiPriority="39"/>
-    <w:lsdException w:name="toc 8" w:uiPriority="39"/>
-    <w:lsdException w:name="toc 9" w:uiPriority="39"/>
-    <w:lsdException w:name="caption" w:uiPriority="35" w:qFormat="1"/>
-    <w:lsdException w:name="Title" w:semiHidden="0" w:uiPriority="10" w:unhideWhenUsed="0" w:qFormat="1"/>
-    <w:lsdException w:name="Default Paragraph Font" w:uiPriority="1"/>
-    <w:lsdException w:name="Subtitle" w:semiHidden="0" w:uiPriority="11" w:unhideWhenUsed="0" w:qFormat="1"/>
-    <w:lsdException w:name="Strong" w:semiHidden="0" w:uiPriority="22" w:unhideWhenUsed="0" w:qFormat="1"/>
-    <w:lsdException w:name="Emphasis" w:semiHidden="0" w:uiPriority="20" w:unhideWhenUsed="0" w:qFormat="1"/>
-    <w:lsdException w:name="Table Grid" w:semiHidden="0" w:uiPriority="59" w:unhideWhenUsed="0"/>
-    <w:lsdException w:name="Placeholder Text" w:unhideWhenUsed="0"/>
-    <w:lsdException w:name="No Spacing" w:semiHidden="0" w:uiPriority="1" w:unhideWhenUsed="0" w:qFormat="1"/>
-    <w:lsdException w:name="Light Shading" w:semiHidden="0" w:uiPriority="60" w:unhideWhenUsed="0"/>
-    <w:lsdException w:name="Light List" w:semiHidden="0" w:uiPriority="61" w:unhideWhenUsed="0"/>
-    <w:lsdException w:name="Light Grid" w:semiHidden="0" w:uiPriority="62" w:unhideWhenUsed="0"/>
-    <w:lsdException w:name="Medium Shading 1" w:semiHidden="0" w:uiPriority="63" w:unhideWhenUsed="0"/>
-    <w:lsdException w:name="Medium Shading 2" w:semiHidden="0" w:uiPriority="64" w:unhideWhenUsed="0"/>
-    <w:lsdException w:name="Medium List 1" w:semiHidden="0" w:uiPriority="65" w:unhideWhenUsed="0"/>
-    <w:lsdException w:name="Medium List 2" w:semiHidden="0" w:uiPriority="66" w:unhideWhenUsed="0"/>
-    <w:lsdException w:name="Medium Grid 1" w:semiHidden="0" w:uiPriority="67" w:unhideWhenUsed="0"/>
-    <w:lsdException w:name="Medium Grid 2" w:semiHidden="0" w:uiPriority="68" w:unhideWhenUsed="0"/>
-    <w:lsdException w:name="Medium Grid 3" w:semiHidden="0" w:uiPriority="69" w:unhideWhenUsed="0"/>
-    <w:lsdException w:name="Dark List" w:semiHidden="0" w:uiPriority="70" w:unhideWhenUsed="0"/>
-    <w:lsdException w:name="Colorful Shading" w:semiHidden="0" w:uiPriority="71" w:unhideWhenUsed="0"/>
-    <w:lsdException w:name="Colorful List" w:semiHidden="0" w:uiPriority="72" w:unhideWhenUsed="0"/>
-    <w:lsdException w:name="Colorful Grid" w:semiHidden="0" w:uiPriority="73" w:unhideWhenUsed="0"/>
-    <w:lsdException w:name="Light Shading Accent 1" w:semiHidden="0" w:uiPriority="60" w:unhideWhenUsed="0"/>
-    <w:lsdException w:name="Light List Accent 1" w:semiHidden="0" w:uiPriority="61" w:unhideWhenUsed="0"/>
-    <w:lsdException w:name="Light Grid Accent 1" w:semiHidden="0" w:uiPriority="62" w:unhideWhenUsed="0"/>
-    <w:lsdException w:name="Medium Shading 1 Accent 1" w:semiHidden="0" w:uiPriority="63" w:unhideWhenUsed="0"/>
-    <w:lsdException w:name="Medium Shading 2 Accent 1" w:semiHidden="0" w:uiPriority="64" w:unhideWhenUsed="0"/>
-    <w:lsdException w:name="Medium List 1 Accent 1" w:semiHidden="0" w:uiPriority="65" w:unhideWhenUsed="0"/>
-    <w:lsdException w:name="Revision" w:unhideWhenUsed="0"/>
-    <w:lsdException w:name="List Paragraph" w:semiHidden="0" w:uiPriority="34" w:unhideWhenUsed="0" w:qFormat="1"/>
-    <w:lsdException w:name="Quote" w:semiHidden="0" w:uiPriority="29" w:unhideWhenUsed="0" w:qFormat="1"/>
-    <w:lsdException w:name="Intense Quote" w:semiHidden="0" w:uiPriority="30" w:unhideWhenUsed="0" w:qFormat="1"/>
-    <w:lsdException w:name="Medium List 2 Accent 1" w:semiHidden="0" w:uiPriority="66" w:unhideWhenUsed="0"/>
-    <w:lsdException w:name="Medium Grid 1 Accent 1" w:semiHidden="0" w:uiPriority="67" w:unhideWhenUsed="0"/>
-    <w:lsdException w:name="Medium Grid 2 Accent 1" w:semiHidden="0" w:uiPriority="68" w:unhideWhenUsed="0"/>
-    <w:lsdException w:name="Medium Grid 3 Accent 1" w:semiHidden="0" w:uiPriority="69" w:unhideWhenUsed="0"/>
-    <w:lsdException w:name="Dark List Accent 1" w:semiHidden="0" w:uiPriority="70" w:unhideWhenUsed="0"/>
-    <w:lsdException w:name="Colorful Shading Accent 1" w:semiHidden="0" w:uiPriority="71" w:unhideWhenUsed="0"/>
-    <w:lsdException w:name="Colorful List Accent 1" w:semiHidden="0" w:uiPriority="72" w:unhideWhenUsed="0"/>
-    <w:lsdException w:name="Colorful Grid Accent 1" w:semiHidden="0" w:uiPriority="73" w:unhideWhenUsed="0"/>
-    <w:lsdException w:name="Light Shading Accent 2" w:semiHidden="0" w:uiPriority="60" w:unhideWhenUsed="0"/>
-    <w:lsdException w:name="Light List Accent 2" w:semiHidden="0" w:uiPriority="61" w:unhideWhenUsed="0"/>
-    <w:lsdException w:name="Light Grid Accent 2" w:semiHidden="0" w:uiPriority="62" w:unhideWhenUsed="0"/>
-    <w:lsdException w:name="Medium Shading 1 Accent 2" w:semiHidden="0" w:uiPriority="63" w:unhideWhenUsed="0"/>
-    <w:lsdException w:name="Medium Shading 2 Accent 2" w:semiHidden="0" w:uiPriority="64" w:unhideWhenUsed="0"/>
-    <w:lsdException w:name="Medium List 1 Accent 2" w:semiHidden="0" w:uiPriority="65" w:unhideWhenUsed="0"/>
-    <w:lsdException w:name="Medium List 2 Accent 2" w:semiHidden="0" w:uiPriority="66" w:unhideWhenUsed="0"/>
-    <w:lsdException w:name="Medium Grid 1 Accent 2" w:semiHidden="0" w:uiPriority="67" w:unhideWhenUsed="0"/>
-    <w:lsdException w:name="Medium Grid 2 Accent 2" w:semiHidden="0" w:uiPriority="68" w:unhideWhenUsed="0"/>
-    <w:lsdException w:name="Medium Grid 3 Accent 2" w:semiHidden="0" w:uiPriority="69" w:unhideWhenUsed="0"/>
-    <w:lsdException w:name="Dark List Accent 2" w:semiHidden="0" w:uiPriority="70" w:unhideWhenUsed="0"/>
-    <w:lsdException w:name="Colorful Shading Accent 2" w:semiHidden="0" w:uiPriority="71" w:unhideWhenUsed="0"/>
-    <w:lsdException w:name="Colorful List Accent 2" w:semiHidden="0" w:uiPriority="72" w:unhideWhenUsed="0"/>
-    <w:lsdException w:name="Colorful Grid Accent 2" w:semiHidden="0" w:uiPriority="73" w:unhideWhenUsed="0"/>
-    <w:lsdException w:name="Light Shading Accent 3" w:semiHidden="0" w:uiPriority="60" w:unhideWhenUsed="0"/>
-    <w:lsdException w:name="Light List Accent 3" w:semiHidden="0" w:uiPriority="61" w:unhideWhenUsed="0"/>
-    <w:lsdException w:name="Light Grid Accent 3" w:semiHidden="0" w:uiPriority="62" w:unhideWhenUsed="0"/>
-    <w:lsdException w:name="Medium Shading 1 Accent 3" w:semiHidden="0" w:uiPriority="63" w:unhideWhenUsed="0"/>
-    <w:lsdException w:name="Medium Shading 2 Accent 3" w:semiHidden="0" w:uiPriority="64" w:unhideWhenUsed="0"/>
-    <w:lsdException w:name="Medium List 1 Accent 3" w:semiHidden="0" w:uiPriority="65" w:unhideWhenUsed="0"/>
-    <w:lsdException w:name="Medium List 2 Accent 3" w:semiHidden="0" w:uiPriority="66" w:unhideWhenUsed="0"/>
-    <w:lsdException w:name="Medium Grid 1 Accent 3" w:semiHidden="0" w:uiPriority="67" w:unhideWhenUsed="0"/>
-    <w:lsdException w:name="Medium Grid 2 Accent 3" w:semiHidden="0" w:uiPriority="68" w:unhideWhenUsed="0"/>
-    <w:lsdException w:name="Medium Grid 3 Accent 3" w:semiHidden="0" w:uiPriority="69" w:unhideWhenUsed="0"/>
-    <w:lsdException w:name="Dark List Accent 3" w:semiHidden="0" w:uiPriority="70" w:unhideWhenUsed="0"/>
-    <w:lsdException w:name="Colorful Shading Accent 3" w:semiHidden="0" w:uiPriority="71" w:unhideWhenUsed="0"/>
-    <w:lsdException w:name="Colorful List Accent 3" w:semiHidden="0" w:uiPriority="72" w:unhideWhenUsed="0"/>
-    <w:lsdException w:name="Colorful Grid Accent 3" w:semiHidden="0" w:uiPriority="73" w:unhideWhenUsed="0"/>
-    <w:lsdException w:name="Light Shading Accent 4" w:semiHidden="0" w:uiPriority="60" w:unhideWhenUsed="0"/>
-    <w:lsdException w:name="Light List Accent 4" w:semiHidden="0" w:uiPriority="61" w:unhideWhenUsed="0"/>
-    <w:lsdException w:name="Light Grid Accent 4" w:semiHidden="0" w:uiPriority="62" w:unhideWhenUsed="0"/>
-    <w:lsdException w:name="Medium Shading 1 Accent 4" w:semiHidden="0" w:uiPriority="63" w:unhideWhenUsed="0"/>
-    <w:lsdException w:name="Medium Shading 2 Accent 4" w:semiHidden="0" w:uiPriority="64" w:unhideWhenUsed="0"/>
-    <w:lsdException w:name="Medium List 1 Accent 4" w:semiHidden="0" w:uiPriority="65" w:unhideWhenUsed="0"/>
-    <w:lsdException w:name="Medium List 2 Accent 4" w:semiHidden="0" w:uiPriority="66" w:unhideWhenUsed="0"/>
-    <w:lsdException w:name="Medium Grid 1 Accent 4" w:semiHidden="0" w:uiPriority="67" w:unhideWhenUsed="0"/>
-    <w:lsdException w:name="Medium Grid 2 Accent 4" w:semiHidden="0" w:uiPriority="68" w:unhideWhenUsed="0"/>
-    <w:lsdException w:name="Medium Grid 3 Accent 4" w:semiHidden="0" w:uiPriority="69" w:unhideWhenUsed="0"/>
-    <w:lsdException w:name="Dark List Accent 4" w:semiHidden="0" w:uiPriority="70" w:unhideWhenUsed="0"/>
-    <w:lsdException w:name="Colorful Shading Accent 4" w:semiHidden="0" w:uiPriority="71" w:unhideWhenUsed="0"/>
-    <w:lsdException w:name="Colorful List Accent 4" w:semiHidden="0" w:uiPriority="72" w:unhideWhenUsed="0"/>
-    <w:lsdException w:name="Colorful Grid Accent 4" w:semiHidden="0" w:uiPriority="73" w:unhideWhenUsed="0"/>
-    <w:lsdException w:name="Light Shading Accent 5" w:semiHidden="0" w:uiPriority="60" w:unhideWhenUsed="0"/>
-    <w:lsdException w:name="Light List Accent 5" w:semiHidden="0" w:uiPriority="61" w:unhideWhenUsed="0"/>
-    <w:lsdException w:name="Light Grid Accent 5" w:semiHidden="0" w:uiPriority="62" w:unhideWhenUsed="0"/>
-    <w:lsdException w:name="Medium Shading 1 Accent 5" w:semiHidden="0" w:uiPriority="63" w:unhideWhenUsed="0"/>
-    <w:lsdException w:name="Medium Shading 2 Accent 5" w:semiHidden="0" w:uiPriority="64" w:unhideWhenUsed="0"/>
-    <w:lsdException w:name="Medium List 1 Accent 5" w:semiHidden="0" w:uiPriority="65" w:unhideWhenUsed="0"/>
-    <w:lsdException w:name="Medium List 2 Accent 5" w:semiHidden="0" w:uiPriority="66" w:unhideWhenUsed="0"/>
-    <w:lsdException w:name="Medium Grid 1 Accent 5" w:semiHidden="0" w:uiPriority="67" w:unhideWhenUsed="0"/>
-    <w:lsdException w:name="Medium Grid 2 Accent 5" w:semiHidden="0" w:uiPriority="68" w:unhideWhenUsed="0"/>
-    <w:lsdException w:name="Medium Grid 3 Accent 5" w:semiHidden="0" w:uiPriority="69" w:unhideWhenUsed="0"/>
-    <w:lsdException w:name="Dark List Accent 5" w:semiHidden="0" w:uiPriority="70" w:unhideWhenUsed="0"/>
-    <w:lsdException w:name="Colorful Shading Accent 5" w:semiHidden="0" w:uiPriority="71" w:unhideWhenUsed="0"/>
-    <w:lsdException w:name="Colorful List Accent 5" w:semiHidden="0" w:uiPriority="72" w:unhideWhenUsed="0"/>
-    <w:lsdException w:name="Colorful Grid Accent 5" w:semiHidden="0" w:uiPriority="73" w:unhideWhenUsed="0"/>
-    <w:lsdException w:name="Light Shading Accent 6" w:semiHidden="0" w:uiPriority="60" w:unhideWhenUsed="0"/>
-    <w:lsdException w:name="Light List Accent 6" w:semiHidden="0" w:uiPriority="61" w:unhideWhenUsed="0"/>
-    <w:lsdException w:name="Light Grid Accent 6" w:semiHidden="0" w:uiPriority="62" w:unhideWhenUsed="0"/>
-    <w:lsdException w:name="Medium Shading 1 Accent 6" w:semiHidden="0" w:uiPriority="63" w:unhideWhenUsed="0"/>
-    <w:lsdException w:name="Medium Shading 2 Accent 6" w:semiHidden="0" w:uiPriority="64" w:unhideWhenUsed="0"/>
-    <w:lsdException w:name="Medium List 1 Accent 6" w:semiHidden="0" w:uiPriority="65" w:unhideWhenUsed="0"/>
-    <w:lsdException w:name="Medium List 2 Accent 6" w:semiHidden="0" w:uiPriority="66" w:unhideWhenUsed="0"/>
-    <w:lsdException w:name="Medium Grid 1 Accent 6" w:semiHidden="0" w:uiPriority="67" w:unhideWhenUsed="0"/>
-    <w:lsdException w:name="Medium Grid 2 Accent 6" w:semiHidden="0" w:uiPriority="68" w:unhideWhenUsed="0"/>
-    <w:lsdException w:name="Medium Grid 3 Accent 6" w:semiHidden="0" w:uiPriority="69" w:unhideWhenUsed="0"/>
-    <w:lsdException w:name="Dark List Accent 6" w:semiHidden="0" w:uiPriority="70" w:unhideWhenUsed="0"/>
-    <w:lsdException w:name="Colorful Shading Accent 6" w:semiHidden="0" w:uiPriority="71" w:unhideWhenUsed="0"/>
-    <w:lsdException w:name="Colorful List Accent 6" w:semiHidden="0" w:uiPriority="72" w:unhideWhenUsed="0"/>
-    <w:lsdException w:name="Colorful Grid Accent 6" w:semiHidden="0" w:uiPriority="73" w:unhideWhenUsed="0"/>
-    <w:lsdException w:name="Subtle Emphasis" w:semiHidden="0" w:uiPriority="19" w:unhideWhenUsed="0" w:qFormat="1"/>
-    <w:lsdException w:name="Intense Emphasis" w:semiHidden="0" w:uiPriority="21" w:unhideWhenUsed="0" w:qFormat="1"/>
-    <w:lsdException w:name="Subtle Reference" w:semiHidden="0" w:uiPriority="31" w:unhideWhenUsed="0" w:qFormat="1"/>
-    <w:lsdException w:name="Intense Reference" w:semiHidden="0" w:uiPriority="32" w:unhideWhenUsed="0" w:qFormat="1"/>
-    <w:lsdException w:name="Book Title" w:semiHidden="0" w:uiPriority="33" w:unhideWhenUsed="0" w:qFormat="1"/>
-    <w:lsdException w:name="Bibliography" w:uiPriority="37"/>
-    <w:lsdException w:name="TOC Heading" w:uiPriority="39" w:qFormat="1"/>
+  <w:latentStyles w:defLockedState="0" w:defUIPriority="99" w:defSemiHidden="0" w:defUnhideWhenUsed="0" w:defQFormat="0" w:count="371">
+    <w:lsdException w:name="Normal" w:uiPriority="0" w:qFormat="1"/>
+    <w:lsdException w:name="heading 1" w:uiPriority="9" w:qFormat="1"/>
+    <w:lsdException w:name="heading 2" w:semiHidden="1" w:uiPriority="9" w:unhideWhenUsed="1" w:qFormat="1"/>
+    <w:lsdException w:name="heading 3" w:semiHidden="1" w:uiPriority="9" w:unhideWhenUsed="1" w:qFormat="1"/>
+    <w:lsdException w:name="heading 4" w:semiHidden="1" w:uiPriority="9" w:unhideWhenUsed="1" w:qFormat="1"/>
+    <w:lsdException w:name="heading 5" w:semiHidden="1" w:uiPriority="9" w:unhideWhenUsed="1" w:qFormat="1"/>
+    <w:lsdException w:name="heading 6" w:semiHidden="1" w:uiPriority="9" w:unhideWhenUsed="1" w:qFormat="1"/>
+    <w:lsdException w:name="heading 7" w:semiHidden="1" w:uiPriority="9" w:unhideWhenUsed="1" w:qFormat="1"/>
+    <w:lsdException w:name="heading 8" w:semiHidden="1" w:uiPriority="9" w:unhideWhenUsed="1" w:qFormat="1"/>
+    <w:lsdException w:name="heading 9" w:semiHidden="1" w:uiPriority="9" w:unhideWhenUsed="1" w:qFormat="1"/>
+    <w:lsdException w:name="index 1" w:semiHidden="1" w:unhideWhenUsed="1"/>
+    <w:lsdException w:name="index 2" w:semiHidden="1" w:unhideWhenUsed="1"/>
+    <w:lsdException w:name="index 3" w:semiHidden="1" w:unhideWhenUsed="1"/>
+    <w:lsdException w:name="index 4" w:semiHidden="1" w:unhideWhenUsed="1"/>
+    <w:lsdException w:name="index 5" w:semiHidden="1" w:unhideWhenUsed="1"/>
+    <w:lsdException w:name="index 6" w:semiHidden="1" w:unhideWhenUsed="1"/>
+    <w:lsdException w:name="index 7" w:semiHidden="1" w:unhideWhenUsed="1"/>
+    <w:lsdException w:name="index 8" w:semiHidden="1" w:unhideWhenUsed="1"/>
+    <w:lsdException w:name="index 9" w:semiHidden="1" w:unhideWhenUsed="1"/>
+    <w:lsdException w:name="toc 1" w:semiHidden="1" w:uiPriority="39" w:unhideWhenUsed="1"/>
+    <w:lsdException w:name="toc 2" w:semiHidden="1" w:uiPriority="39" w:unhideWhenUsed="1"/>
+    <w:lsdException w:name="toc 3" w:semiHidden="1" w:uiPriority="39" w:unhideWhenUsed="1"/>
+    <w:lsdException w:name="toc 4" w:semiHidden="1" w:uiPriority="39" w:unhideWhenUsed="1"/>
+    <w:lsdException w:name="toc 5" w:semiHidden="1" w:uiPriority="39" w:unhideWhenUsed="1"/>
+    <w:lsdException w:name="toc 6" w:semiHidden="1" w:uiPriority="39" w:unhideWhenUsed="1"/>
+    <w:lsdException w:name="toc 7" w:semiHidden="1" w:uiPriority="39" w:unhideWhenUsed="1"/>
+    <w:lsdException w:name="toc 8" w:semiHidden="1" w:uiPriority="39" w:unhideWhenUsed="1"/>
+    <w:lsdException w:name="toc 9" w:semiHidden="1" w:uiPriority="39" w:unhideWhenUsed="1"/>
+    <w:lsdException w:name="Normal Indent" w:semiHidden="1" w:unhideWhenUsed="1"/>
+    <w:lsdException w:name="footnote text" w:semiHidden="1" w:unhideWhenUsed="1"/>
+    <w:lsdException w:name="annotation text" w:semiHidden="1" w:unhideWhenUsed="1"/>
+    <w:lsdException w:name="header" w:semiHidden="1" w:unhideWhenUsed="1"/>
+    <w:lsdException w:name="footer" w:semiHidden="1" w:unhideWhenUsed="1"/>
+    <w:lsdException w:name="index heading" w:semiHidden="1" w:unhideWhenUsed="1"/>
+    <w:lsdException w:name="caption" w:semiHidden="1" w:uiPriority="35" w:unhideWhenUsed="1" w:qFormat="1"/>
+    <w:lsdException w:name="table of figures" w:semiHidden="1" w:unhideWhenUsed="1"/>
+    <w:lsdException w:name="envelope address" w:semiHidden="1" w:unhideWhenUsed="1"/>
+    <w:lsdException w:name="envelope return" w:semiHidden="1" w:unhideWhenUsed="1"/>
+    <w:lsdException w:name="footnote reference" w:semiHidden="1" w:unhideWhenUsed="1"/>
+    <w:lsdException w:name="annotation reference" w:semiHidden="1" w:unhideWhenUsed="1"/>
+    <w:lsdException w:name="line number" w:semiHidden="1" w:unhideWhenUsed="1"/>
+    <w:lsdException w:name="page number" w:semiHidden="1" w:unhideWhenUsed="1"/>
+    <w:lsdException w:name="endnote reference" w:semiHidden="1" w:unhideWhenUsed="1"/>
+    <w:lsdException w:name="endnote text" w:semiHidden="1" w:unhideWhenUsed="1"/>
+    <w:lsdException w:name="table of authorities" w:semiHidden="1" w:unhideWhenUsed="1"/>
+    <w:lsdException w:name="macro" w:semiHidden="1" w:unhideWhenUsed="1"/>
+    <w:lsdException w:name="toa heading" w:semiHidden="1" w:unhideWhenUsed="1"/>
+    <w:lsdException w:name="List" w:semiHidden="1" w:unhideWhenUsed="1"/>
+    <w:lsdException w:name="List Bullet" w:semiHidden="1" w:unhideWhenUsed="1"/>
+    <w:lsdException w:name="List Number" w:semiHidden="1" w:unhideWhenUsed="1"/>
+    <w:lsdException w:name="List 2" w:semiHidden="1" w:unhideWhenUsed="1"/>
+    <w:lsdException w:name="List 3" w:semiHidden="1" w:unhideWhenUsed="1"/>
+    <w:lsdException w:name="List 4" w:semiHidden="1" w:unhideWhenUsed="1"/>
+    <w:lsdException w:name="List 5" w:semiHidden="1" w:unhideWhenUsed="1"/>
+    <w:lsdException w:name="List Bullet 2" w:semiHidden="1" w:unhideWhenUsed="1"/>
+    <w:lsdException w:name="List Bullet 3" w:semiHidden="1" w:unhideWhenUsed="1"/>
+    <w:lsdException w:name="List Bullet 4" w:semiHidden="1" w:unhideWhenUsed="1"/>
+    <w:lsdException w:name="List Bullet 5" w:semiHidden="1" w:unhideWhenUsed="1"/>
+    <w:lsdException w:name="List Number 2" w:semiHidden="1" w:unhideWhenUsed="1"/>
+    <w:lsdException w:name="List Number 3" w:semiHidden="1" w:unhideWhenUsed="1"/>
+    <w:lsdException w:name="List Number 4" w:semiHidden="1" w:unhideWhenUsed="1"/>
+    <w:lsdException w:name="List Number 5" w:semiHidden="1" w:unhideWhenUsed="1"/>
+    <w:lsdException w:name="Title" w:uiPriority="10" w:qFormat="1"/>
+    <w:lsdException w:name="Closing" w:semiHidden="1" w:unhideWhenUsed="1"/>
+    <w:lsdException w:name="Signature" w:semiHidden="1" w:unhideWhenUsed="1"/>
+    <w:lsdException w:name="Default Paragraph Font" w:semiHidden="1" w:uiPriority="1" w:unhideWhenUsed="1"/>
+    <w:lsdException w:name="Body Text" w:semiHidden="1" w:unhideWhenUsed="1"/>
+    <w:lsdException w:name="Body Text Indent" w:semiHidden="1" w:unhideWhenUsed="1"/>
+    <w:lsdException w:name="List Continue" w:semiHidden="1" w:unhideWhenUsed="1"/>
+    <w:lsdException w:name="List Continue 2" w:semiHidden="1" w:unhideWhenUsed="1"/>
+    <w:lsdException w:name="List Continue 3" w:semiHidden="1" w:unhideWhenUsed="1"/>
+    <w:lsdException w:name="List Continue 4" w:semiHidden="1" w:unhideWhenUsed="1"/>
+    <w:lsdException w:name="List Continue 5" w:semiHidden="1" w:unhideWhenUsed="1"/>
+    <w:lsdException w:name="Message Header" w:semiHidden="1" w:unhideWhenUsed="1"/>
+    <w:lsdException w:name="Subtitle" w:uiPriority="11" w:qFormat="1"/>
+    <w:lsdException w:name="Salutation" w:semiHidden="1" w:unhideWhenUsed="1"/>
+    <w:lsdException w:name="Date" w:semiHidden="1" w:unhideWhenUsed="1"/>
+    <w:lsdException w:name="Body Text First Indent" w:semiHidden="1" w:unhideWhenUsed="1"/>
+    <w:lsdException w:name="Body Text First Indent 2" w:semiHidden="1" w:unhideWhenUsed="1"/>
+    <w:lsdException w:name="Note Heading" w:semiHidden="1" w:unhideWhenUsed="1"/>
+    <w:lsdException w:name="Body Text 2" w:semiHidden="1" w:unhideWhenUsed="1"/>
+    <w:lsdException w:name="Body Text 3" w:semiHidden="1" w:unhideWhenUsed="1"/>
+    <w:lsdException w:name="Body Text Indent 2" w:semiHidden="1" w:unhideWhenUsed="1"/>
+    <w:lsdException w:name="Body Text Indent 3" w:semiHidden="1" w:unhideWhenUsed="1"/>
+    <w:lsdException w:name="Block Text" w:semiHidden="1" w:unhideWhenUsed="1"/>
+    <w:lsdException w:name="Hyperlink" w:semiHidden="1" w:unhideWhenUsed="1"/>
+    <w:lsdException w:name="FollowedHyperlink" w:semiHidden="1" w:unhideWhenUsed="1"/>
+    <w:lsdException w:name="Strong" w:uiPriority="22" w:qFormat="1"/>
+    <w:lsdException w:name="Emphasis" w:uiPriority="20" w:qFormat="1"/>
+    <w:lsdException w:name="Document Map" w:semiHidden="1" w:unhideWhenUsed="1"/>
+    <w:lsdException w:name="Plain Text" w:semiHidden="1" w:unhideWhenUsed="1"/>
+    <w:lsdException w:name="E-mail Signature" w:semiHidden="1" w:unhideWhenUsed="1"/>
+    <w:lsdException w:name="HTML Top of Form" w:semiHidden="1" w:unhideWhenUsed="1"/>
+    <w:lsdException w:name="HTML Bottom of Form" w:semiHidden="1" w:unhideWhenUsed="1"/>
+    <w:lsdException w:name="Normal (Web)" w:semiHidden="1" w:unhideWhenUsed="1"/>
+    <w:lsdException w:name="HTML Acronym" w:semiHidden="1" w:unhideWhenUsed="1"/>
+    <w:lsdException w:name="HTML Address" w:semiHidden="1" w:unhideWhenUsed="1"/>
+    <w:lsdException w:name="HTML Cite" w:semiHidden="1" w:unhideWhenUsed="1"/>
+    <w:lsdException w:name="HTML Code" w:semiHidden="1" w:unhideWhenUsed="1"/>
+    <w:lsdException w:name="HTML Definition" w:semiHidden="1" w:unhideWhenUsed="1"/>
+    <w:lsdException w:name="HTML Keyboard" w:semiHidden="1" w:unhideWhenUsed="1"/>
+    <w:lsdException w:name="HTML Preformatted" w:semiHidden="1" w:unhideWhenUsed="1"/>
+    <w:lsdException w:name="HTML Sample" w:semiHidden="1" w:unhideWhenUsed="1"/>
+    <w:lsdException w:name="HTML Typewriter" w:semiHidden="1" w:unhideWhenUsed="1"/>
+    <w:lsdException w:name="HTML Variable" w:semiHidden="1" w:unhideWhenUsed="1"/>
+    <w:lsdException w:name="Normal Table" w:semiHidden="1" w:unhideWhenUsed="1"/>
+    <w:lsdException w:name="annotation subject" w:semiHidden="1" w:unhideWhenUsed="1"/>
+    <w:lsdException w:name="No List" w:semiHidden="1" w:unhideWhenUsed="1"/>
+    <w:lsdException w:name="Outline List 1" w:semiHidden="1" w:unhideWhenUsed="1"/>
+    <w:lsdException w:name="Outline List 2" w:semiHidden="1" w:unhideWhenUsed="1"/>
+    <w:lsdException w:name="Outline List 3" w:semiHidden="1" w:unhideWhenUsed="1"/>
+    <w:lsdException w:name="Table Simple 1" w:semiHidden="1" w:unhideWhenUsed="1"/>
+    <w:lsdException w:name="Table Simple 2" w:semiHidden="1" w:unhideWhenUsed="1"/>
+    <w:lsdException w:name="Table Simple 3" w:semiHidden="1" w:unhideWhenUsed="1"/>
+    <w:lsdException w:name="Table Classic 1" w:semiHidden="1" w:unhideWhenUsed="1"/>
+    <w:lsdException w:name="Table Classic 2" w:semiHidden="1" w:unhideWhenUsed="1"/>
+    <w:lsdException w:name="Table Classic 3" w:semiHidden="1" w:unhideWhenUsed="1"/>
+    <w:lsdException w:name="Table Classic 4" w:semiHidden="1" w:unhideWhenUsed="1"/>
+    <w:lsdException w:name="Table Colorful 1" w:semiHidden="1" w:unhideWhenUsed="1"/>
+    <w:lsdException w:name="Table Colorful 2" w:semiHidden="1" w:unhideWhenUsed="1"/>
+    <w:lsdException w:name="Table Colorful 3" w:semiHidden="1" w:unhideWhenUsed="1"/>
+    <w:lsdException w:name="Table Columns 1" w:semiHidden="1" w:unhideWhenUsed="1"/>
+    <w:lsdException w:name="Table Columns 2" w:semiHidden="1" w:unhideWhenUsed="1"/>
+    <w:lsdException w:name="Table Columns 3" w:semiHidden="1" w:unhideWhenUsed="1"/>
+    <w:lsdException w:name="Table Columns 4" w:semiHidden="1" w:unhideWhenUsed="1"/>
+    <w:lsdException w:name="Table Columns 5" w:semiHidden="1" w:unhideWhenUsed="1"/>
+    <w:lsdException w:name="Table Grid 1" w:semiHidden="1" w:unhideWhenUsed="1"/>
+    <w:lsdException w:name="Table Grid 2" w:semiHidden="1" w:unhideWhenUsed="1"/>
+    <w:lsdException w:name="Table Grid 3" w:semiHidden="1" w:unhideWhenUsed="1"/>
+    <w:lsdException w:name="Table Grid 4" w:semiHidden="1" w:unhideWhenUsed="1"/>
+    <w:lsdException w:name="Table Grid 5" w:semiHidden="1" w:unhideWhenUsed="1"/>
+    <w:lsdException w:name="Table Grid 6" w:semiHidden="1" w:unhideWhenUsed="1"/>
+    <w:lsdException w:name="Table Grid 7" w:semiHidden="1" w:unhideWhenUsed="1"/>
+    <w:lsdException w:name="Table Grid 8" w:semiHidden="1" w:unhideWhenUsed="1"/>
+    <w:lsdException w:name="Table List 1" w:semiHidden="1" w:unhideWhenUsed="1"/>
+    <w:lsdException w:name="Table List 2" w:semiHidden="1" w:unhideWhenUsed="1"/>
+    <w:lsdException w:name="Table List 3" w:semiHidden="1" w:unhideWhenUsed="1"/>
+    <w:lsdException w:name="Table List 4" w:semiHidden="1" w:unhideWhenUsed="1"/>
+    <w:lsdException w:name="Table List 5" w:semiHidden="1" w:unhideWhenUsed="1"/>
+    <w:lsdException w:name="Table List 6" w:semiHidden="1" w:unhideWhenUsed="1"/>
+    <w:lsdException w:name="Table List 7" w:semiHidden="1" w:unhideWhenUsed="1"/>
+    <w:lsdException w:name="Table List 8" w:semiHidden="1" w:unhideWhenUsed="1"/>
+    <w:lsdException w:name="Table 3D effects 1" w:semiHidden="1" w:unhideWhenUsed="1"/>
+    <w:lsdException w:name="Table 3D effects 2" w:semiHidden="1" w:unhideWhenUsed="1"/>
+    <w:lsdException w:name="Table 3D effects 3" w:semiHidden="1" w:unhideWhenUsed="1"/>
+    <w:lsdException w:name="Table Contemporary" w:semiHidden="1" w:unhideWhenUsed="1"/>
+    <w:lsdException w:name="Table Elegant" w:semiHidden="1" w:unhideWhenUsed="1"/>
+    <w:lsdException w:name="Table Professional" w:semiHidden="1" w:unhideWhenUsed="1"/>
+    <w:lsdException w:name="Table Subtle 1" w:semiHidden="1" w:unhideWhenUsed="1"/>
+    <w:lsdException w:name="Table Subtle 2" w:semiHidden="1" w:unhideWhenUsed="1"/>
+    <w:lsdException w:name="Table Web 1" w:semiHidden="1" w:unhideWhenUsed="1"/>
+    <w:lsdException w:name="Table Web 2" w:semiHidden="1" w:unhideWhenUsed="1"/>
+    <w:lsdException w:name="Table Web 3" w:semiHidden="1" w:unhideWhenUsed="1"/>
+    <w:lsdException w:name="Balloon Text" w:semiHidden="1" w:unhideWhenUsed="1"/>
+    <w:lsdException w:name="Table Grid" w:uiPriority="0"/>
+    <w:lsdException w:name="Table Theme" w:semiHidden="1" w:unhideWhenUsed="1"/>
+    <w:lsdException w:name="Placeholder Text" w:semiHidden="1"/>
+    <w:lsdException w:name="No Spacing" w:uiPriority="1" w:qFormat="1"/>
+    <w:lsdException w:name="Light Shading" w:uiPriority="60"/>
+    <w:lsdException w:name="Light List" w:uiPriority="61"/>
+    <w:lsdException w:name="Light Grid" w:uiPriority="62"/>
+    <w:lsdException w:name="Medium Shading 1" w:uiPriority="63"/>
+    <w:lsdException w:name="Medium Shading 2" w:uiPriority="64"/>
+    <w:lsdException w:name="Medium List 1" w:uiPriority="65"/>
+    <w:lsdException w:name="Medium List 2" w:uiPriority="66"/>
+    <w:lsdException w:name="Medium Grid 1" w:uiPriority="67"/>
+    <w:lsdException w:name="Medium Grid 2" w:uiPriority="68"/>
+    <w:lsdException w:name="Medium Grid 3" w:uiPriority="69"/>
+    <w:lsdException w:name="Dark List" w:uiPriority="70"/>
+    <w:lsdException w:name="Colorful Shading" w:uiPriority="71"/>
+    <w:lsdException w:name="Colorful List" w:uiPriority="72"/>
+    <w:lsdException w:name="Colorful Grid" w:uiPriority="73"/>
+    <w:lsdException w:name="Light Shading Accent 1" w:uiPriority="60"/>
+    <w:lsdException w:name="Light List Accent 1" w:uiPriority="61"/>
+    <w:lsdException w:name="Light Grid Accent 1" w:uiPriority="62"/>
+    <w:lsdException w:name="Medium Shading 1 Accent 1" w:uiPriority="63"/>
+    <w:lsdException w:name="Medium Shading 2 Accent 1" w:uiPriority="64"/>
+    <w:lsdException w:name="Medium List 1 Accent 1" w:uiPriority="65"/>
+    <w:lsdException w:name="Revision" w:semiHidden="1"/>
+    <w:lsdException w:name="List Paragraph" w:uiPriority="34" w:qFormat="1"/>
+    <w:lsdException w:name="Quote" w:uiPriority="29" w:qFormat="1"/>
+    <w:lsdException w:name="Intense Quote" w:uiPriority="30" w:qFormat="1"/>
+    <w:lsdException w:name="Medium List 2 Accent 1" w:uiPriority="66"/>
+    <w:lsdException w:name="Medium Grid 1 Accent 1" w:uiPriority="67"/>
+    <w:lsdException w:name="Medium Grid 2 Accent 1" w:uiPriority="68"/>
+    <w:lsdException w:name="Medium Grid 3 Accent 1" w:uiPriority="69"/>
+    <w:lsdException w:name="Dark List Accent 1" w:uiPriority="70"/>
+    <w:lsdException w:name="Colorful Shading Accent 1" w:uiPriority="71"/>
+    <w:lsdException w:name="Colorful List Accent 1" w:uiPriority="72"/>
+    <w:lsdException w:name="Colorful Grid Accent 1" w:uiPriority="73"/>
+    <w:lsdException w:name="Light Shading Accent 2" w:uiPriority="60"/>
+    <w:lsdException w:name="Light List Accent 2" w:uiPriority="61"/>
+    <w:lsdException w:name="Light Grid Accent 2" w:uiPriority="62"/>
+    <w:lsdException w:name="Medium Shading 1 Accent 2" w:uiPriority="63"/>
+    <w:lsdException w:name="Medium Shading 2 Accent 2" w:uiPriority="64"/>
+    <w:lsdException w:name="Medium List 1 Accent 2" w:uiPriority="65"/>
+    <w:lsdException w:name="Medium List 2 Accent 2" w:uiPriority="66"/>
+    <w:lsdException w:name="Medium Grid 1 Accent 2" w:uiPriority="67"/>
+    <w:lsdException w:name="Medium Grid 2 Accent 2" w:uiPriority="68"/>
+    <w:lsdException w:name="Medium Grid 3 Accent 2" w:uiPriority="69"/>
+    <w:lsdException w:name="Dark List Accent 2" w:uiPriority="70"/>
+    <w:lsdException w:name="Colorful Shading Accent 2" w:uiPriority="71"/>
+    <w:lsdException w:name="Colorful List Accent 2" w:uiPriority="72"/>
+    <w:lsdException w:name="Colorful Grid Accent 2" w:uiPriority="73"/>
+    <w:lsdException w:name="Light Shading Accent 3" w:uiPriority="60"/>
+    <w:lsdException w:name="Light List Accent 3" w:uiPriority="61"/>
+    <w:lsdException w:name="Light Grid Accent 3" w:uiPriority="62"/>
+    <w:lsdException w:name="Medium Shading 1 Accent 3" w:uiPriority="63"/>
+    <w:lsdException w:name="Medium Shading 2 Accent 3" w:uiPriority="64"/>
+    <w:lsdException w:name="Medium List 1 Accent 3" w:uiPriority="65"/>
+    <w:lsdException w:name="Medium List 2 Accent 3" w:uiPriority="66"/>
+    <w:lsdException w:name="Medium Grid 1 Accent 3" w:uiPriority="67"/>
+    <w:lsdException w:name="Medium Grid 2 Accent 3" w:uiPriority="68"/>
+    <w:lsdException w:name="Medium Grid 3 Accent 3" w:uiPriority="69"/>
+    <w:lsdException w:name="Dark List Accent 3" w:uiPriority="70"/>
+    <w:lsdException w:name="Colorful Shading Accent 3" w:uiPriority="71"/>
+    <w:lsdException w:name="Colorful List Accent 3" w:uiPriority="72"/>
+    <w:lsdException w:name="Colorful Grid Accent 3" w:uiPriority="73"/>
+    <w:lsdException w:name="Light Shading Accent 4" w:uiPriority="60"/>
+    <w:lsdException w:name="Light List Accent 4" w:uiPriority="61"/>
+    <w:lsdException w:name="Light Grid Accent 4" w:uiPriority="62"/>
+    <w:lsdException w:name="Medium Shading 1 Accent 4" w:uiPriority="63"/>
+    <w:lsdException w:name="Medium Shading 2 Accent 4" w:uiPriority="64"/>
+    <w:lsdException w:name="Medium List 1 Accent 4" w:uiPriority="65"/>
+    <w:lsdException w:name="Medium List 2 Accent 4" w:uiPriority="66"/>
+    <w:lsdException w:name="Medium Grid 1 Accent 4" w:uiPriority="67"/>
+    <w:lsdException w:name="Medium Grid 2 Accent 4" w:uiPriority="68"/>
+    <w:lsdException w:name="Medium Grid 3 Accent 4" w:uiPriority="69"/>
+    <w:lsdException w:name="Dark List Accent 4" w:uiPriority="70"/>
+    <w:lsdException w:name="Colorful Shading Accent 4" w:uiPriority="71"/>
+    <w:lsdException w:name="Colorful List Accent 4" w:uiPriority="72"/>
+    <w:lsdException w:name="Colorful Grid Accent 4" w:uiPriority="73"/>
+    <w:lsdException w:name="Light Shading Accent 5" w:uiPriority="60"/>
+    <w:lsdException w:name="Light List Accent 5" w:uiPriority="61"/>
+    <w:lsdException w:name="Light Grid Accent 5" w:uiPriority="62"/>
+    <w:lsdException w:name="Medium Shading 1 Accent 5" w:uiPriority="63"/>
+    <w:lsdException w:name="Medium Shading 2 Accent 5" w:uiPriority="64"/>
+    <w:lsdException w:name="Medium List 1 Accent 5" w:uiPriority="65"/>
+    <w:lsdException w:name="Medium List 2 Accent 5" w:uiPriority="66"/>
+    <w:lsdException w:name="Medium Grid 1 Accent 5" w:uiPriority="67"/>
+    <w:lsdException w:name="Medium Grid 2 Accent 5" w:uiPriority="68"/>
+    <w:lsdException w:name="Medium Grid 3 Accent 5" w:uiPriority="69"/>
+    <w:lsdException w:name="Dark List Accent 5" w:uiPriority="70"/>
+    <w:lsdException w:name="Colorful Shading Accent 5" w:uiPriority="71"/>
+    <w:lsdException w:name="Colorful List Accent 5" w:uiPriority="72"/>
+    <w:lsdException w:name="Colorful Grid Accent 5" w:uiPriority="73"/>
+    <w:lsdException w:name="Light Shading Accent 6" w:uiPriority="60"/>
+    <w:lsdException w:name="Light List Accent 6" w:uiPriority="61"/>
+    <w:lsdException w:name="Light Grid Accent 6" w:uiPriority="62"/>
+    <w:lsdException w:name="Medium Shading 1 Accent 6" w:uiPriority="63"/>
+    <w:lsdException w:name="Medium Shading 2 Accent 6" w:uiPriority="64"/>
+    <w:lsdException w:name="Medium List 1 Accent 6" w:uiPriority="65"/>
+    <w:lsdException w:name="Medium List 2 Accent 6" w:uiPriority="66"/>
+    <w:lsdException w:name="Medium Grid 1 Accent 6" w:uiPriority="67"/>
+    <w:lsdException w:name="Medium Grid 2 Accent 6" w:uiPriority="68"/>
+    <w:lsdException w:name="Medium Grid 3 Accent 6" w:uiPriority="69"/>
+    <w:lsdException w:name="Dark List Accent 6" w:uiPriority="70"/>
+    <w:lsdException w:name="Colorful Shading Accent 6" w:uiPriority="71"/>
+    <w:lsdException w:name="Colorful List Accent 6" w:uiPriority="72"/>
+    <w:lsdException w:name="Colorful Grid Accent 6" w:uiPriority="73"/>
+    <w:lsdException w:name="Subtle Emphasis" w:uiPriority="19" w:qFormat="1"/>
+    <w:lsdException w:name="Intense Emphasis" w:uiPriority="21" w:qFormat="1"/>
+    <w:lsdException w:name="Subtle Reference" w:uiPriority="31" w:qFormat="1"/>
+    <w:lsdException w:name="Intense Reference" w:uiPriority="32" w:qFormat="1"/>
+    <w:lsdException w:name="Book Title" w:uiPriority="33" w:qFormat="1"/>
+    <w:lsdException w:name="Bibliography" w:semiHidden="1" w:uiPriority="37" w:unhideWhenUsed="1"/>
+    <w:lsdException w:name="TOC Heading" w:semiHidden="1" w:uiPriority="39" w:unhideWhenUsed="1" w:qFormat="1"/>
+    <w:lsdException w:name="Plain Table 1" w:uiPriority="41"/>
+    <w:lsdException w:name="Plain Table 2" w:uiPriority="42"/>
+    <w:lsdException w:name="Plain Table 3" w:uiPriority="43"/>
+    <w:lsdException w:name="Plain Table 4" w:uiPriority="44"/>
+    <w:lsdException w:name="Plain Table 5" w:uiPriority="45"/>
+    <w:lsdException w:name="Grid Table Light" w:uiPriority="40"/>
+    <w:lsdException w:name="Grid Table 1 Light" w:uiPriority="46"/>
+    <w:lsdException w:name="Grid Table 2" w:uiPriority="47"/>
+    <w:lsdException w:name="Grid Table 3" w:uiPriority="48"/>
+    <w:lsdException w:name="Grid Table 4" w:uiPriority="49"/>
+    <w:lsdException w:name="Grid Table 5 Dark" w:uiPriority="50"/>
+    <w:lsdException w:name="Grid Table 6 Colorful" w:uiPriority="51"/>
+    <w:lsdException w:name="Grid Table 7 Colorful" w:uiPriority="52"/>
+    <w:lsdException w:name="Grid Table 1 Light Accent 1" w:uiPriority="46"/>
+    <w:lsdException w:name="Grid Table 2 Accent 1" w:uiPriority="47"/>
+    <w:lsdException w:name="Grid Table 3 Accent 1" w:uiPriority="48"/>
+    <w:lsdException w:name="Grid Table 4 Accent 1" w:uiPriority="49"/>
+    <w:lsdException w:name="Grid Table 5 Dark Accent 1" w:uiPriority="50"/>
+    <w:lsdException w:name="Grid Table 6 Colorful Accent 1" w:uiPriority="51"/>
+    <w:lsdException w:name="Grid Table 7 Colorful Accent 1" w:uiPriority="52"/>
+    <w:lsdException w:name="Grid Table 1 Light Accent 2" w:uiPriority="46"/>
+    <w:lsdException w:name="Grid Table 2 Accent 2" w:uiPriority="47"/>
+    <w:lsdException w:name="Grid Table 3 Accent 2" w:uiPriority="48"/>
+    <w:lsdException w:name="Grid Table 4 Accent 2" w:uiPriority="49"/>
+    <w:lsdException w:name="Grid Table 5 Dark Accent 2" w:uiPriority="50"/>
+    <w:lsdException w:name="Grid Table 6 Colorful Accent 2" w:uiPriority="51"/>
+    <w:lsdException w:name="Grid Table 7 Colorful Accent 2" w:uiPriority="52"/>
+    <w:lsdException w:name="Grid Table 1 Light Accent 3" w:uiPriority="46"/>
+    <w:lsdException w:name="Grid Table 2 Accent 3" w:uiPriority="47"/>
+    <w:lsdException w:name="Grid Table 3 Accent 3" w:uiPriority="48"/>
+    <w:lsdException w:name="Grid Table 4 Accent 3" w:uiPriority="49"/>
+    <w:lsdException w:name="Grid Table 5 Dark Accent 3" w:uiPriority="50"/>
+    <w:lsdException w:name="Grid Table 6 Colorful Accent 3" w:uiPriority="51"/>
+    <w:lsdException w:name="Grid Table 7 Colorful Accent 3" w:uiPriority="52"/>
+    <w:lsdException w:name="Grid Table 1 Light Accent 4" w:uiPriority="46"/>
+    <w:lsdException w:name="Grid Table 2 Accent 4" w:uiPriority="47"/>
+    <w:lsdException w:name="Grid Table 3 Accent 4" w:uiPriority="48"/>
+    <w:lsdException w:name="Grid Table 4 Accent 4" w:uiPriority="49"/>
+    <w:lsdException w:name="Grid Table 5 Dark Accent 4" w:uiPriority="50"/>
+    <w:lsdException w:name="Grid Table 6 Colorful Accent 4" w:uiPriority="51"/>
+    <w:lsdException w:name="Grid Table 7 Colorful Accent 4" w:uiPriority="52"/>
+    <w:lsdException w:name="Grid Table 1 Light Accent 5" w:uiPriority="46"/>
+    <w:lsdException w:name="Grid Table 2 Accent 5" w:uiPriority="47"/>
+    <w:lsdException w:name="Grid Table 3 Accent 5" w:uiPriority="48"/>
+    <w:lsdException w:name="Grid Table 4 Accent 5" w:uiPriority="49"/>
+    <w:lsdException w:name="Grid Table 5 Dark Accent 5" w:uiPriority="50"/>
+    <w:lsdException w:name="Grid Table 6 Colorful Accent 5" w:uiPriority="51"/>
+    <w:lsdException w:name="Grid Table 7 Colorful Accent 5" w:uiPriority="52"/>
+    <w:lsdException w:name="Grid Table 1 Light Accent 6" w:uiPriority="46"/>
+    <w:lsdException w:name="Grid Table 2 Accent 6" w:uiPriority="47"/>
+    <w:lsdException w:name="Grid Table 3 Accent 6" w:uiPriority="48"/>
+    <w:lsdException w:name="Grid Table 4 Accent 6" w:uiPriority="49"/>
+    <w:lsdException w:name="Grid Table 5 Dark Accent 6" w:uiPriority="50"/>
+    <w:lsdException w:name="Grid Table 6 Colorful Accent 6" w:uiPriority="51"/>
+    <w:lsdException w:name="Grid Table 7 Colorful Accent 6" w:uiPriority="52"/>
+    <w:lsdException w:name="List Table 1 Light" w:uiPriority="46"/>
+    <w:lsdException w:name="List Table 2" w:uiPriority="47"/>
+    <w:lsdException w:name="List Table 3" w:uiPriority="48"/>
+    <w:lsdException w:name="List Table 4" w:uiPriority="49"/>
+    <w:lsdException w:name="List Table 5 Dark" w:uiPriority="50"/>
+    <w:lsdException w:name="List Table 6 Colorful" w:uiPriority="51"/>
+    <w:lsdException w:name="List Table 7 Colorful" w:uiPriority="52"/>
+    <w:lsdException w:name="List Table 1 Light Accent 1" w:uiPriority="46"/>
+    <w:lsdException w:name="List Table 2 Accent 1" w:uiPriority="47"/>
+    <w:lsdException w:name="List Table 3 Accent 1" w:uiPriority="48"/>
+    <w:lsdException w:name="List Table 4 Accent 1" w:uiPriority="49"/>
+    <w:lsdException w:name="List Table 5 Dark Accent 1" w:uiPriority="50"/>
+    <w:lsdException w:name="List Table 6 Colorful Accent 1" w:uiPriority="51"/>
+    <w:lsdException w:name="List Table 7 Colorful Accent 1" w:uiPriority="52"/>
+    <w:lsdException w:name="List Table 1 Light Accent 2" w:uiPriority="46"/>
+    <w:lsdException w:name="List Table 2 Accent 2" w:uiPriority="47"/>
+    <w:lsdException w:name="List Table 3 Accent 2" w:uiPriority="48"/>
+    <w:lsdException w:name="List Table 4 Accent 2" w:uiPriority="49"/>
+    <w:lsdException w:name="List Table 5 Dark Accent 2" w:uiPriority="50"/>
+    <w:lsdException w:name="List Table 6 Colorful Accent 2" w:uiPriority="51"/>
+    <w:lsdException w:name="List Table 7 Colorful Accent 2" w:uiPriority="52"/>
+    <w:lsdException w:name="List Table 1 Light Accent 3" w:uiPriority="46"/>
+    <w:lsdException w:name="List Table 2 Accent 3" w:uiPriority="47"/>
+    <w:lsdException w:name="List Table 3 Accent 3" w:uiPriority="48"/>
+    <w:lsdException w:name="List Table 4 Accent 3" w:uiPriority="49"/>
+    <w:lsdException w:name="List Table 5 Dark Accent 3" w:uiPriority="50"/>
+    <w:lsdException w:name="List Table 6 Colorful Accent 3" w:uiPriority="51"/>
+    <w:lsdException w:name="List Table 7 Colorful Accent 3" w:uiPriority="52"/>
+    <w:lsdException w:name="List Table 1 Light Accent 4" w:uiPriority="46"/>
+    <w:lsdException w:name="List Table 2 Accent 4" w:uiPriority="47"/>
+    <w:lsdException w:name="List Table 3 Accent 4" w:uiPriority="48"/>
+    <w:lsdException w:name="List Table 4 Accent 4" w:uiPriority="49"/>
+    <w:lsdException w:name="List Table 5 Dark Accent 4" w:uiPriority="50"/>
+    <w:lsdException w:name="List Table 6 Colorful Accent 4" w:uiPriority="51"/>
+    <w:lsdException w:name="List Table 7 Colorful Accent 4" w:uiPriority="52"/>
+    <w:lsdException w:name="List Table 1 Light Accent 5" w:uiPriority="46"/>
+    <w:lsdException w:name="List Table 2 Accent 5" w:uiPriority="47"/>
+    <w:lsdException w:name="List Table 3 Accent 5" w:uiPriority="48"/>
+    <w:lsdException w:name="List Table 4 Accent 5" w:uiPriority="49"/>
+    <w:lsdException w:name="List Table 5 Dark Accent 5" w:uiPriority="50"/>
+    <w:lsdException w:name="List Table 6 Colorful Accent 5" w:uiPriority="51"/>
+    <w:lsdException w:name="List Table 7 Colorful Accent 5" w:uiPriority="52"/>
+    <w:lsdException w:name="List Table 1 Light Accent 6" w:uiPriority="46"/>
+    <w:lsdException w:name="List Table 2 Accent 6" w:uiPriority="47"/>
+    <w:lsdException w:name="List Table 3 Accent 6" w:uiPriority="48"/>
+    <w:lsdException w:name="List Table 4 Accent 6" w:uiPriority="49"/>
+    <w:lsdException w:name="List Table 5 Dark Accent 6" w:uiPriority="50"/>
+    <w:lsdException w:name="List Table 6 Colorful Accent 6" w:uiPriority="51"/>
+    <w:lsdException w:name="List Table 7 Colorful Accent 6" w:uiPriority="52"/>
   </w:latentStyles>
   <w:style w:type="paragraph" w:default="1" w:styleId="Normal">
     <w:name w:val="Normal"/>
@@ -6173,7 +8401,6 @@
   <w:style w:type="character" w:default="1" w:styleId="DefaultParagraphFont">
     <w:name w:val="Default Paragraph Font"/>
     <w:uiPriority w:val="1"/>
-    <w:semiHidden/>
     <w:unhideWhenUsed/>
   </w:style>
   <w:style w:type="table" w:default="1" w:styleId="TableNormal">
@@ -6290,7 +8517,6 @@
   <w:style w:type="table" w:styleId="TableGrid">
     <w:name w:val="Table Grid"/>
     <w:basedOn w:val="TableNormal"/>
-    <w:uiPriority w:val="59"/>
     <w:rsid w:val="006C1A61"/>
     <w:pPr>
       <w:spacing w:after="0" w:line="240" w:lineRule="auto"/>
@@ -6306,304 +8532,126 @@
       </w:tblBorders>
     </w:tblPr>
   </w:style>
-</w:styles>
-</file>
-
-<file path=word/stylesWithEffects.xml><?xml version="1.0" encoding="utf-8"?>
-<w:styles xmlns:wpc="http://schemas.microsoft.com/office/word/2010/wordprocessingCanvas" xmlns:mc="http://schemas.openxmlformats.org/markup-compatibility/2006" xmlns:o="urn:schemas-microsoft-com:office:office" xmlns:r="http://schemas.openxmlformats.org/officeDocument/2006/relationships" xmlns:m="http://schemas.openxmlformats.org/officeDocument/2006/math" xmlns:v="urn:schemas-microsoft-com:vml" xmlns:wp14="http://schemas.microsoft.com/office/word/2010/wordprocessingDrawing" xmlns:wp="http://schemas.openxmlformats.org/drawingml/2006/wordprocessingDrawing" xmlns:w10="urn:schemas-microsoft-com:office:word" xmlns:w="http://schemas.openxmlformats.org/wordprocessingml/2006/main" xmlns:w14="http://schemas.microsoft.com/office/word/2010/wordml" xmlns:wpg="http://schemas.microsoft.com/office/word/2010/wordprocessingGroup" xmlns:wpi="http://schemas.microsoft.com/office/word/2010/wordprocessingInk" xmlns:wne="http://schemas.microsoft.com/office/word/2006/wordml" xmlns:wps="http://schemas.microsoft.com/office/word/2010/wordprocessingShape" mc:Ignorable="w14 wp14">
-  <w:docDefaults>
-    <w:rPrDefault>
-      <w:rPr>
-        <w:rFonts w:asciiTheme="minorHAnsi" w:eastAsiaTheme="minorHAnsi" w:hAnsiTheme="minorHAnsi" w:cstheme="minorBidi"/>
-        <w:sz w:val="22"/>
-        <w:szCs w:val="22"/>
-        <w:lang w:val="en-US" w:eastAsia="en-US" w:bidi="ar-SA"/>
-      </w:rPr>
-    </w:rPrDefault>
-    <w:pPrDefault>
-      <w:pPr>
-        <w:spacing w:after="200" w:line="276" w:lineRule="auto"/>
-      </w:pPr>
-    </w:pPrDefault>
-  </w:docDefaults>
-  <w:latentStyles w:defLockedState="0" w:defUIPriority="99" w:defSemiHidden="1" w:defUnhideWhenUsed="1" w:defQFormat="0" w:count="267">
-    <w:lsdException w:name="Normal" w:semiHidden="0" w:uiPriority="0" w:unhideWhenUsed="0" w:qFormat="1"/>
-    <w:lsdException w:name="heading 1" w:semiHidden="0" w:uiPriority="9" w:unhideWhenUsed="0" w:qFormat="1"/>
-    <w:lsdException w:name="heading 2" w:uiPriority="9" w:qFormat="1"/>
-    <w:lsdException w:name="heading 3" w:uiPriority="9" w:qFormat="1"/>
-    <w:lsdException w:name="heading 4" w:uiPriority="9" w:qFormat="1"/>
-    <w:lsdException w:name="heading 5" w:uiPriority="9" w:qFormat="1"/>
-    <w:lsdException w:name="heading 6" w:uiPriority="9" w:qFormat="1"/>
-    <w:lsdException w:name="heading 7" w:uiPriority="9" w:qFormat="1"/>
-    <w:lsdException w:name="heading 8" w:uiPriority="9" w:qFormat="1"/>
-    <w:lsdException w:name="heading 9" w:uiPriority="9" w:qFormat="1"/>
-    <w:lsdException w:name="toc 1" w:uiPriority="39"/>
-    <w:lsdException w:name="toc 2" w:uiPriority="39"/>
-    <w:lsdException w:name="toc 3" w:uiPriority="39"/>
-    <w:lsdException w:name="toc 4" w:uiPriority="39"/>
-    <w:lsdException w:name="toc 5" w:uiPriority="39"/>
-    <w:lsdException w:name="toc 6" w:uiPriority="39"/>
-    <w:lsdException w:name="toc 7" w:uiPriority="39"/>
-    <w:lsdException w:name="toc 8" w:uiPriority="39"/>
-    <w:lsdException w:name="toc 9" w:uiPriority="39"/>
-    <w:lsdException w:name="caption" w:uiPriority="35" w:qFormat="1"/>
-    <w:lsdException w:name="Title" w:semiHidden="0" w:uiPriority="10" w:unhideWhenUsed="0" w:qFormat="1"/>
-    <w:lsdException w:name="Default Paragraph Font" w:uiPriority="1"/>
-    <w:lsdException w:name="Subtitle" w:semiHidden="0" w:uiPriority="11" w:unhideWhenUsed="0" w:qFormat="1"/>
-    <w:lsdException w:name="Strong" w:semiHidden="0" w:uiPriority="22" w:unhideWhenUsed="0" w:qFormat="1"/>
-    <w:lsdException w:name="Emphasis" w:semiHidden="0" w:uiPriority="20" w:unhideWhenUsed="0" w:qFormat="1"/>
-    <w:lsdException w:name="Table Grid" w:semiHidden="0" w:uiPriority="59" w:unhideWhenUsed="0"/>
-    <w:lsdException w:name="Placeholder Text" w:unhideWhenUsed="0"/>
-    <w:lsdException w:name="No Spacing" w:semiHidden="0" w:uiPriority="1" w:unhideWhenUsed="0" w:qFormat="1"/>
-    <w:lsdException w:name="Light Shading" w:semiHidden="0" w:uiPriority="60" w:unhideWhenUsed="0"/>
-    <w:lsdException w:name="Light List" w:semiHidden="0" w:uiPriority="61" w:unhideWhenUsed="0"/>
-    <w:lsdException w:name="Light Grid" w:semiHidden="0" w:uiPriority="62" w:unhideWhenUsed="0"/>
-    <w:lsdException w:name="Medium Shading 1" w:semiHidden="0" w:uiPriority="63" w:unhideWhenUsed="0"/>
-    <w:lsdException w:name="Medium Shading 2" w:semiHidden="0" w:uiPriority="64" w:unhideWhenUsed="0"/>
-    <w:lsdException w:name="Medium List 1" w:semiHidden="0" w:uiPriority="65" w:unhideWhenUsed="0"/>
-    <w:lsdException w:name="Medium List 2" w:semiHidden="0" w:uiPriority="66" w:unhideWhenUsed="0"/>
-    <w:lsdException w:name="Medium Grid 1" w:semiHidden="0" w:uiPriority="67" w:unhideWhenUsed="0"/>
-    <w:lsdException w:name="Medium Grid 2" w:semiHidden="0" w:uiPriority="68" w:unhideWhenUsed="0"/>
-    <w:lsdException w:name="Medium Grid 3" w:semiHidden="0" w:uiPriority="69" w:unhideWhenUsed="0"/>
-    <w:lsdException w:name="Dark List" w:semiHidden="0" w:uiPriority="70" w:unhideWhenUsed="0"/>
-    <w:lsdException w:name="Colorful Shading" w:semiHidden="0" w:uiPriority="71" w:unhideWhenUsed="0"/>
-    <w:lsdException w:name="Colorful List" w:semiHidden="0" w:uiPriority="72" w:unhideWhenUsed="0"/>
-    <w:lsdException w:name="Colorful Grid" w:semiHidden="0" w:uiPriority="73" w:unhideWhenUsed="0"/>
-    <w:lsdException w:name="Light Shading Accent 1" w:semiHidden="0" w:uiPriority="60" w:unhideWhenUsed="0"/>
-    <w:lsdException w:name="Light List Accent 1" w:semiHidden="0" w:uiPriority="61" w:unhideWhenUsed="0"/>
-    <w:lsdException w:name="Light Grid Accent 1" w:semiHidden="0" w:uiPriority="62" w:unhideWhenUsed="0"/>
-    <w:lsdException w:name="Medium Shading 1 Accent 1" w:semiHidden="0" w:uiPriority="63" w:unhideWhenUsed="0"/>
-    <w:lsdException w:name="Medium Shading 2 Accent 1" w:semiHidden="0" w:uiPriority="64" w:unhideWhenUsed="0"/>
-    <w:lsdException w:name="Medium List 1 Accent 1" w:semiHidden="0" w:uiPriority="65" w:unhideWhenUsed="0"/>
-    <w:lsdException w:name="Revision" w:unhideWhenUsed="0"/>
-    <w:lsdException w:name="List Paragraph" w:semiHidden="0" w:uiPriority="34" w:unhideWhenUsed="0" w:qFormat="1"/>
-    <w:lsdException w:name="Quote" w:semiHidden="0" w:uiPriority="29" w:unhideWhenUsed="0" w:qFormat="1"/>
-    <w:lsdException w:name="Intense Quote" w:semiHidden="0" w:uiPriority="30" w:unhideWhenUsed="0" w:qFormat="1"/>
-    <w:lsdException w:name="Medium List 2 Accent 1" w:semiHidden="0" w:uiPriority="66" w:unhideWhenUsed="0"/>
-    <w:lsdException w:name="Medium Grid 1 Accent 1" w:semiHidden="0" w:uiPriority="67" w:unhideWhenUsed="0"/>
-    <w:lsdException w:name="Medium Grid 2 Accent 1" w:semiHidden="0" w:uiPriority="68" w:unhideWhenUsed="0"/>
-    <w:lsdException w:name="Medium Grid 3 Accent 1" w:semiHidden="0" w:uiPriority="69" w:unhideWhenUsed="0"/>
-    <w:lsdException w:name="Dark List Accent 1" w:semiHidden="0" w:uiPriority="70" w:unhideWhenUsed="0"/>
-    <w:lsdException w:name="Colorful Shading Accent 1" w:semiHidden="0" w:uiPriority="71" w:unhideWhenUsed="0"/>
-    <w:lsdException w:name="Colorful List Accent 1" w:semiHidden="0" w:uiPriority="72" w:unhideWhenUsed="0"/>
-    <w:lsdException w:name="Colorful Grid Accent 1" w:semiHidden="0" w:uiPriority="73" w:unhideWhenUsed="0"/>
-    <w:lsdException w:name="Light Shading Accent 2" w:semiHidden="0" w:uiPriority="60" w:unhideWhenUsed="0"/>
-    <w:lsdException w:name="Light List Accent 2" w:semiHidden="0" w:uiPriority="61" w:unhideWhenUsed="0"/>
-    <w:lsdException w:name="Light Grid Accent 2" w:semiHidden="0" w:uiPriority="62" w:unhideWhenUsed="0"/>
-    <w:lsdException w:name="Medium Shading 1 Accent 2" w:semiHidden="0" w:uiPriority="63" w:unhideWhenUsed="0"/>
-    <w:lsdException w:name="Medium Shading 2 Accent 2" w:semiHidden="0" w:uiPriority="64" w:unhideWhenUsed="0"/>
-    <w:lsdException w:name="Medium List 1 Accent 2" w:semiHidden="0" w:uiPriority="65" w:unhideWhenUsed="0"/>
-    <w:lsdException w:name="Medium List 2 Accent 2" w:semiHidden="0" w:uiPriority="66" w:unhideWhenUsed="0"/>
-    <w:lsdException w:name="Medium Grid 1 Accent 2" w:semiHidden="0" w:uiPriority="67" w:unhideWhenUsed="0"/>
-    <w:lsdException w:name="Medium Grid 2 Accent 2" w:semiHidden="0" w:uiPriority="68" w:unhideWhenUsed="0"/>
-    <w:lsdException w:name="Medium Grid 3 Accent 2" w:semiHidden="0" w:uiPriority="69" w:unhideWhenUsed="0"/>
-    <w:lsdException w:name="Dark List Accent 2" w:semiHidden="0" w:uiPriority="70" w:unhideWhenUsed="0"/>
-    <w:lsdException w:name="Colorful Shading Accent 2" w:semiHidden="0" w:uiPriority="71" w:unhideWhenUsed="0"/>
-    <w:lsdException w:name="Colorful List Accent 2" w:semiHidden="0" w:uiPriority="72" w:unhideWhenUsed="0"/>
-    <w:lsdException w:name="Colorful Grid Accent 2" w:semiHidden="0" w:uiPriority="73" w:unhideWhenUsed="0"/>
-    <w:lsdException w:name="Light Shading Accent 3" w:semiHidden="0" w:uiPriority="60" w:unhideWhenUsed="0"/>
-    <w:lsdException w:name="Light List Accent 3" w:semiHidden="0" w:uiPriority="61" w:unhideWhenUsed="0"/>
-    <w:lsdException w:name="Light Grid Accent 3" w:semiHidden="0" w:uiPriority="62" w:unhideWhenUsed="0"/>
-    <w:lsdException w:name="Medium Shading 1 Accent 3" w:semiHidden="0" w:uiPriority="63" w:unhideWhenUsed="0"/>
-    <w:lsdException w:name="Medium Shading 2 Accent 3" w:semiHidden="0" w:uiPriority="64" w:unhideWhenUsed="0"/>
-    <w:lsdException w:name="Medium List 1 Accent 3" w:semiHidden="0" w:uiPriority="65" w:unhideWhenUsed="0"/>
-    <w:lsdException w:name="Medium List 2 Accent 3" w:semiHidden="0" w:uiPriority="66" w:unhideWhenUsed="0"/>
-    <w:lsdException w:name="Medium Grid 1 Accent 3" w:semiHidden="0" w:uiPriority="67" w:unhideWhenUsed="0"/>
-    <w:lsdException w:name="Medium Grid 2 Accent 3" w:semiHidden="0" w:uiPriority="68" w:unhideWhenUsed="0"/>
-    <w:lsdException w:name="Medium Grid 3 Accent 3" w:semiHidden="0" w:uiPriority="69" w:unhideWhenUsed="0"/>
-    <w:lsdException w:name="Dark List Accent 3" w:semiHidden="0" w:uiPriority="70" w:unhideWhenUsed="0"/>
-    <w:lsdException w:name="Colorful Shading Accent 3" w:semiHidden="0" w:uiPriority="71" w:unhideWhenUsed="0"/>
-    <w:lsdException w:name="Colorful List Accent 3" w:semiHidden="0" w:uiPriority="72" w:unhideWhenUsed="0"/>
-    <w:lsdException w:name="Colorful Grid Accent 3" w:semiHidden="0" w:uiPriority="73" w:unhideWhenUsed="0"/>
-    <w:lsdException w:name="Light Shading Accent 4" w:semiHidden="0" w:uiPriority="60" w:unhideWhenUsed="0"/>
-    <w:lsdException w:name="Light List Accent 4" w:semiHidden="0" w:uiPriority="61" w:unhideWhenUsed="0"/>
-    <w:lsdException w:name="Light Grid Accent 4" w:semiHidden="0" w:uiPriority="62" w:unhideWhenUsed="0"/>
-    <w:lsdException w:name="Medium Shading 1 Accent 4" w:semiHidden="0" w:uiPriority="63" w:unhideWhenUsed="0"/>
-    <w:lsdException w:name="Medium Shading 2 Accent 4" w:semiHidden="0" w:uiPriority="64" w:unhideWhenUsed="0"/>
-    <w:lsdException w:name="Medium List 1 Accent 4" w:semiHidden="0" w:uiPriority="65" w:unhideWhenUsed="0"/>
-    <w:lsdException w:name="Medium List 2 Accent 4" w:semiHidden="0" w:uiPriority="66" w:unhideWhenUsed="0"/>
-    <w:lsdException w:name="Medium Grid 1 Accent 4" w:semiHidden="0" w:uiPriority="67" w:unhideWhenUsed="0"/>
-    <w:lsdException w:name="Medium Grid 2 Accent 4" w:semiHidden="0" w:uiPriority="68" w:unhideWhenUsed="0"/>
-    <w:lsdException w:name="Medium Grid 3 Accent 4" w:semiHidden="0" w:uiPriority="69" w:unhideWhenUsed="0"/>
-    <w:lsdException w:name="Dark List Accent 4" w:semiHidden="0" w:uiPriority="70" w:unhideWhenUsed="0"/>
-    <w:lsdException w:name="Colorful Shading Accent 4" w:semiHidden="0" w:uiPriority="71" w:unhideWhenUsed="0"/>
-    <w:lsdException w:name="Colorful List Accent 4" w:semiHidden="0" w:uiPriority="72" w:unhideWhenUsed="0"/>
-    <w:lsdException w:name="Colorful Grid Accent 4" w:semiHidden="0" w:uiPriority="73" w:unhideWhenUsed="0"/>
-    <w:lsdException w:name="Light Shading Accent 5" w:semiHidden="0" w:uiPriority="60" w:unhideWhenUsed="0"/>
-    <w:lsdException w:name="Light List Accent 5" w:semiHidden="0" w:uiPriority="61" w:unhideWhenUsed="0"/>
-    <w:lsdException w:name="Light Grid Accent 5" w:semiHidden="0" w:uiPriority="62" w:unhideWhenUsed="0"/>
-    <w:lsdException w:name="Medium Shading 1 Accent 5" w:semiHidden="0" w:uiPriority="63" w:unhideWhenUsed="0"/>
-    <w:lsdException w:name="Medium Shading 2 Accent 5" w:semiHidden="0" w:uiPriority="64" w:unhideWhenUsed="0"/>
-    <w:lsdException w:name="Medium List 1 Accent 5" w:semiHidden="0" w:uiPriority="65" w:unhideWhenUsed="0"/>
-    <w:lsdException w:name="Medium List 2 Accent 5" w:semiHidden="0" w:uiPriority="66" w:unhideWhenUsed="0"/>
-    <w:lsdException w:name="Medium Grid 1 Accent 5" w:semiHidden="0" w:uiPriority="67" w:unhideWhenUsed="0"/>
-    <w:lsdException w:name="Medium Grid 2 Accent 5" w:semiHidden="0" w:uiPriority="68" w:unhideWhenUsed="0"/>
-    <w:lsdException w:name="Medium Grid 3 Accent 5" w:semiHidden="0" w:uiPriority="69" w:unhideWhenUsed="0"/>
-    <w:lsdException w:name="Dark List Accent 5" w:semiHidden="0" w:uiPriority="70" w:unhideWhenUsed="0"/>
-    <w:lsdException w:name="Colorful Shading Accent 5" w:semiHidden="0" w:uiPriority="71" w:unhideWhenUsed="0"/>
-    <w:lsdException w:name="Colorful List Accent 5" w:semiHidden="0" w:uiPriority="72" w:unhideWhenUsed="0"/>
-    <w:lsdException w:name="Colorful Grid Accent 5" w:semiHidden="0" w:uiPriority="73" w:unhideWhenUsed="0"/>
-    <w:lsdException w:name="Light Shading Accent 6" w:semiHidden="0" w:uiPriority="60" w:unhideWhenUsed="0"/>
-    <w:lsdException w:name="Light List Accent 6" w:semiHidden="0" w:uiPriority="61" w:unhideWhenUsed="0"/>
-    <w:lsdException w:name="Light Grid Accent 6" w:semiHidden="0" w:uiPriority="62" w:unhideWhenUsed="0"/>
-    <w:lsdException w:name="Medium Shading 1 Accent 6" w:semiHidden="0" w:uiPriority="63" w:unhideWhenUsed="0"/>
-    <w:lsdException w:name="Medium Shading 2 Accent 6" w:semiHidden="0" w:uiPriority="64" w:unhideWhenUsed="0"/>
-    <w:lsdException w:name="Medium List 1 Accent 6" w:semiHidden="0" w:uiPriority="65" w:unhideWhenUsed="0"/>
-    <w:lsdException w:name="Medium List 2 Accent 6" w:semiHidden="0" w:uiPriority="66" w:unhideWhenUsed="0"/>
-    <w:lsdException w:name="Medium Grid 1 Accent 6" w:semiHidden="0" w:uiPriority="67" w:unhideWhenUsed="0"/>
-    <w:lsdException w:name="Medium Grid 2 Accent 6" w:semiHidden="0" w:uiPriority="68" w:unhideWhenUsed="0"/>
-    <w:lsdException w:name="Medium Grid 3 Accent 6" w:semiHidden="0" w:uiPriority="69" w:unhideWhenUsed="0"/>
-    <w:lsdException w:name="Dark List Accent 6" w:semiHidden="0" w:uiPriority="70" w:unhideWhenUsed="0"/>
-    <w:lsdException w:name="Colorful Shading Accent 6" w:semiHidden="0" w:uiPriority="71" w:unhideWhenUsed="0"/>
-    <w:lsdException w:name="Colorful List Accent 6" w:semiHidden="0" w:uiPriority="72" w:unhideWhenUsed="0"/>
-    <w:lsdException w:name="Colorful Grid Accent 6" w:semiHidden="0" w:uiPriority="73" w:unhideWhenUsed="0"/>
-    <w:lsdException w:name="Subtle Emphasis" w:semiHidden="0" w:uiPriority="19" w:unhideWhenUsed="0" w:qFormat="1"/>
-    <w:lsdException w:name="Intense Emphasis" w:semiHidden="0" w:uiPriority="21" w:unhideWhenUsed="0" w:qFormat="1"/>
-    <w:lsdException w:name="Subtle Reference" w:semiHidden="0" w:uiPriority="31" w:unhideWhenUsed="0" w:qFormat="1"/>
-    <w:lsdException w:name="Intense Reference" w:semiHidden="0" w:uiPriority="32" w:unhideWhenUsed="0" w:qFormat="1"/>
-    <w:lsdException w:name="Book Title" w:semiHidden="0" w:uiPriority="33" w:unhideWhenUsed="0" w:qFormat="1"/>
-    <w:lsdException w:name="Bibliography" w:uiPriority="37"/>
-    <w:lsdException w:name="TOC Heading" w:uiPriority="39" w:qFormat="1"/>
-  </w:latentStyles>
-  <w:style w:type="paragraph" w:default="1" w:styleId="Normal">
-    <w:name w:val="Normal"/>
-    <w:qFormat/>
-  </w:style>
-  <w:style w:type="character" w:default="1" w:styleId="DefaultParagraphFont">
-    <w:name w:val="Default Paragraph Font"/>
-    <w:uiPriority w:val="1"/>
-    <w:semiHidden/>
-    <w:unhideWhenUsed/>
-  </w:style>
-  <w:style w:type="table" w:default="1" w:styleId="TableNormal">
-    <w:name w:val="Normal Table"/>
+  <w:style w:type="paragraph" w:styleId="NormalWeb">
+    <w:name w:val="Normal (Web)"/>
+    <w:basedOn w:val="Normal"/>
     <w:uiPriority w:val="99"/>
     <w:semiHidden/>
     <w:unhideWhenUsed/>
-    <w:tblPr>
-      <w:tblInd w:w="0" w:type="dxa"/>
-      <w:tblCellMar>
-        <w:top w:w="0" w:type="dxa"/>
-        <w:left w:w="108" w:type="dxa"/>
-        <w:bottom w:w="0" w:type="dxa"/>
-        <w:right w:w="108" w:type="dxa"/>
-      </w:tblCellMar>
-    </w:tblPr>
-  </w:style>
-  <w:style w:type="numbering" w:default="1" w:styleId="NoList">
-    <w:name w:val="No List"/>
-    <w:uiPriority w:val="99"/>
-    <w:semiHidden/>
-    <w:unhideWhenUsed/>
-  </w:style>
-  <w:style w:type="paragraph" w:styleId="NoSpacing">
-    <w:name w:val="No Spacing"/>
-    <w:uiPriority w:val="1"/>
-    <w:qFormat/>
-    <w:rsid w:val="000105AD"/>
+    <w:rsid w:val="005C2CE4"/>
     <w:pPr>
-      <w:spacing w:after="0" w:line="240" w:lineRule="auto"/>
+      <w:spacing w:before="100" w:beforeAutospacing="1" w:after="100" w:afterAutospacing="1" w:line="240" w:lineRule="auto"/>
     </w:pPr>
-  </w:style>
-  <w:style w:type="character" w:styleId="PlaceholderText">
-    <w:name w:val="Placeholder Text"/>
-    <w:basedOn w:val="DefaultParagraphFont"/>
-    <w:uiPriority w:val="99"/>
-    <w:semiHidden/>
-    <w:rsid w:val="00E80667"/>
     <w:rPr>
-      <w:color w:val="808080"/>
+      <w:rFonts w:ascii="Times New Roman" w:eastAsia="Times New Roman" w:hAnsi="Times New Roman" w:cs="Times New Roman"/>
+      <w:sz w:val="24"/>
+      <w:szCs w:val="24"/>
     </w:rPr>
   </w:style>
-  <w:style w:type="paragraph" w:styleId="BalloonText">
-    <w:name w:val="Balloon Text"/>
-    <w:basedOn w:val="Normal"/>
-    <w:link w:val="BalloonTextChar"/>
-    <w:uiPriority w:val="99"/>
-    <w:semiHidden/>
-    <w:unhideWhenUsed/>
-    <w:rsid w:val="00E80667"/>
-    <w:pPr>
-      <w:spacing w:after="0" w:line="240" w:lineRule="auto"/>
-    </w:pPr>
-    <w:rPr>
-      <w:rFonts w:ascii="Tahoma" w:hAnsi="Tahoma" w:cs="Tahoma"/>
-      <w:sz w:val="16"/>
-      <w:szCs w:val="16"/>
-    </w:rPr>
-  </w:style>
-  <w:style w:type="character" w:customStyle="1" w:styleId="BalloonTextChar">
-    <w:name w:val="Balloon Text Char"/>
-    <w:basedOn w:val="DefaultParagraphFont"/>
-    <w:link w:val="BalloonText"/>
-    <w:uiPriority w:val="99"/>
-    <w:semiHidden/>
-    <w:rsid w:val="00E80667"/>
-    <w:rPr>
-      <w:rFonts w:ascii="Tahoma" w:hAnsi="Tahoma" w:cs="Tahoma"/>
-      <w:sz w:val="16"/>
-      <w:szCs w:val="16"/>
-    </w:rPr>
-  </w:style>
-  <w:style w:type="paragraph" w:styleId="ListParagraph">
-    <w:name w:val="List Paragraph"/>
-    <w:basedOn w:val="Normal"/>
-    <w:uiPriority w:val="34"/>
-    <w:qFormat/>
-    <w:rsid w:val="008500F5"/>
-    <w:pPr>
-      <w:ind w:left="720"/>
-      <w:contextualSpacing/>
-    </w:pPr>
-  </w:style>
-  <w:style w:type="paragraph" w:styleId="Caption">
-    <w:name w:val="caption"/>
-    <w:basedOn w:val="Normal"/>
-    <w:next w:val="Normal"/>
-    <w:uiPriority w:val="35"/>
-    <w:unhideWhenUsed/>
-    <w:qFormat/>
-    <w:rsid w:val="00473B4F"/>
-    <w:pPr>
-      <w:spacing w:line="240" w:lineRule="auto"/>
-    </w:pPr>
-    <w:rPr>
-      <w:b/>
-      <w:bCs/>
-      <w:color w:val="4F81BD" w:themeColor="accent1"/>
-      <w:sz w:val="18"/>
-      <w:szCs w:val="18"/>
-    </w:rPr>
-  </w:style>
-  <w:style w:type="character" w:styleId="Hyperlink">
-    <w:name w:val="Hyperlink"/>
-    <w:basedOn w:val="DefaultParagraphFont"/>
-    <w:uiPriority w:val="99"/>
-    <w:unhideWhenUsed/>
-    <w:rsid w:val="006C1A61"/>
-    <w:rPr>
-      <w:color w:val="0000FF" w:themeColor="hyperlink"/>
-      <w:u w:val="single"/>
-    </w:rPr>
-  </w:style>
-  <w:style w:type="table" w:styleId="TableGrid">
-    <w:name w:val="Table Grid"/>
+  <w:style w:type="table" w:styleId="TableGridLight">
+    <w:name w:val="Grid Table Light"/>
     <w:basedOn w:val="TableNormal"/>
-    <w:uiPriority w:val="59"/>
-    <w:rsid w:val="006C1A61"/>
+    <w:uiPriority w:val="40"/>
+    <w:rsid w:val="0089487E"/>
     <w:pPr>
       <w:spacing w:after="0" w:line="240" w:lineRule="auto"/>
     </w:pPr>
     <w:tblPr>
       <w:tblBorders>
-        <w:top w:val="single" w:sz="4" w:space="0" w:color="auto"/>
-        <w:left w:val="single" w:sz="4" w:space="0" w:color="auto"/>
-        <w:bottom w:val="single" w:sz="4" w:space="0" w:color="auto"/>
-        <w:right w:val="single" w:sz="4" w:space="0" w:color="auto"/>
-        <w:insideH w:val="single" w:sz="4" w:space="0" w:color="auto"/>
-        <w:insideV w:val="single" w:sz="4" w:space="0" w:color="auto"/>
+        <w:top w:val="single" w:sz="4" w:space="0" w:color="BFBFBF" w:themeColor="background1" w:themeShade="BF"/>
+        <w:left w:val="single" w:sz="4" w:space="0" w:color="BFBFBF" w:themeColor="background1" w:themeShade="BF"/>
+        <w:bottom w:val="single" w:sz="4" w:space="0" w:color="BFBFBF" w:themeColor="background1" w:themeShade="BF"/>
+        <w:right w:val="single" w:sz="4" w:space="0" w:color="BFBFBF" w:themeColor="background1" w:themeShade="BF"/>
+        <w:insideH w:val="single" w:sz="4" w:space="0" w:color="BFBFBF" w:themeColor="background1" w:themeShade="BF"/>
+        <w:insideV w:val="single" w:sz="4" w:space="0" w:color="BFBFBF" w:themeColor="background1" w:themeShade="BF"/>
       </w:tblBorders>
     </w:tblPr>
+  </w:style>
+  <w:style w:type="character" w:customStyle="1" w:styleId="apple-converted-space">
+    <w:name w:val="apple-converted-space"/>
+    <w:basedOn w:val="DefaultParagraphFont"/>
+    <w:rsid w:val="0089487E"/>
+  </w:style>
+  <w:style w:type="paragraph" w:customStyle="1" w:styleId="AAE450Caption">
+    <w:name w:val="AAE 450 Caption"/>
+    <w:basedOn w:val="Caption"/>
+    <w:link w:val="AAE450CaptionChar"/>
+    <w:rsid w:val="0089487E"/>
+    <w:pPr>
+      <w:spacing w:before="120" w:after="120"/>
+      <w:jc w:val="center"/>
+    </w:pPr>
+    <w:rPr>
+      <w:rFonts w:ascii="Times New Roman" w:eastAsia="Times New Roman" w:hAnsi="Times New Roman" w:cs="Times New Roman"/>
+      <w:b w:val="0"/>
+      <w:color w:val="auto"/>
+      <w:sz w:val="28"/>
+      <w:szCs w:val="20"/>
+    </w:rPr>
+  </w:style>
+  <w:style w:type="character" w:customStyle="1" w:styleId="AAE450CaptionChar">
+    <w:name w:val="AAE 450 Caption Char"/>
+    <w:basedOn w:val="DefaultParagraphFont"/>
+    <w:link w:val="AAE450Caption"/>
+    <w:rsid w:val="0089487E"/>
+    <w:rPr>
+      <w:rFonts w:ascii="Times New Roman" w:eastAsia="Times New Roman" w:hAnsi="Times New Roman" w:cs="Times New Roman"/>
+      <w:bCs/>
+      <w:sz w:val="28"/>
+      <w:szCs w:val="20"/>
+    </w:rPr>
+  </w:style>
+  <w:style w:type="paragraph" w:customStyle="1" w:styleId="Nomenclature">
+    <w:name w:val="Nomenclature"/>
+    <w:basedOn w:val="Normal"/>
+    <w:link w:val="NomenclatureChar"/>
+    <w:rsid w:val="0089487E"/>
+    <w:pPr>
+      <w:widowControl w:val="0"/>
+      <w:tabs>
+        <w:tab w:val="left" w:pos="864"/>
+        <w:tab w:val="left" w:pos="1152"/>
+      </w:tabs>
+      <w:spacing w:after="0" w:line="240" w:lineRule="auto"/>
+      <w:jc w:val="both"/>
+    </w:pPr>
+    <w:rPr>
+      <w:rFonts w:ascii="Times New Roman" w:eastAsia="Times" w:hAnsi="Times New Roman" w:cs="Times New Roman"/>
+      <w:sz w:val="24"/>
+      <w:szCs w:val="20"/>
+    </w:rPr>
+  </w:style>
+  <w:style w:type="paragraph" w:customStyle="1" w:styleId="StyleNomenclatureLatinItalic">
+    <w:name w:val="Style Nomenclature + (Latin) Italic"/>
+    <w:basedOn w:val="Nomenclature"/>
+    <w:link w:val="StyleNomenclatureLatinItalicChar"/>
+    <w:rsid w:val="0089487E"/>
+    <w:rPr>
+      <w:i/>
+    </w:rPr>
+  </w:style>
+  <w:style w:type="character" w:customStyle="1" w:styleId="NomenclatureChar">
+    <w:name w:val="Nomenclature Char"/>
+    <w:basedOn w:val="DefaultParagraphFont"/>
+    <w:link w:val="Nomenclature"/>
+    <w:rsid w:val="0089487E"/>
+    <w:rPr>
+      <w:rFonts w:ascii="Times New Roman" w:eastAsia="Times" w:hAnsi="Times New Roman" w:cs="Times New Roman"/>
+      <w:sz w:val="24"/>
+      <w:szCs w:val="20"/>
+    </w:rPr>
+  </w:style>
+  <w:style w:type="character" w:customStyle="1" w:styleId="StyleNomenclatureLatinItalicChar">
+    <w:name w:val="Style Nomenclature + (Latin) Italic Char"/>
+    <w:basedOn w:val="NomenclatureChar"/>
+    <w:link w:val="StyleNomenclatureLatinItalic"/>
+    <w:rsid w:val="0089487E"/>
+    <w:rPr>
+      <w:rFonts w:ascii="Times New Roman" w:eastAsia="Times" w:hAnsi="Times New Roman" w:cs="Times New Roman"/>
+      <w:i/>
+      <w:sz w:val="24"/>
+      <w:szCs w:val="20"/>
+    </w:rPr>
   </w:style>
 </w:styles>
 </file>

</xml_diff>

<commit_message>
merged part b for final version
</commit_message>
<xml_diff>
--- a/MSDO/Assignment2/A2-partB3_word.docx
+++ b/MSDO/Assignment2/A2-partB3_word.docx
@@ -1,8 +1,10 @@
 
 <file path=word/document.xml><?xml version="1.0" encoding="utf-8"?>
-<w:document xmlns:wpc="http://schemas.microsoft.com/office/word/2010/wordprocessingCanvas" xmlns:mc="http://schemas.openxmlformats.org/markup-compatibility/2006" xmlns:o="urn:schemas-microsoft-com:office:office" xmlns:r="http://schemas.openxmlformats.org/officeDocument/2006/relationships" xmlns:m="http://schemas.openxmlformats.org/officeDocument/2006/math" xmlns:v="urn:schemas-microsoft-com:vml" xmlns:wp14="http://schemas.microsoft.com/office/word/2010/wordprocessingDrawing" xmlns:wp="http://schemas.openxmlformats.org/drawingml/2006/wordprocessingDrawing" xmlns:w10="urn:schemas-microsoft-com:office:word" xmlns:w="http://schemas.openxmlformats.org/wordprocessingml/2006/main" xmlns:w14="http://schemas.microsoft.com/office/word/2010/wordml" xmlns:wpg="http://schemas.microsoft.com/office/word/2010/wordprocessingGroup" xmlns:wpi="http://schemas.microsoft.com/office/word/2010/wordprocessingInk" xmlns:wne="http://schemas.microsoft.com/office/word/2006/wordml" xmlns:wps="http://schemas.microsoft.com/office/word/2010/wordprocessingShape" mc:Ignorable="w14 wp14">
+<w:document xmlns:wpc="http://schemas.microsoft.com/office/word/2010/wordprocessingCanvas" xmlns:mc="http://schemas.openxmlformats.org/markup-compatibility/2006" xmlns:o="urn:schemas-microsoft-com:office:office" xmlns:r="http://schemas.openxmlformats.org/officeDocument/2006/relationships" xmlns:m="http://schemas.openxmlformats.org/officeDocument/2006/math" xmlns:v="urn:schemas-microsoft-com:vml" xmlns:wp14="http://schemas.microsoft.com/office/word/2010/wordprocessingDrawing" xmlns:wp="http://schemas.openxmlformats.org/drawingml/2006/wordprocessingDrawing" xmlns:w10="urn:schemas-microsoft-com:office:word" xmlns:w="http://schemas.openxmlformats.org/wordprocessingml/2006/main" xmlns:w14="http://schemas.microsoft.com/office/word/2010/wordml" xmlns:w15="http://schemas.microsoft.com/office/word/2012/wordml" xmlns:wpg="http://schemas.microsoft.com/office/word/2010/wordprocessingGroup" xmlns:wpi="http://schemas.microsoft.com/office/word/2010/wordprocessingInk" xmlns:wne="http://schemas.microsoft.com/office/word/2006/wordml" xmlns:wps="http://schemas.microsoft.com/office/word/2010/wordprocessingShape" mc:Ignorable="w14 w15 wp14">
   <w:body>
     <w:p>
+      <w:bookmarkStart w:id="0" w:name="_GoBack"/>
+      <w:bookmarkEnd w:id="0"/>
       <w:r>
         <w:t xml:space="preserve">b2) </w:t>
       </w:r>
@@ -1392,16 +1394,11 @@
         <w:t>one</w:t>
       </w:r>
       <w:r>
-        <w:t xml:space="preserve"> second </w:t>
-      </w:r>
-      <w:proofErr w:type="gramStart"/>
-      <w:r>
-        <w:t xml:space="preserve">to </w:t>
+        <w:t xml:space="preserve"> second to </w:t>
       </w:r>
       <w:r>
         <w:t>complete</w:t>
       </w:r>
-      <w:proofErr w:type="gramEnd"/>
       <w:r>
         <w:t xml:space="preserve">. Therefore, evaluating the entire design space would require </w:t>
       </w:r>
@@ -1673,9 +1670,9 @@
               </wp:anchor>
             </w:drawing>
           </mc:Choice>
-          <mc:Fallback xmlns:w15="http://schemas.microsoft.com/office/word/2012/wordml">
+          <mc:Fallback>
             <w:pict>
-              <v:shapetype w14:anchorId="302BB16E" id="_x0000_t32" coordsize="21600,21600" o:spt="32" o:oned="t" path="m,l21600,21600e" filled="f">
+              <v:shapetype w14:anchorId="529DA55A" id="_x0000_t32" coordsize="21600,21600" o:spt="32" o:oned="t" path="m,l21600,21600e" filled="f">
                 <v:path arrowok="t" fillok="f" o:connecttype="none"/>
                 <o:lock v:ext="edit" shapetype="t"/>
               </v:shapetype>
@@ -1709,7 +1706,7 @@
                     </pic:cNvPicPr>
                   </pic:nvPicPr>
                   <pic:blipFill rotWithShape="1">
-                    <a:blip r:embed="rId6" cstate="print">
+                    <a:blip r:embed="rId5" cstate="print">
                       <a:extLst>
                         <a:ext uri="{28A0092B-C50C-407E-A947-70E740481C1C}">
                           <a14:useLocalDpi xmlns:a14="http://schemas.microsoft.com/office/drawing/2010/main" val="0"/>
@@ -1753,7 +1750,6 @@
           <w:sz w:val="22"/>
         </w:rPr>
       </w:pPr>
-      <w:proofErr w:type="gramStart"/>
       <w:r>
         <w:rPr>
           <w:b w:val="0"/>
@@ -1809,16 +1805,7 @@
           <w:color w:val="auto"/>
           <w:sz w:val="22"/>
         </w:rPr>
-        <w:t>.</w:t>
-      </w:r>
-      <w:proofErr w:type="gramEnd"/>
-      <w:r>
-        <w:rPr>
-          <w:b w:val="0"/>
-          <w:color w:val="auto"/>
-          <w:sz w:val="22"/>
-        </w:rPr>
-        <w:t xml:space="preserve"> Infrastructure </w:t>
+        <w:t xml:space="preserve">. Infrastructure </w:t>
       </w:r>
       <w:r>
         <w:rPr>
@@ -1978,11 +1965,7 @@
           </mc:Choice>
           <mc:Fallback>
             <w:pict>
-              <v:shapetype id="_x0000_t32" coordsize="21600,21600" o:spt="32" o:oned="t" path="m,l21600,21600e" filled="f">
-                <v:path arrowok="t" fillok="f" o:connecttype="none"/>
-                <o:lock v:ext="edit" shapetype="t"/>
-              </v:shapetype>
-              <v:shape id="Straight Arrow Connector 45" o:spid="_x0000_s1026" type="#_x0000_t32" style="position:absolute;margin-left:445.75pt;margin-top:186.2pt;width:28.5pt;height:25.15pt;z-index:251661312;visibility:visible;mso-wrap-style:square;mso-width-percent:0;mso-height-percent:0;mso-wrap-distance-left:9pt;mso-wrap-distance-top:0;mso-wrap-distance-right:9pt;mso-wrap-distance-bottom:0;mso-position-horizontal:absolute;mso-position-horizontal-relative:text;mso-position-vertical:absolute;mso-position-vertical-relative:text;mso-width-percent:0;mso-height-percent:0;mso-width-relative:margin;mso-height-relative:margin" o:gfxdata="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" strokecolor="#f79646 [3209]" strokeweight="3pt">
+              <v:shape w14:anchorId="6E767271" id="Straight Arrow Connector 45" o:spid="_x0000_s1026" type="#_x0000_t32" style="position:absolute;margin-left:445.75pt;margin-top:186.2pt;width:28.5pt;height:25.15pt;z-index:251661312;visibility:visible;mso-wrap-style:square;mso-width-percent:0;mso-height-percent:0;mso-wrap-distance-left:9pt;mso-wrap-distance-top:0;mso-wrap-distance-right:9pt;mso-wrap-distance-bottom:0;mso-position-horizontal:absolute;mso-position-horizontal-relative:text;mso-position-vertical:absolute;mso-position-vertical-relative:text;mso-width-percent:0;mso-height-percent:0;mso-width-relative:margin;mso-height-relative:margin" o:gfxdata="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" strokecolor="#f79646 [3209]" strokeweight="3pt">
                 <v:stroke endarrow="block"/>
                 <v:shadow on="t" color="black" opacity="22937f" origin=",.5" offset="0,.63889mm"/>
               </v:shape>
@@ -2012,7 +1995,7 @@
                     </pic:cNvPicPr>
                   </pic:nvPicPr>
                   <pic:blipFill rotWithShape="1">
-                    <a:blip r:embed="rId7" cstate="print">
+                    <a:blip r:embed="rId6" cstate="print">
                       <a:extLst>
                         <a:ext uri="{28A0092B-C50C-407E-A947-70E740481C1C}">
                           <a14:useLocalDpi xmlns:a14="http://schemas.microsoft.com/office/drawing/2010/main" val="0"/>
@@ -2056,7 +2039,6 @@
           <w:sz w:val="22"/>
         </w:rPr>
       </w:pPr>
-      <w:proofErr w:type="gramStart"/>
       <w:r>
         <w:rPr>
           <w:b w:val="0"/>
@@ -2112,16 +2094,7 @@
           <w:color w:val="auto"/>
           <w:sz w:val="22"/>
         </w:rPr>
-        <w:t>.</w:t>
-      </w:r>
-      <w:proofErr w:type="gramEnd"/>
-      <w:r>
-        <w:rPr>
-          <w:b w:val="0"/>
-          <w:color w:val="auto"/>
-          <w:sz w:val="22"/>
-        </w:rPr>
-        <w:t xml:space="preserve"> Mission </w:t>
+        <w:t xml:space="preserve">. Mission </w:t>
       </w:r>
       <w:r>
         <w:rPr>
@@ -2377,7 +2350,7 @@
                     <pic:cNvPicPr/>
                   </pic:nvPicPr>
                   <pic:blipFill rotWithShape="1">
-                    <a:blip r:embed="rId8" cstate="print">
+                    <a:blip r:embed="rId7" cstate="print">
                       <a:extLst>
                         <a:ext uri="{28A0092B-C50C-407E-A947-70E740481C1C}">
                           <a14:useLocalDpi xmlns:a14="http://schemas.microsoft.com/office/drawing/2010/main" val="0"/>
@@ -2421,7 +2394,6 @@
           <w:sz w:val="22"/>
         </w:rPr>
       </w:pPr>
-      <w:proofErr w:type="gramStart"/>
       <w:r>
         <w:rPr>
           <w:b w:val="0"/>
@@ -2477,16 +2449,7 @@
           <w:color w:val="auto"/>
           <w:sz w:val="22"/>
         </w:rPr>
-        <w:t>.</w:t>
-      </w:r>
-      <w:proofErr w:type="gramEnd"/>
-      <w:r>
-        <w:rPr>
-          <w:b w:val="0"/>
-          <w:color w:val="auto"/>
-          <w:sz w:val="22"/>
-        </w:rPr>
-        <w:t xml:space="preserve"> Sensitivity of </w:t>
+        <w:t xml:space="preserve">. Sensitivity of </w:t>
       </w:r>
       <w:r>
         <w:rPr>
@@ -3930,12 +3893,7 @@
         <w:jc w:val="both"/>
       </w:pPr>
       <w:r>
-        <w:t>Numerous engines have operational TRL-9 capabilities of ver</w:t>
-      </w:r>
-      <w:bookmarkStart w:id="0" w:name="_GoBack"/>
-      <w:bookmarkEnd w:id="0"/>
-      <w:r>
-        <w:t xml:space="preserve">y high thrust up to </w:t>
+        <w:t xml:space="preserve">Numerous engines have operational TRL-9 capabilities of very high thrust up to </w:t>
       </w:r>
       <w:proofErr w:type="spellStart"/>
       <w:proofErr w:type="gramStart"/>
@@ -4083,7 +4041,7 @@
                     </pic:cNvPicPr>
                   </pic:nvPicPr>
                   <pic:blipFill>
-                    <a:blip r:embed="rId9">
+                    <a:blip r:embed="rId8">
                       <a:extLst>
                         <a:ext uri="{28A0092B-C50C-407E-A947-70E740481C1C}">
                           <a14:useLocalDpi xmlns:a14="http://schemas.microsoft.com/office/drawing/2010/main" val="0"/>
@@ -4709,7 +4667,7 @@
       <w:r>
         <w:t>The NASA Rover/NERVA program that ran from 1995-1973 developed 20 rocket reactors and achieved TRL-4 with a cost ~$10billion 1992 dollars (</w:t>
       </w:r>
-      <w:hyperlink r:id="rId10" w:history="1">
+      <w:hyperlink r:id="rId9" w:history="1">
         <w:r>
           <w:rPr>
             <w:rStyle w:val="Hyperlink"/>
@@ -4882,7 +4840,7 @@
       <w:r>
         <w:t>ISP 1500 – 2000 (even up to 5000) could be possible in the far future with  a gas core reactor (</w:t>
       </w:r>
-      <w:hyperlink r:id="rId11" w:history="1">
+      <w:hyperlink r:id="rId10" w:history="1">
         <w:r>
           <w:rPr>
             <w:rStyle w:val="Hyperlink"/>
@@ -4935,7 +4893,7 @@
                     </pic:cNvPicPr>
                   </pic:nvPicPr>
                   <pic:blipFill>
-                    <a:blip r:embed="rId12">
+                    <a:blip r:embed="rId11">
                       <a:extLst>
                         <a:ext uri="{28A0092B-C50C-407E-A947-70E740481C1C}">
                           <a14:useLocalDpi xmlns:a14="http://schemas.microsoft.com/office/drawing/2010/main" val="0"/>
@@ -6644,7 +6602,7 @@
                     </pic:cNvPicPr>
                   </pic:nvPicPr>
                   <pic:blipFill>
-                    <a:blip r:embed="rId13">
+                    <a:blip r:embed="rId12">
                       <a:extLst>
                         <a:ext uri="{28A0092B-C50C-407E-A947-70E740481C1C}">
                           <a14:useLocalDpi xmlns:a14="http://schemas.microsoft.com/office/drawing/2010/main" val="0"/>
@@ -6995,7 +6953,7 @@
                     </pic:cNvPicPr>
                   </pic:nvPicPr>
                   <pic:blipFill>
-                    <a:blip r:embed="rId14"/>
+                    <a:blip r:embed="rId13"/>
                     <a:stretch>
                       <a:fillRect/>
                     </a:stretch>
@@ -7026,7 +6984,6 @@
           <w:szCs w:val="16"/>
         </w:rPr>
       </w:pPr>
-      <w:proofErr w:type="gramStart"/>
       <w:r>
         <w:rPr>
           <w:rFonts w:ascii="Arial" w:eastAsia="Times New Roman" w:hAnsi="Arial" w:cs="Arial"/>
@@ -7034,19 +6991,8 @@
           <w:sz w:val="16"/>
           <w:szCs w:val="16"/>
         </w:rPr>
-        <w:t>Larson, William, Gerald Sanders, and Mark Hyatt.</w:t>
-      </w:r>
-      <w:proofErr w:type="gramEnd"/>
-      <w:r>
-        <w:rPr>
-          <w:rFonts w:ascii="Arial" w:eastAsia="Times New Roman" w:hAnsi="Arial" w:cs="Arial"/>
-          <w:color w:val="222222"/>
-          <w:sz w:val="16"/>
-          <w:szCs w:val="16"/>
-        </w:rPr>
-        <w:t xml:space="preserve"> "ISRU–From Concept to Reality: NASA Accomplishments and Future Plans." </w:t>
-      </w:r>
-      <w:proofErr w:type="gramStart"/>
+        <w:t>Larson, William, Gerald Sanders, and Mark Hyatt. "ISRU–From Concept to Reality: NASA Accomplishments and Future Plans." </w:t>
+      </w:r>
       <w:r>
         <w:rPr>
           <w:rFonts w:ascii="Arial" w:eastAsia="Times New Roman" w:hAnsi="Arial" w:cs="Arial"/>
@@ -7065,37 +7011,7 @@
           <w:sz w:val="16"/>
           <w:szCs w:val="16"/>
         </w:rPr>
-        <w:t>.</w:t>
-      </w:r>
-      <w:proofErr w:type="gramEnd"/>
-      <w:r>
-        <w:rPr>
-          <w:rFonts w:ascii="Arial" w:eastAsia="Times New Roman" w:hAnsi="Arial" w:cs="Arial"/>
-          <w:color w:val="222222"/>
-          <w:sz w:val="16"/>
-          <w:szCs w:val="16"/>
-        </w:rPr>
-        <w:t xml:space="preserve"> </w:t>
-      </w:r>
-      <w:proofErr w:type="gramStart"/>
-      <w:r>
-        <w:rPr>
-          <w:rFonts w:ascii="Arial" w:eastAsia="Times New Roman" w:hAnsi="Arial" w:cs="Arial"/>
-          <w:color w:val="222222"/>
-          <w:sz w:val="16"/>
-          <w:szCs w:val="16"/>
-        </w:rPr>
-        <w:t>Vol. 7114.</w:t>
-      </w:r>
-      <w:proofErr w:type="gramEnd"/>
-      <w:r>
-        <w:rPr>
-          <w:rFonts w:ascii="Arial" w:eastAsia="Times New Roman" w:hAnsi="Arial" w:cs="Arial"/>
-          <w:color w:val="222222"/>
-          <w:sz w:val="16"/>
-          <w:szCs w:val="16"/>
-        </w:rPr>
-        <w:t xml:space="preserve"> 2011.</w:t>
+        <w:t>. Vol. 7114. 2011.</w:t>
       </w:r>
     </w:p>
     <w:p>
@@ -7210,7 +7126,7 @@
     </w:p>
     <w:tbl>
       <w:tblPr>
-        <w:tblStyle w:val="GridTableLight"/>
+        <w:tblStyle w:val="TableGridLight1"/>
         <w:tblW w:w="4540" w:type="dxa"/>
         <w:tblLook w:val="04A0" w:firstRow="1" w:lastRow="0" w:firstColumn="1" w:lastColumn="0" w:noHBand="0" w:noVBand="1"/>
       </w:tblPr>
@@ -7677,7 +7593,7 @@
                     </pic:cNvPicPr>
                   </pic:nvPicPr>
                   <pic:blipFill>
-                    <a:blip r:embed="rId15">
+                    <a:blip r:embed="rId14">
                       <a:extLst>
                         <a:ext uri="{28A0092B-C50C-407E-A947-70E740481C1C}">
                           <a14:useLocalDpi xmlns:a14="http://schemas.microsoft.com/office/drawing/2010/main" val="0"/>
@@ -7812,10 +7728,10 @@
                   <v:path o:extrusionok="f" gradientshapeok="t" o:connecttype="rect"/>
                   <o:lock v:ext="edit" aspectratio="t"/>
                 </v:shapetype>
-                <v:shape id="_x0000_i1025" type="#_x0000_t75" style="width:174.05pt;height:18.15pt" o:ole="">
-                  <v:imagedata r:id="rId16" o:title=""/>
+                <v:shape id="_x0000_i1025" type="#_x0000_t75" style="width:174pt;height:18pt" o:ole="">
+                  <v:imagedata r:id="rId15" o:title=""/>
                 </v:shape>
-                <o:OLEObject Type="Embed" ProgID="Equation.3" ShapeID="_x0000_i1025" DrawAspect="Content" ObjectID="_1519661265" r:id="rId17"/>
+                <o:OLEObject Type="Embed" ProgID="Equation.3" ShapeID="_x0000_i1025" DrawAspect="Content" ObjectID="_1519666178" r:id="rId16"/>
               </w:object>
             </w:r>
           </w:p>
@@ -7886,7 +7802,6 @@
           <w:sz w:val="22"/>
           <w:szCs w:val="22"/>
         </w:rPr>
-        <w:lastRenderedPageBreak/>
         <w:t>α</w:t>
       </w:r>
       <w:r>
@@ -8182,7 +8097,6 @@
           <w:sz w:val="22"/>
           <w:szCs w:val="22"/>
         </w:rPr>
-        <w:lastRenderedPageBreak/>
         <w:t>Q</w:t>
       </w:r>
       <w:r>
@@ -8570,8 +8484,8 @@
 </file>
 
 <file path=word/numbering.xml><?xml version="1.0" encoding="utf-8"?>
-<w:numbering xmlns:wpc="http://schemas.microsoft.com/office/word/2010/wordprocessingCanvas" xmlns:mc="http://schemas.openxmlformats.org/markup-compatibility/2006" xmlns:o="urn:schemas-microsoft-com:office:office" xmlns:r="http://schemas.openxmlformats.org/officeDocument/2006/relationships" xmlns:m="http://schemas.openxmlformats.org/officeDocument/2006/math" xmlns:v="urn:schemas-microsoft-com:vml" xmlns:wp14="http://schemas.microsoft.com/office/word/2010/wordprocessingDrawing" xmlns:wp="http://schemas.openxmlformats.org/drawingml/2006/wordprocessingDrawing" xmlns:w10="urn:schemas-microsoft-com:office:word" xmlns:w="http://schemas.openxmlformats.org/wordprocessingml/2006/main" xmlns:w14="http://schemas.microsoft.com/office/word/2010/wordml" xmlns:wpg="http://schemas.microsoft.com/office/word/2010/wordprocessingGroup" xmlns:wpi="http://schemas.microsoft.com/office/word/2010/wordprocessingInk" xmlns:wne="http://schemas.microsoft.com/office/word/2006/wordml" xmlns:wps="http://schemas.microsoft.com/office/word/2010/wordprocessingShape" mc:Ignorable="w14 wp14">
-  <w:abstractNum w:abstractNumId="0">
+<w:numbering xmlns:wpc="http://schemas.microsoft.com/office/word/2010/wordprocessingCanvas" xmlns:mc="http://schemas.openxmlformats.org/markup-compatibility/2006" xmlns:o="urn:schemas-microsoft-com:office:office" xmlns:r="http://schemas.openxmlformats.org/officeDocument/2006/relationships" xmlns:m="http://schemas.openxmlformats.org/officeDocument/2006/math" xmlns:v="urn:schemas-microsoft-com:vml" xmlns:wp14="http://schemas.microsoft.com/office/word/2010/wordprocessingDrawing" xmlns:wp="http://schemas.openxmlformats.org/drawingml/2006/wordprocessingDrawing" xmlns:w10="urn:schemas-microsoft-com:office:word" xmlns:w="http://schemas.openxmlformats.org/wordprocessingml/2006/main" xmlns:w14="http://schemas.microsoft.com/office/word/2010/wordml" xmlns:w15="http://schemas.microsoft.com/office/word/2012/wordml" xmlns:wpg="http://schemas.microsoft.com/office/word/2010/wordprocessingGroup" xmlns:wpi="http://schemas.microsoft.com/office/word/2010/wordprocessingInk" xmlns:wne="http://schemas.microsoft.com/office/word/2006/wordml" xmlns:wps="http://schemas.microsoft.com/office/word/2010/wordprocessingShape" mc:Ignorable="w14 w15 wp14">
+  <w:abstractNum w:abstractNumId="0" w15:restartNumberingAfterBreak="0">
     <w:nsid w:val="24476DFE"/>
     <w:multiLevelType w:val="hybridMultilevel"/>
     <w:tmpl w:val="D5DAA238"/>
@@ -8683,7 +8597,7 @@
       </w:rPr>
     </w:lvl>
   </w:abstractNum>
-  <w:abstractNum w:abstractNumId="1">
+  <w:abstractNum w:abstractNumId="1" w15:restartNumberingAfterBreak="0">
     <w:nsid w:val="4DF45507"/>
     <w:multiLevelType w:val="hybridMultilevel"/>
     <w:tmpl w:val="F1363BE4"/>
@@ -8772,7 +8686,7 @@
       </w:pPr>
     </w:lvl>
   </w:abstractNum>
-  <w:abstractNum w:abstractNumId="2">
+  <w:abstractNum w:abstractNumId="2" w15:restartNumberingAfterBreak="0">
     <w:nsid w:val="55740198"/>
     <w:multiLevelType w:val="hybridMultilevel"/>
     <w:tmpl w:val="041E3284"/>
@@ -8898,7 +8812,7 @@
 </file>
 
 <file path=word/styles.xml><?xml version="1.0" encoding="utf-8"?>
-<w:styles xmlns:mc="http://schemas.openxmlformats.org/markup-compatibility/2006" xmlns:r="http://schemas.openxmlformats.org/officeDocument/2006/relationships" xmlns:w="http://schemas.openxmlformats.org/wordprocessingml/2006/main" xmlns:w14="http://schemas.microsoft.com/office/word/2010/wordml" mc:Ignorable="w14">
+<w:styles xmlns:mc="http://schemas.openxmlformats.org/markup-compatibility/2006" xmlns:r="http://schemas.openxmlformats.org/officeDocument/2006/relationships" xmlns:w="http://schemas.openxmlformats.org/wordprocessingml/2006/main" xmlns:w14="http://schemas.microsoft.com/office/word/2010/wordml" xmlns:w15="http://schemas.microsoft.com/office/word/2012/wordml" mc:Ignorable="w14 w15">
   <w:docDefaults>
     <w:rPrDefault>
       <w:rPr>
@@ -8914,144 +8828,378 @@
       </w:pPr>
     </w:pPrDefault>
   </w:docDefaults>
-  <w:latentStyles w:defLockedState="0" w:defUIPriority="99" w:defSemiHidden="1" w:defUnhideWhenUsed="1" w:defQFormat="0" w:count="267">
-    <w:lsdException w:name="Normal" w:semiHidden="0" w:uiPriority="0" w:unhideWhenUsed="0" w:qFormat="1"/>
-    <w:lsdException w:name="heading 1" w:semiHidden="0" w:uiPriority="9" w:unhideWhenUsed="0" w:qFormat="1"/>
-    <w:lsdException w:name="heading 2" w:uiPriority="9" w:qFormat="1"/>
-    <w:lsdException w:name="heading 3" w:uiPriority="9" w:qFormat="1"/>
-    <w:lsdException w:name="heading 4" w:uiPriority="9" w:qFormat="1"/>
-    <w:lsdException w:name="heading 5" w:uiPriority="9" w:qFormat="1"/>
-    <w:lsdException w:name="heading 6" w:uiPriority="9" w:qFormat="1"/>
-    <w:lsdException w:name="heading 7" w:uiPriority="9" w:qFormat="1"/>
-    <w:lsdException w:name="heading 8" w:uiPriority="9" w:qFormat="1"/>
-    <w:lsdException w:name="heading 9" w:uiPriority="9" w:qFormat="1"/>
-    <w:lsdException w:name="toc 1" w:uiPriority="39"/>
-    <w:lsdException w:name="toc 2" w:uiPriority="39"/>
-    <w:lsdException w:name="toc 3" w:uiPriority="39"/>
-    <w:lsdException w:name="toc 4" w:uiPriority="39"/>
-    <w:lsdException w:name="toc 5" w:uiPriority="39"/>
-    <w:lsdException w:name="toc 6" w:uiPriority="39"/>
-    <w:lsdException w:name="toc 7" w:uiPriority="39"/>
-    <w:lsdException w:name="toc 8" w:uiPriority="39"/>
-    <w:lsdException w:name="toc 9" w:uiPriority="39"/>
-    <w:lsdException w:name="caption" w:uiPriority="35" w:qFormat="1"/>
-    <w:lsdException w:name="Title" w:semiHidden="0" w:uiPriority="10" w:unhideWhenUsed="0" w:qFormat="1"/>
-    <w:lsdException w:name="Default Paragraph Font" w:uiPriority="1"/>
-    <w:lsdException w:name="Subtitle" w:semiHidden="0" w:uiPriority="11" w:unhideWhenUsed="0" w:qFormat="1"/>
-    <w:lsdException w:name="Strong" w:semiHidden="0" w:uiPriority="22" w:unhideWhenUsed="0" w:qFormat="1"/>
-    <w:lsdException w:name="Emphasis" w:semiHidden="0" w:uiPriority="20" w:unhideWhenUsed="0" w:qFormat="1"/>
-    <w:lsdException w:name="Table Grid" w:semiHidden="0" w:uiPriority="0" w:unhideWhenUsed="0"/>
-    <w:lsdException w:name="Placeholder Text" w:unhideWhenUsed="0"/>
-    <w:lsdException w:name="No Spacing" w:semiHidden="0" w:uiPriority="1" w:unhideWhenUsed="0" w:qFormat="1"/>
-    <w:lsdException w:name="Light Shading" w:semiHidden="0" w:uiPriority="60" w:unhideWhenUsed="0"/>
-    <w:lsdException w:name="Light List" w:semiHidden="0" w:uiPriority="61" w:unhideWhenUsed="0"/>
-    <w:lsdException w:name="Light Grid" w:semiHidden="0" w:uiPriority="62" w:unhideWhenUsed="0"/>
-    <w:lsdException w:name="Medium Shading 1" w:semiHidden="0" w:uiPriority="63" w:unhideWhenUsed="0"/>
-    <w:lsdException w:name="Medium Shading 2" w:semiHidden="0" w:uiPriority="64" w:unhideWhenUsed="0"/>
-    <w:lsdException w:name="Medium List 1" w:semiHidden="0" w:uiPriority="65" w:unhideWhenUsed="0"/>
-    <w:lsdException w:name="Medium List 2" w:semiHidden="0" w:uiPriority="66" w:unhideWhenUsed="0"/>
-    <w:lsdException w:name="Medium Grid 1" w:semiHidden="0" w:uiPriority="67" w:unhideWhenUsed="0"/>
-    <w:lsdException w:name="Medium Grid 2" w:semiHidden="0" w:uiPriority="68" w:unhideWhenUsed="0"/>
-    <w:lsdException w:name="Medium Grid 3" w:semiHidden="0" w:uiPriority="69" w:unhideWhenUsed="0"/>
-    <w:lsdException w:name="Dark List" w:semiHidden="0" w:uiPriority="70" w:unhideWhenUsed="0"/>
-    <w:lsdException w:name="Colorful Shading" w:semiHidden="0" w:uiPriority="71" w:unhideWhenUsed="0"/>
-    <w:lsdException w:name="Colorful List" w:semiHidden="0" w:uiPriority="72" w:unhideWhenUsed="0"/>
-    <w:lsdException w:name="Colorful Grid" w:semiHidden="0" w:uiPriority="73" w:unhideWhenUsed="0"/>
-    <w:lsdException w:name="Light Shading Accent 1" w:semiHidden="0" w:uiPriority="60" w:unhideWhenUsed="0"/>
-    <w:lsdException w:name="Light List Accent 1" w:semiHidden="0" w:uiPriority="61" w:unhideWhenUsed="0"/>
-    <w:lsdException w:name="Light Grid Accent 1" w:semiHidden="0" w:uiPriority="62" w:unhideWhenUsed="0"/>
-    <w:lsdException w:name="Medium Shading 1 Accent 1" w:semiHidden="0" w:uiPriority="63" w:unhideWhenUsed="0"/>
-    <w:lsdException w:name="Medium Shading 2 Accent 1" w:semiHidden="0" w:uiPriority="64" w:unhideWhenUsed="0"/>
-    <w:lsdException w:name="Medium List 1 Accent 1" w:semiHidden="0" w:uiPriority="65" w:unhideWhenUsed="0"/>
-    <w:lsdException w:name="Revision" w:unhideWhenUsed="0"/>
-    <w:lsdException w:name="List Paragraph" w:semiHidden="0" w:uiPriority="34" w:unhideWhenUsed="0" w:qFormat="1"/>
-    <w:lsdException w:name="Quote" w:semiHidden="0" w:uiPriority="29" w:unhideWhenUsed="0" w:qFormat="1"/>
-    <w:lsdException w:name="Intense Quote" w:semiHidden="0" w:uiPriority="30" w:unhideWhenUsed="0" w:qFormat="1"/>
-    <w:lsdException w:name="Medium List 2 Accent 1" w:semiHidden="0" w:uiPriority="66" w:unhideWhenUsed="0"/>
-    <w:lsdException w:name="Medium Grid 1 Accent 1" w:semiHidden="0" w:uiPriority="67" w:unhideWhenUsed="0"/>
-    <w:lsdException w:name="Medium Grid 2 Accent 1" w:semiHidden="0" w:uiPriority="68" w:unhideWhenUsed="0"/>
-    <w:lsdException w:name="Medium Grid 3 Accent 1" w:semiHidden="0" w:uiPriority="69" w:unhideWhenUsed="0"/>
-    <w:lsdException w:name="Dark List Accent 1" w:semiHidden="0" w:uiPriority="70" w:unhideWhenUsed="0"/>
-    <w:lsdException w:name="Colorful Shading Accent 1" w:semiHidden="0" w:uiPriority="71" w:unhideWhenUsed="0"/>
-    <w:lsdException w:name="Colorful List Accent 1" w:semiHidden="0" w:uiPriority="72" w:unhideWhenUsed="0"/>
-    <w:lsdException w:name="Colorful Grid Accent 1" w:semiHidden="0" w:uiPriority="73" w:unhideWhenUsed="0"/>
-    <w:lsdException w:name="Light Shading Accent 2" w:semiHidden="0" w:uiPriority="60" w:unhideWhenUsed="0"/>
-    <w:lsdException w:name="Light List Accent 2" w:semiHidden="0" w:uiPriority="61" w:unhideWhenUsed="0"/>
-    <w:lsdException w:name="Light Grid Accent 2" w:semiHidden="0" w:uiPriority="62" w:unhideWhenUsed="0"/>
-    <w:lsdException w:name="Medium Shading 1 Accent 2" w:semiHidden="0" w:uiPriority="63" w:unhideWhenUsed="0"/>
-    <w:lsdException w:name="Medium Shading 2 Accent 2" w:semiHidden="0" w:uiPriority="64" w:unhideWhenUsed="0"/>
-    <w:lsdException w:name="Medium List 1 Accent 2" w:semiHidden="0" w:uiPriority="65" w:unhideWhenUsed="0"/>
-    <w:lsdException w:name="Medium List 2 Accent 2" w:semiHidden="0" w:uiPriority="66" w:unhideWhenUsed="0"/>
-    <w:lsdException w:name="Medium Grid 1 Accent 2" w:semiHidden="0" w:uiPriority="67" w:unhideWhenUsed="0"/>
-    <w:lsdException w:name="Medium Grid 2 Accent 2" w:semiHidden="0" w:uiPriority="68" w:unhideWhenUsed="0"/>
-    <w:lsdException w:name="Medium Grid 3 Accent 2" w:semiHidden="0" w:uiPriority="69" w:unhideWhenUsed="0"/>
-    <w:lsdException w:name="Dark List Accent 2" w:semiHidden="0" w:uiPriority="70" w:unhideWhenUsed="0"/>
-    <w:lsdException w:name="Colorful Shading Accent 2" w:semiHidden="0" w:uiPriority="71" w:unhideWhenUsed="0"/>
-    <w:lsdException w:name="Colorful List Accent 2" w:semiHidden="0" w:uiPriority="72" w:unhideWhenUsed="0"/>
-    <w:lsdException w:name="Colorful Grid Accent 2" w:semiHidden="0" w:uiPriority="73" w:unhideWhenUsed="0"/>
-    <w:lsdException w:name="Light Shading Accent 3" w:semiHidden="0" w:uiPriority="60" w:unhideWhenUsed="0"/>
-    <w:lsdException w:name="Light List Accent 3" w:semiHidden="0" w:uiPriority="61" w:unhideWhenUsed="0"/>
-    <w:lsdException w:name="Light Grid Accent 3" w:semiHidden="0" w:uiPriority="62" w:unhideWhenUsed="0"/>
-    <w:lsdException w:name="Medium Shading 1 Accent 3" w:semiHidden="0" w:uiPriority="63" w:unhideWhenUsed="0"/>
-    <w:lsdException w:name="Medium Shading 2 Accent 3" w:semiHidden="0" w:uiPriority="64" w:unhideWhenUsed="0"/>
-    <w:lsdException w:name="Medium List 1 Accent 3" w:semiHidden="0" w:uiPriority="65" w:unhideWhenUsed="0"/>
-    <w:lsdException w:name="Medium List 2 Accent 3" w:semiHidden="0" w:uiPriority="66" w:unhideWhenUsed="0"/>
-    <w:lsdException w:name="Medium Grid 1 Accent 3" w:semiHidden="0" w:uiPriority="67" w:unhideWhenUsed="0"/>
-    <w:lsdException w:name="Medium Grid 2 Accent 3" w:semiHidden="0" w:uiPriority="68" w:unhideWhenUsed="0"/>
-    <w:lsdException w:name="Medium Grid 3 Accent 3" w:semiHidden="0" w:uiPriority="69" w:unhideWhenUsed="0"/>
-    <w:lsdException w:name="Dark List Accent 3" w:semiHidden="0" w:uiPriority="70" w:unhideWhenUsed="0"/>
-    <w:lsdException w:name="Colorful Shading Accent 3" w:semiHidden="0" w:uiPriority="71" w:unhideWhenUsed="0"/>
-    <w:lsdException w:name="Colorful List Accent 3" w:semiHidden="0" w:uiPriority="72" w:unhideWhenUsed="0"/>
-    <w:lsdException w:name="Colorful Grid Accent 3" w:semiHidden="0" w:uiPriority="73" w:unhideWhenUsed="0"/>
-    <w:lsdException w:name="Light Shading Accent 4" w:semiHidden="0" w:uiPriority="60" w:unhideWhenUsed="0"/>
-    <w:lsdException w:name="Light List Accent 4" w:semiHidden="0" w:uiPriority="61" w:unhideWhenUsed="0"/>
-    <w:lsdException w:name="Light Grid Accent 4" w:semiHidden="0" w:uiPriority="62" w:unhideWhenUsed="0"/>
-    <w:lsdException w:name="Medium Shading 1 Accent 4" w:semiHidden="0" w:uiPriority="63" w:unhideWhenUsed="0"/>
-    <w:lsdException w:name="Medium Shading 2 Accent 4" w:semiHidden="0" w:uiPriority="64" w:unhideWhenUsed="0"/>
-    <w:lsdException w:name="Medium List 1 Accent 4" w:semiHidden="0" w:uiPriority="65" w:unhideWhenUsed="0"/>
-    <w:lsdException w:name="Medium List 2 Accent 4" w:semiHidden="0" w:uiPriority="66" w:unhideWhenUsed="0"/>
-    <w:lsdException w:name="Medium Grid 1 Accent 4" w:semiHidden="0" w:uiPriority="67" w:unhideWhenUsed="0"/>
-    <w:lsdException w:name="Medium Grid 2 Accent 4" w:semiHidden="0" w:uiPriority="68" w:unhideWhenUsed="0"/>
-    <w:lsdException w:name="Medium Grid 3 Accent 4" w:semiHidden="0" w:uiPriority="69" w:unhideWhenUsed="0"/>
-    <w:lsdException w:name="Dark List Accent 4" w:semiHidden="0" w:uiPriority="70" w:unhideWhenUsed="0"/>
-    <w:lsdException w:name="Colorful Shading Accent 4" w:semiHidden="0" w:uiPriority="71" w:unhideWhenUsed="0"/>
-    <w:lsdException w:name="Colorful List Accent 4" w:semiHidden="0" w:uiPriority="72" w:unhideWhenUsed="0"/>
-    <w:lsdException w:name="Colorful Grid Accent 4" w:semiHidden="0" w:uiPriority="73" w:unhideWhenUsed="0"/>
-    <w:lsdException w:name="Light Shading Accent 5" w:semiHidden="0" w:uiPriority="60" w:unhideWhenUsed="0"/>
-    <w:lsdException w:name="Light List Accent 5" w:semiHidden="0" w:uiPriority="61" w:unhideWhenUsed="0"/>
-    <w:lsdException w:name="Light Grid Accent 5" w:semiHidden="0" w:uiPriority="62" w:unhideWhenUsed="0"/>
-    <w:lsdException w:name="Medium Shading 1 Accent 5" w:semiHidden="0" w:uiPriority="63" w:unhideWhenUsed="0"/>
-    <w:lsdException w:name="Medium Shading 2 Accent 5" w:semiHidden="0" w:uiPriority="64" w:unhideWhenUsed="0"/>
-    <w:lsdException w:name="Medium List 1 Accent 5" w:semiHidden="0" w:uiPriority="65" w:unhideWhenUsed="0"/>
-    <w:lsdException w:name="Medium List 2 Accent 5" w:semiHidden="0" w:uiPriority="66" w:unhideWhenUsed="0"/>
-    <w:lsdException w:name="Medium Grid 1 Accent 5" w:semiHidden="0" w:uiPriority="67" w:unhideWhenUsed="0"/>
-    <w:lsdException w:name="Medium Grid 2 Accent 5" w:semiHidden="0" w:uiPriority="68" w:unhideWhenUsed="0"/>
-    <w:lsdException w:name="Medium Grid 3 Accent 5" w:semiHidden="0" w:uiPriority="69" w:unhideWhenUsed="0"/>
-    <w:lsdException w:name="Dark List Accent 5" w:semiHidden="0" w:uiPriority="70" w:unhideWhenUsed="0"/>
-    <w:lsdException w:name="Colorful Shading Accent 5" w:semiHidden="0" w:uiPriority="71" w:unhideWhenUsed="0"/>
-    <w:lsdException w:name="Colorful List Accent 5" w:semiHidden="0" w:uiPriority="72" w:unhideWhenUsed="0"/>
-    <w:lsdException w:name="Colorful Grid Accent 5" w:semiHidden="0" w:uiPriority="73" w:unhideWhenUsed="0"/>
-    <w:lsdException w:name="Light Shading Accent 6" w:semiHidden="0" w:uiPriority="60" w:unhideWhenUsed="0"/>
-    <w:lsdException w:name="Light List Accent 6" w:semiHidden="0" w:uiPriority="61" w:unhideWhenUsed="0"/>
-    <w:lsdException w:name="Light Grid Accent 6" w:semiHidden="0" w:uiPriority="62" w:unhideWhenUsed="0"/>
-    <w:lsdException w:name="Medium Shading 1 Accent 6" w:semiHidden="0" w:uiPriority="63" w:unhideWhenUsed="0"/>
-    <w:lsdException w:name="Medium Shading 2 Accent 6" w:semiHidden="0" w:uiPriority="64" w:unhideWhenUsed="0"/>
-    <w:lsdException w:name="Medium List 1 Accent 6" w:semiHidden="0" w:uiPriority="65" w:unhideWhenUsed="0"/>
-    <w:lsdException w:name="Medium List 2 Accent 6" w:semiHidden="0" w:uiPriority="66" w:unhideWhenUsed="0"/>
-    <w:lsdException w:name="Medium Grid 1 Accent 6" w:semiHidden="0" w:uiPriority="67" w:unhideWhenUsed="0"/>
-    <w:lsdException w:name="Medium Grid 2 Accent 6" w:semiHidden="0" w:uiPriority="68" w:unhideWhenUsed="0"/>
-    <w:lsdException w:name="Medium Grid 3 Accent 6" w:semiHidden="0" w:uiPriority="69" w:unhideWhenUsed="0"/>
-    <w:lsdException w:name="Dark List Accent 6" w:semiHidden="0" w:uiPriority="70" w:unhideWhenUsed="0"/>
-    <w:lsdException w:name="Colorful Shading Accent 6" w:semiHidden="0" w:uiPriority="71" w:unhideWhenUsed="0"/>
-    <w:lsdException w:name="Colorful List Accent 6" w:semiHidden="0" w:uiPriority="72" w:unhideWhenUsed="0"/>
-    <w:lsdException w:name="Colorful Grid Accent 6" w:semiHidden="0" w:uiPriority="73" w:unhideWhenUsed="0"/>
-    <w:lsdException w:name="Subtle Emphasis" w:semiHidden="0" w:uiPriority="19" w:unhideWhenUsed="0" w:qFormat="1"/>
-    <w:lsdException w:name="Intense Emphasis" w:semiHidden="0" w:uiPriority="21" w:unhideWhenUsed="0" w:qFormat="1"/>
-    <w:lsdException w:name="Subtle Reference" w:semiHidden="0" w:uiPriority="31" w:unhideWhenUsed="0" w:qFormat="1"/>
-    <w:lsdException w:name="Intense Reference" w:semiHidden="0" w:uiPriority="32" w:unhideWhenUsed="0" w:qFormat="1"/>
-    <w:lsdException w:name="Book Title" w:semiHidden="0" w:uiPriority="33" w:unhideWhenUsed="0" w:qFormat="1"/>
-    <w:lsdException w:name="Bibliography" w:uiPriority="37"/>
-    <w:lsdException w:name="TOC Heading" w:uiPriority="39" w:qFormat="1"/>
+  <w:latentStyles w:defLockedState="0" w:defUIPriority="99" w:defSemiHidden="0" w:defUnhideWhenUsed="0" w:defQFormat="0" w:count="371">
+    <w:lsdException w:name="Normal" w:uiPriority="0" w:qFormat="1"/>
+    <w:lsdException w:name="heading 1" w:uiPriority="9" w:qFormat="1"/>
+    <w:lsdException w:name="heading 2" w:semiHidden="1" w:uiPriority="9" w:unhideWhenUsed="1" w:qFormat="1"/>
+    <w:lsdException w:name="heading 3" w:semiHidden="1" w:uiPriority="9" w:unhideWhenUsed="1" w:qFormat="1"/>
+    <w:lsdException w:name="heading 4" w:semiHidden="1" w:uiPriority="9" w:unhideWhenUsed="1" w:qFormat="1"/>
+    <w:lsdException w:name="heading 5" w:semiHidden="1" w:uiPriority="9" w:unhideWhenUsed="1" w:qFormat="1"/>
+    <w:lsdException w:name="heading 6" w:semiHidden="1" w:uiPriority="9" w:unhideWhenUsed="1" w:qFormat="1"/>
+    <w:lsdException w:name="heading 7" w:semiHidden="1" w:uiPriority="9" w:unhideWhenUsed="1" w:qFormat="1"/>
+    <w:lsdException w:name="heading 8" w:semiHidden="1" w:uiPriority="9" w:unhideWhenUsed="1" w:qFormat="1"/>
+    <w:lsdException w:name="heading 9" w:semiHidden="1" w:uiPriority="9" w:unhideWhenUsed="1" w:qFormat="1"/>
+    <w:lsdException w:name="index 1" w:semiHidden="1" w:unhideWhenUsed="1"/>
+    <w:lsdException w:name="index 2" w:semiHidden="1" w:unhideWhenUsed="1"/>
+    <w:lsdException w:name="index 3" w:semiHidden="1" w:unhideWhenUsed="1"/>
+    <w:lsdException w:name="index 4" w:semiHidden="1" w:unhideWhenUsed="1"/>
+    <w:lsdException w:name="index 5" w:semiHidden="1" w:unhideWhenUsed="1"/>
+    <w:lsdException w:name="index 6" w:semiHidden="1" w:unhideWhenUsed="1"/>
+    <w:lsdException w:name="index 7" w:semiHidden="1" w:unhideWhenUsed="1"/>
+    <w:lsdException w:name="index 8" w:semiHidden="1" w:unhideWhenUsed="1"/>
+    <w:lsdException w:name="index 9" w:semiHidden="1" w:unhideWhenUsed="1"/>
+    <w:lsdException w:name="toc 1" w:semiHidden="1" w:uiPriority="39" w:unhideWhenUsed="1"/>
+    <w:lsdException w:name="toc 2" w:semiHidden="1" w:uiPriority="39" w:unhideWhenUsed="1"/>
+    <w:lsdException w:name="toc 3" w:semiHidden="1" w:uiPriority="39" w:unhideWhenUsed="1"/>
+    <w:lsdException w:name="toc 4" w:semiHidden="1" w:uiPriority="39" w:unhideWhenUsed="1"/>
+    <w:lsdException w:name="toc 5" w:semiHidden="1" w:uiPriority="39" w:unhideWhenUsed="1"/>
+    <w:lsdException w:name="toc 6" w:semiHidden="1" w:uiPriority="39" w:unhideWhenUsed="1"/>
+    <w:lsdException w:name="toc 7" w:semiHidden="1" w:uiPriority="39" w:unhideWhenUsed="1"/>
+    <w:lsdException w:name="toc 8" w:semiHidden="1" w:uiPriority="39" w:unhideWhenUsed="1"/>
+    <w:lsdException w:name="toc 9" w:semiHidden="1" w:uiPriority="39" w:unhideWhenUsed="1"/>
+    <w:lsdException w:name="Normal Indent" w:semiHidden="1" w:unhideWhenUsed="1"/>
+    <w:lsdException w:name="footnote text" w:semiHidden="1" w:unhideWhenUsed="1"/>
+    <w:lsdException w:name="annotation text" w:semiHidden="1" w:unhideWhenUsed="1"/>
+    <w:lsdException w:name="header" w:semiHidden="1" w:unhideWhenUsed="1"/>
+    <w:lsdException w:name="footer" w:semiHidden="1" w:unhideWhenUsed="1"/>
+    <w:lsdException w:name="index heading" w:semiHidden="1" w:unhideWhenUsed="1"/>
+    <w:lsdException w:name="caption" w:semiHidden="1" w:uiPriority="35" w:unhideWhenUsed="1" w:qFormat="1"/>
+    <w:lsdException w:name="table of figures" w:semiHidden="1" w:unhideWhenUsed="1"/>
+    <w:lsdException w:name="envelope address" w:semiHidden="1" w:unhideWhenUsed="1"/>
+    <w:lsdException w:name="envelope return" w:semiHidden="1" w:unhideWhenUsed="1"/>
+    <w:lsdException w:name="footnote reference" w:semiHidden="1" w:unhideWhenUsed="1"/>
+    <w:lsdException w:name="annotation reference" w:semiHidden="1" w:unhideWhenUsed="1"/>
+    <w:lsdException w:name="line number" w:semiHidden="1" w:unhideWhenUsed="1"/>
+    <w:lsdException w:name="page number" w:semiHidden="1" w:unhideWhenUsed="1"/>
+    <w:lsdException w:name="endnote reference" w:semiHidden="1" w:unhideWhenUsed="1"/>
+    <w:lsdException w:name="endnote text" w:semiHidden="1" w:unhideWhenUsed="1"/>
+    <w:lsdException w:name="table of authorities" w:semiHidden="1" w:unhideWhenUsed="1"/>
+    <w:lsdException w:name="macro" w:semiHidden="1" w:unhideWhenUsed="1"/>
+    <w:lsdException w:name="toa heading" w:semiHidden="1" w:unhideWhenUsed="1"/>
+    <w:lsdException w:name="List" w:semiHidden="1" w:unhideWhenUsed="1"/>
+    <w:lsdException w:name="List Bullet" w:semiHidden="1" w:unhideWhenUsed="1"/>
+    <w:lsdException w:name="List Number" w:semiHidden="1" w:unhideWhenUsed="1"/>
+    <w:lsdException w:name="List 2" w:semiHidden="1" w:unhideWhenUsed="1"/>
+    <w:lsdException w:name="List 3" w:semiHidden="1" w:unhideWhenUsed="1"/>
+    <w:lsdException w:name="List 4" w:semiHidden="1" w:unhideWhenUsed="1"/>
+    <w:lsdException w:name="List 5" w:semiHidden="1" w:unhideWhenUsed="1"/>
+    <w:lsdException w:name="List Bullet 2" w:semiHidden="1" w:unhideWhenUsed="1"/>
+    <w:lsdException w:name="List Bullet 3" w:semiHidden="1" w:unhideWhenUsed="1"/>
+    <w:lsdException w:name="List Bullet 4" w:semiHidden="1" w:unhideWhenUsed="1"/>
+    <w:lsdException w:name="List Bullet 5" w:semiHidden="1" w:unhideWhenUsed="1"/>
+    <w:lsdException w:name="List Number 2" w:semiHidden="1" w:unhideWhenUsed="1"/>
+    <w:lsdException w:name="List Number 3" w:semiHidden="1" w:unhideWhenUsed="1"/>
+    <w:lsdException w:name="List Number 4" w:semiHidden="1" w:unhideWhenUsed="1"/>
+    <w:lsdException w:name="List Number 5" w:semiHidden="1" w:unhideWhenUsed="1"/>
+    <w:lsdException w:name="Title" w:uiPriority="10" w:qFormat="1"/>
+    <w:lsdException w:name="Closing" w:semiHidden="1" w:unhideWhenUsed="1"/>
+    <w:lsdException w:name="Signature" w:semiHidden="1" w:unhideWhenUsed="1"/>
+    <w:lsdException w:name="Default Paragraph Font" w:semiHidden="1" w:uiPriority="1" w:unhideWhenUsed="1"/>
+    <w:lsdException w:name="Body Text" w:semiHidden="1" w:unhideWhenUsed="1"/>
+    <w:lsdException w:name="Body Text Indent" w:semiHidden="1" w:unhideWhenUsed="1"/>
+    <w:lsdException w:name="List Continue" w:semiHidden="1" w:unhideWhenUsed="1"/>
+    <w:lsdException w:name="List Continue 2" w:semiHidden="1" w:unhideWhenUsed="1"/>
+    <w:lsdException w:name="List Continue 3" w:semiHidden="1" w:unhideWhenUsed="1"/>
+    <w:lsdException w:name="List Continue 4" w:semiHidden="1" w:unhideWhenUsed="1"/>
+    <w:lsdException w:name="List Continue 5" w:semiHidden="1" w:unhideWhenUsed="1"/>
+    <w:lsdException w:name="Message Header" w:semiHidden="1" w:unhideWhenUsed="1"/>
+    <w:lsdException w:name="Subtitle" w:uiPriority="11" w:qFormat="1"/>
+    <w:lsdException w:name="Salutation" w:semiHidden="1" w:unhideWhenUsed="1"/>
+    <w:lsdException w:name="Date" w:semiHidden="1" w:unhideWhenUsed="1"/>
+    <w:lsdException w:name="Body Text First Indent" w:semiHidden="1" w:unhideWhenUsed="1"/>
+    <w:lsdException w:name="Body Text First Indent 2" w:semiHidden="1" w:unhideWhenUsed="1"/>
+    <w:lsdException w:name="Note Heading" w:semiHidden="1" w:unhideWhenUsed="1"/>
+    <w:lsdException w:name="Body Text 2" w:semiHidden="1" w:unhideWhenUsed="1"/>
+    <w:lsdException w:name="Body Text 3" w:semiHidden="1" w:unhideWhenUsed="1"/>
+    <w:lsdException w:name="Body Text Indent 2" w:semiHidden="1" w:unhideWhenUsed="1"/>
+    <w:lsdException w:name="Body Text Indent 3" w:semiHidden="1" w:unhideWhenUsed="1"/>
+    <w:lsdException w:name="Block Text" w:semiHidden="1" w:unhideWhenUsed="1"/>
+    <w:lsdException w:name="Hyperlink" w:semiHidden="1" w:unhideWhenUsed="1"/>
+    <w:lsdException w:name="FollowedHyperlink" w:semiHidden="1" w:unhideWhenUsed="1"/>
+    <w:lsdException w:name="Strong" w:uiPriority="22" w:qFormat="1"/>
+    <w:lsdException w:name="Emphasis" w:uiPriority="20" w:qFormat="1"/>
+    <w:lsdException w:name="Document Map" w:semiHidden="1" w:unhideWhenUsed="1"/>
+    <w:lsdException w:name="Plain Text" w:semiHidden="1" w:unhideWhenUsed="1"/>
+    <w:lsdException w:name="E-mail Signature" w:semiHidden="1" w:unhideWhenUsed="1"/>
+    <w:lsdException w:name="HTML Top of Form" w:semiHidden="1" w:unhideWhenUsed="1"/>
+    <w:lsdException w:name="HTML Bottom of Form" w:semiHidden="1" w:unhideWhenUsed="1"/>
+    <w:lsdException w:name="Normal (Web)" w:semiHidden="1" w:unhideWhenUsed="1"/>
+    <w:lsdException w:name="HTML Acronym" w:semiHidden="1" w:unhideWhenUsed="1"/>
+    <w:lsdException w:name="HTML Address" w:semiHidden="1" w:unhideWhenUsed="1"/>
+    <w:lsdException w:name="HTML Cite" w:semiHidden="1" w:unhideWhenUsed="1"/>
+    <w:lsdException w:name="HTML Code" w:semiHidden="1" w:unhideWhenUsed="1"/>
+    <w:lsdException w:name="HTML Definition" w:semiHidden="1" w:unhideWhenUsed="1"/>
+    <w:lsdException w:name="HTML Keyboard" w:semiHidden="1" w:unhideWhenUsed="1"/>
+    <w:lsdException w:name="HTML Preformatted" w:semiHidden="1" w:unhideWhenUsed="1"/>
+    <w:lsdException w:name="HTML Sample" w:semiHidden="1" w:unhideWhenUsed="1"/>
+    <w:lsdException w:name="HTML Typewriter" w:semiHidden="1" w:unhideWhenUsed="1"/>
+    <w:lsdException w:name="HTML Variable" w:semiHidden="1" w:unhideWhenUsed="1"/>
+    <w:lsdException w:name="Normal Table" w:semiHidden="1" w:unhideWhenUsed="1"/>
+    <w:lsdException w:name="annotation subject" w:semiHidden="1" w:unhideWhenUsed="1"/>
+    <w:lsdException w:name="No List" w:semiHidden="1" w:unhideWhenUsed="1"/>
+    <w:lsdException w:name="Outline List 1" w:semiHidden="1" w:unhideWhenUsed="1"/>
+    <w:lsdException w:name="Outline List 2" w:semiHidden="1" w:unhideWhenUsed="1"/>
+    <w:lsdException w:name="Outline List 3" w:semiHidden="1" w:unhideWhenUsed="1"/>
+    <w:lsdException w:name="Table Simple 1" w:semiHidden="1" w:unhideWhenUsed="1"/>
+    <w:lsdException w:name="Table Simple 2" w:semiHidden="1" w:unhideWhenUsed="1"/>
+    <w:lsdException w:name="Table Simple 3" w:semiHidden="1" w:unhideWhenUsed="1"/>
+    <w:lsdException w:name="Table Classic 1" w:semiHidden="1" w:unhideWhenUsed="1"/>
+    <w:lsdException w:name="Table Classic 2" w:semiHidden="1" w:unhideWhenUsed="1"/>
+    <w:lsdException w:name="Table Classic 3" w:semiHidden="1" w:unhideWhenUsed="1"/>
+    <w:lsdException w:name="Table Classic 4" w:semiHidden="1" w:unhideWhenUsed="1"/>
+    <w:lsdException w:name="Table Colorful 1" w:semiHidden="1" w:unhideWhenUsed="1"/>
+    <w:lsdException w:name="Table Colorful 2" w:semiHidden="1" w:unhideWhenUsed="1"/>
+    <w:lsdException w:name="Table Colorful 3" w:semiHidden="1" w:unhideWhenUsed="1"/>
+    <w:lsdException w:name="Table Columns 1" w:semiHidden="1" w:unhideWhenUsed="1"/>
+    <w:lsdException w:name="Table Columns 2" w:semiHidden="1" w:unhideWhenUsed="1"/>
+    <w:lsdException w:name="Table Columns 3" w:semiHidden="1" w:unhideWhenUsed="1"/>
+    <w:lsdException w:name="Table Columns 4" w:semiHidden="1" w:unhideWhenUsed="1"/>
+    <w:lsdException w:name="Table Columns 5" w:semiHidden="1" w:unhideWhenUsed="1"/>
+    <w:lsdException w:name="Table Grid 1" w:semiHidden="1" w:unhideWhenUsed="1"/>
+    <w:lsdException w:name="Table Grid 2" w:semiHidden="1" w:unhideWhenUsed="1"/>
+    <w:lsdException w:name="Table Grid 3" w:semiHidden="1" w:unhideWhenUsed="1"/>
+    <w:lsdException w:name="Table Grid 4" w:semiHidden="1" w:unhideWhenUsed="1"/>
+    <w:lsdException w:name="Table Grid 5" w:semiHidden="1" w:unhideWhenUsed="1"/>
+    <w:lsdException w:name="Table Grid 6" w:semiHidden="1" w:unhideWhenUsed="1"/>
+    <w:lsdException w:name="Table Grid 7" w:semiHidden="1" w:unhideWhenUsed="1"/>
+    <w:lsdException w:name="Table Grid 8" w:semiHidden="1" w:unhideWhenUsed="1"/>
+    <w:lsdException w:name="Table List 1" w:semiHidden="1" w:unhideWhenUsed="1"/>
+    <w:lsdException w:name="Table List 2" w:semiHidden="1" w:unhideWhenUsed="1"/>
+    <w:lsdException w:name="Table List 3" w:semiHidden="1" w:unhideWhenUsed="1"/>
+    <w:lsdException w:name="Table List 4" w:semiHidden="1" w:unhideWhenUsed="1"/>
+    <w:lsdException w:name="Table List 5" w:semiHidden="1" w:unhideWhenUsed="1"/>
+    <w:lsdException w:name="Table List 6" w:semiHidden="1" w:unhideWhenUsed="1"/>
+    <w:lsdException w:name="Table List 7" w:semiHidden="1" w:unhideWhenUsed="1"/>
+    <w:lsdException w:name="Table List 8" w:semiHidden="1" w:unhideWhenUsed="1"/>
+    <w:lsdException w:name="Table 3D effects 1" w:semiHidden="1" w:unhideWhenUsed="1"/>
+    <w:lsdException w:name="Table 3D effects 2" w:semiHidden="1" w:unhideWhenUsed="1"/>
+    <w:lsdException w:name="Table 3D effects 3" w:semiHidden="1" w:unhideWhenUsed="1"/>
+    <w:lsdException w:name="Table Contemporary" w:semiHidden="1" w:unhideWhenUsed="1"/>
+    <w:lsdException w:name="Table Elegant" w:semiHidden="1" w:unhideWhenUsed="1"/>
+    <w:lsdException w:name="Table Professional" w:semiHidden="1" w:unhideWhenUsed="1"/>
+    <w:lsdException w:name="Table Subtle 1" w:semiHidden="1" w:unhideWhenUsed="1"/>
+    <w:lsdException w:name="Table Subtle 2" w:semiHidden="1" w:unhideWhenUsed="1"/>
+    <w:lsdException w:name="Table Web 1" w:semiHidden="1" w:unhideWhenUsed="1"/>
+    <w:lsdException w:name="Table Web 2" w:semiHidden="1" w:unhideWhenUsed="1"/>
+    <w:lsdException w:name="Table Web 3" w:semiHidden="1" w:unhideWhenUsed="1"/>
+    <w:lsdException w:name="Balloon Text" w:semiHidden="1" w:unhideWhenUsed="1"/>
+    <w:lsdException w:name="Table Grid" w:uiPriority="0"/>
+    <w:lsdException w:name="Table Theme" w:semiHidden="1" w:unhideWhenUsed="1"/>
+    <w:lsdException w:name="Placeholder Text" w:semiHidden="1"/>
+    <w:lsdException w:name="No Spacing" w:uiPriority="1" w:qFormat="1"/>
+    <w:lsdException w:name="Light Shading" w:uiPriority="60"/>
+    <w:lsdException w:name="Light List" w:uiPriority="61"/>
+    <w:lsdException w:name="Light Grid" w:uiPriority="62"/>
+    <w:lsdException w:name="Medium Shading 1" w:uiPriority="63"/>
+    <w:lsdException w:name="Medium Shading 2" w:uiPriority="64"/>
+    <w:lsdException w:name="Medium List 1" w:uiPriority="65"/>
+    <w:lsdException w:name="Medium List 2" w:uiPriority="66"/>
+    <w:lsdException w:name="Medium Grid 1" w:uiPriority="67"/>
+    <w:lsdException w:name="Medium Grid 2" w:uiPriority="68"/>
+    <w:lsdException w:name="Medium Grid 3" w:uiPriority="69"/>
+    <w:lsdException w:name="Dark List" w:uiPriority="70"/>
+    <w:lsdException w:name="Colorful Shading" w:uiPriority="71"/>
+    <w:lsdException w:name="Colorful List" w:uiPriority="72"/>
+    <w:lsdException w:name="Colorful Grid" w:uiPriority="73"/>
+    <w:lsdException w:name="Light Shading Accent 1" w:uiPriority="60"/>
+    <w:lsdException w:name="Light List Accent 1" w:uiPriority="61"/>
+    <w:lsdException w:name="Light Grid Accent 1" w:uiPriority="62"/>
+    <w:lsdException w:name="Medium Shading 1 Accent 1" w:uiPriority="63"/>
+    <w:lsdException w:name="Medium Shading 2 Accent 1" w:uiPriority="64"/>
+    <w:lsdException w:name="Medium List 1 Accent 1" w:uiPriority="65"/>
+    <w:lsdException w:name="Revision" w:semiHidden="1"/>
+    <w:lsdException w:name="List Paragraph" w:uiPriority="34" w:qFormat="1"/>
+    <w:lsdException w:name="Quote" w:uiPriority="29" w:qFormat="1"/>
+    <w:lsdException w:name="Intense Quote" w:uiPriority="30" w:qFormat="1"/>
+    <w:lsdException w:name="Medium List 2 Accent 1" w:uiPriority="66"/>
+    <w:lsdException w:name="Medium Grid 1 Accent 1" w:uiPriority="67"/>
+    <w:lsdException w:name="Medium Grid 2 Accent 1" w:uiPriority="68"/>
+    <w:lsdException w:name="Medium Grid 3 Accent 1" w:uiPriority="69"/>
+    <w:lsdException w:name="Dark List Accent 1" w:uiPriority="70"/>
+    <w:lsdException w:name="Colorful Shading Accent 1" w:uiPriority="71"/>
+    <w:lsdException w:name="Colorful List Accent 1" w:uiPriority="72"/>
+    <w:lsdException w:name="Colorful Grid Accent 1" w:uiPriority="73"/>
+    <w:lsdException w:name="Light Shading Accent 2" w:uiPriority="60"/>
+    <w:lsdException w:name="Light List Accent 2" w:uiPriority="61"/>
+    <w:lsdException w:name="Light Grid Accent 2" w:uiPriority="62"/>
+    <w:lsdException w:name="Medium Shading 1 Accent 2" w:uiPriority="63"/>
+    <w:lsdException w:name="Medium Shading 2 Accent 2" w:uiPriority="64"/>
+    <w:lsdException w:name="Medium List 1 Accent 2" w:uiPriority="65"/>
+    <w:lsdException w:name="Medium List 2 Accent 2" w:uiPriority="66"/>
+    <w:lsdException w:name="Medium Grid 1 Accent 2" w:uiPriority="67"/>
+    <w:lsdException w:name="Medium Grid 2 Accent 2" w:uiPriority="68"/>
+    <w:lsdException w:name="Medium Grid 3 Accent 2" w:uiPriority="69"/>
+    <w:lsdException w:name="Dark List Accent 2" w:uiPriority="70"/>
+    <w:lsdException w:name="Colorful Shading Accent 2" w:uiPriority="71"/>
+    <w:lsdException w:name="Colorful List Accent 2" w:uiPriority="72"/>
+    <w:lsdException w:name="Colorful Grid Accent 2" w:uiPriority="73"/>
+    <w:lsdException w:name="Light Shading Accent 3" w:uiPriority="60"/>
+    <w:lsdException w:name="Light List Accent 3" w:uiPriority="61"/>
+    <w:lsdException w:name="Light Grid Accent 3" w:uiPriority="62"/>
+    <w:lsdException w:name="Medium Shading 1 Accent 3" w:uiPriority="63"/>
+    <w:lsdException w:name="Medium Shading 2 Accent 3" w:uiPriority="64"/>
+    <w:lsdException w:name="Medium List 1 Accent 3" w:uiPriority="65"/>
+    <w:lsdException w:name="Medium List 2 Accent 3" w:uiPriority="66"/>
+    <w:lsdException w:name="Medium Grid 1 Accent 3" w:uiPriority="67"/>
+    <w:lsdException w:name="Medium Grid 2 Accent 3" w:uiPriority="68"/>
+    <w:lsdException w:name="Medium Grid 3 Accent 3" w:uiPriority="69"/>
+    <w:lsdException w:name="Dark List Accent 3" w:uiPriority="70"/>
+    <w:lsdException w:name="Colorful Shading Accent 3" w:uiPriority="71"/>
+    <w:lsdException w:name="Colorful List Accent 3" w:uiPriority="72"/>
+    <w:lsdException w:name="Colorful Grid Accent 3" w:uiPriority="73"/>
+    <w:lsdException w:name="Light Shading Accent 4" w:uiPriority="60"/>
+    <w:lsdException w:name="Light List Accent 4" w:uiPriority="61"/>
+    <w:lsdException w:name="Light Grid Accent 4" w:uiPriority="62"/>
+    <w:lsdException w:name="Medium Shading 1 Accent 4" w:uiPriority="63"/>
+    <w:lsdException w:name="Medium Shading 2 Accent 4" w:uiPriority="64"/>
+    <w:lsdException w:name="Medium List 1 Accent 4" w:uiPriority="65"/>
+    <w:lsdException w:name="Medium List 2 Accent 4" w:uiPriority="66"/>
+    <w:lsdException w:name="Medium Grid 1 Accent 4" w:uiPriority="67"/>
+    <w:lsdException w:name="Medium Grid 2 Accent 4" w:uiPriority="68"/>
+    <w:lsdException w:name="Medium Grid 3 Accent 4" w:uiPriority="69"/>
+    <w:lsdException w:name="Dark List Accent 4" w:uiPriority="70"/>
+    <w:lsdException w:name="Colorful Shading Accent 4" w:uiPriority="71"/>
+    <w:lsdException w:name="Colorful List Accent 4" w:uiPriority="72"/>
+    <w:lsdException w:name="Colorful Grid Accent 4" w:uiPriority="73"/>
+    <w:lsdException w:name="Light Shading Accent 5" w:uiPriority="60"/>
+    <w:lsdException w:name="Light List Accent 5" w:uiPriority="61"/>
+    <w:lsdException w:name="Light Grid Accent 5" w:uiPriority="62"/>
+    <w:lsdException w:name="Medium Shading 1 Accent 5" w:uiPriority="63"/>
+    <w:lsdException w:name="Medium Shading 2 Accent 5" w:uiPriority="64"/>
+    <w:lsdException w:name="Medium List 1 Accent 5" w:uiPriority="65"/>
+    <w:lsdException w:name="Medium List 2 Accent 5" w:uiPriority="66"/>
+    <w:lsdException w:name="Medium Grid 1 Accent 5" w:uiPriority="67"/>
+    <w:lsdException w:name="Medium Grid 2 Accent 5" w:uiPriority="68"/>
+    <w:lsdException w:name="Medium Grid 3 Accent 5" w:uiPriority="69"/>
+    <w:lsdException w:name="Dark List Accent 5" w:uiPriority="70"/>
+    <w:lsdException w:name="Colorful Shading Accent 5" w:uiPriority="71"/>
+    <w:lsdException w:name="Colorful List Accent 5" w:uiPriority="72"/>
+    <w:lsdException w:name="Colorful Grid Accent 5" w:uiPriority="73"/>
+    <w:lsdException w:name="Light Shading Accent 6" w:uiPriority="60"/>
+    <w:lsdException w:name="Light List Accent 6" w:uiPriority="61"/>
+    <w:lsdException w:name="Light Grid Accent 6" w:uiPriority="62"/>
+    <w:lsdException w:name="Medium Shading 1 Accent 6" w:uiPriority="63"/>
+    <w:lsdException w:name="Medium Shading 2 Accent 6" w:uiPriority="64"/>
+    <w:lsdException w:name="Medium List 1 Accent 6" w:uiPriority="65"/>
+    <w:lsdException w:name="Medium List 2 Accent 6" w:uiPriority="66"/>
+    <w:lsdException w:name="Medium Grid 1 Accent 6" w:uiPriority="67"/>
+    <w:lsdException w:name="Medium Grid 2 Accent 6" w:uiPriority="68"/>
+    <w:lsdException w:name="Medium Grid 3 Accent 6" w:uiPriority="69"/>
+    <w:lsdException w:name="Dark List Accent 6" w:uiPriority="70"/>
+    <w:lsdException w:name="Colorful Shading Accent 6" w:uiPriority="71"/>
+    <w:lsdException w:name="Colorful List Accent 6" w:uiPriority="72"/>
+    <w:lsdException w:name="Colorful Grid Accent 6" w:uiPriority="73"/>
+    <w:lsdException w:name="Subtle Emphasis" w:uiPriority="19" w:qFormat="1"/>
+    <w:lsdException w:name="Intense Emphasis" w:uiPriority="21" w:qFormat="1"/>
+    <w:lsdException w:name="Subtle Reference" w:uiPriority="31" w:qFormat="1"/>
+    <w:lsdException w:name="Intense Reference" w:uiPriority="32" w:qFormat="1"/>
+    <w:lsdException w:name="Book Title" w:uiPriority="33" w:qFormat="1"/>
+    <w:lsdException w:name="Bibliography" w:semiHidden="1" w:uiPriority="37" w:unhideWhenUsed="1"/>
+    <w:lsdException w:name="TOC Heading" w:semiHidden="1" w:uiPriority="39" w:unhideWhenUsed="1" w:qFormat="1"/>
+    <w:lsdException w:name="Plain Table 1" w:uiPriority="41"/>
+    <w:lsdException w:name="Plain Table 2" w:uiPriority="42"/>
+    <w:lsdException w:name="Plain Table 3" w:uiPriority="43"/>
+    <w:lsdException w:name="Plain Table 4" w:uiPriority="44"/>
+    <w:lsdException w:name="Plain Table 5" w:uiPriority="45"/>
+    <w:lsdException w:name="Grid Table Light" w:uiPriority="40"/>
+    <w:lsdException w:name="Grid Table 1 Light" w:uiPriority="46"/>
+    <w:lsdException w:name="Grid Table 2" w:uiPriority="47"/>
+    <w:lsdException w:name="Grid Table 3" w:uiPriority="48"/>
+    <w:lsdException w:name="Grid Table 4" w:uiPriority="49"/>
+    <w:lsdException w:name="Grid Table 5 Dark" w:uiPriority="50"/>
+    <w:lsdException w:name="Grid Table 6 Colorful" w:uiPriority="51"/>
+    <w:lsdException w:name="Grid Table 7 Colorful" w:uiPriority="52"/>
+    <w:lsdException w:name="Grid Table 1 Light Accent 1" w:uiPriority="46"/>
+    <w:lsdException w:name="Grid Table 2 Accent 1" w:uiPriority="47"/>
+    <w:lsdException w:name="Grid Table 3 Accent 1" w:uiPriority="48"/>
+    <w:lsdException w:name="Grid Table 4 Accent 1" w:uiPriority="49"/>
+    <w:lsdException w:name="Grid Table 5 Dark Accent 1" w:uiPriority="50"/>
+    <w:lsdException w:name="Grid Table 6 Colorful Accent 1" w:uiPriority="51"/>
+    <w:lsdException w:name="Grid Table 7 Colorful Accent 1" w:uiPriority="52"/>
+    <w:lsdException w:name="Grid Table 1 Light Accent 2" w:uiPriority="46"/>
+    <w:lsdException w:name="Grid Table 2 Accent 2" w:uiPriority="47"/>
+    <w:lsdException w:name="Grid Table 3 Accent 2" w:uiPriority="48"/>
+    <w:lsdException w:name="Grid Table 4 Accent 2" w:uiPriority="49"/>
+    <w:lsdException w:name="Grid Table 5 Dark Accent 2" w:uiPriority="50"/>
+    <w:lsdException w:name="Grid Table 6 Colorful Accent 2" w:uiPriority="51"/>
+    <w:lsdException w:name="Grid Table 7 Colorful Accent 2" w:uiPriority="52"/>
+    <w:lsdException w:name="Grid Table 1 Light Accent 3" w:uiPriority="46"/>
+    <w:lsdException w:name="Grid Table 2 Accent 3" w:uiPriority="47"/>
+    <w:lsdException w:name="Grid Table 3 Accent 3" w:uiPriority="48"/>
+    <w:lsdException w:name="Grid Table 4 Accent 3" w:uiPriority="49"/>
+    <w:lsdException w:name="Grid Table 5 Dark Accent 3" w:uiPriority="50"/>
+    <w:lsdException w:name="Grid Table 6 Colorful Accent 3" w:uiPriority="51"/>
+    <w:lsdException w:name="Grid Table 7 Colorful Accent 3" w:uiPriority="52"/>
+    <w:lsdException w:name="Grid Table 1 Light Accent 4" w:uiPriority="46"/>
+    <w:lsdException w:name="Grid Table 2 Accent 4" w:uiPriority="47"/>
+    <w:lsdException w:name="Grid Table 3 Accent 4" w:uiPriority="48"/>
+    <w:lsdException w:name="Grid Table 4 Accent 4" w:uiPriority="49"/>
+    <w:lsdException w:name="Grid Table 5 Dark Accent 4" w:uiPriority="50"/>
+    <w:lsdException w:name="Grid Table 6 Colorful Accent 4" w:uiPriority="51"/>
+    <w:lsdException w:name="Grid Table 7 Colorful Accent 4" w:uiPriority="52"/>
+    <w:lsdException w:name="Grid Table 1 Light Accent 5" w:uiPriority="46"/>
+    <w:lsdException w:name="Grid Table 2 Accent 5" w:uiPriority="47"/>
+    <w:lsdException w:name="Grid Table 3 Accent 5" w:uiPriority="48"/>
+    <w:lsdException w:name="Grid Table 4 Accent 5" w:uiPriority="49"/>
+    <w:lsdException w:name="Grid Table 5 Dark Accent 5" w:uiPriority="50"/>
+    <w:lsdException w:name="Grid Table 6 Colorful Accent 5" w:uiPriority="51"/>
+    <w:lsdException w:name="Grid Table 7 Colorful Accent 5" w:uiPriority="52"/>
+    <w:lsdException w:name="Grid Table 1 Light Accent 6" w:uiPriority="46"/>
+    <w:lsdException w:name="Grid Table 2 Accent 6" w:uiPriority="47"/>
+    <w:lsdException w:name="Grid Table 3 Accent 6" w:uiPriority="48"/>
+    <w:lsdException w:name="Grid Table 4 Accent 6" w:uiPriority="49"/>
+    <w:lsdException w:name="Grid Table 5 Dark Accent 6" w:uiPriority="50"/>
+    <w:lsdException w:name="Grid Table 6 Colorful Accent 6" w:uiPriority="51"/>
+    <w:lsdException w:name="Grid Table 7 Colorful Accent 6" w:uiPriority="52"/>
+    <w:lsdException w:name="List Table 1 Light" w:uiPriority="46"/>
+    <w:lsdException w:name="List Table 2" w:uiPriority="47"/>
+    <w:lsdException w:name="List Table 3" w:uiPriority="48"/>
+    <w:lsdException w:name="List Table 4" w:uiPriority="49"/>
+    <w:lsdException w:name="List Table 5 Dark" w:uiPriority="50"/>
+    <w:lsdException w:name="List Table 6 Colorful" w:uiPriority="51"/>
+    <w:lsdException w:name="List Table 7 Colorful" w:uiPriority="52"/>
+    <w:lsdException w:name="List Table 1 Light Accent 1" w:uiPriority="46"/>
+    <w:lsdException w:name="List Table 2 Accent 1" w:uiPriority="47"/>
+    <w:lsdException w:name="List Table 3 Accent 1" w:uiPriority="48"/>
+    <w:lsdException w:name="List Table 4 Accent 1" w:uiPriority="49"/>
+    <w:lsdException w:name="List Table 5 Dark Accent 1" w:uiPriority="50"/>
+    <w:lsdException w:name="List Table 6 Colorful Accent 1" w:uiPriority="51"/>
+    <w:lsdException w:name="List Table 7 Colorful Accent 1" w:uiPriority="52"/>
+    <w:lsdException w:name="List Table 1 Light Accent 2" w:uiPriority="46"/>
+    <w:lsdException w:name="List Table 2 Accent 2" w:uiPriority="47"/>
+    <w:lsdException w:name="List Table 3 Accent 2" w:uiPriority="48"/>
+    <w:lsdException w:name="List Table 4 Accent 2" w:uiPriority="49"/>
+    <w:lsdException w:name="List Table 5 Dark Accent 2" w:uiPriority="50"/>
+    <w:lsdException w:name="List Table 6 Colorful Accent 2" w:uiPriority="51"/>
+    <w:lsdException w:name="List Table 7 Colorful Accent 2" w:uiPriority="52"/>
+    <w:lsdException w:name="List Table 1 Light Accent 3" w:uiPriority="46"/>
+    <w:lsdException w:name="List Table 2 Accent 3" w:uiPriority="47"/>
+    <w:lsdException w:name="List Table 3 Accent 3" w:uiPriority="48"/>
+    <w:lsdException w:name="List Table 4 Accent 3" w:uiPriority="49"/>
+    <w:lsdException w:name="List Table 5 Dark Accent 3" w:uiPriority="50"/>
+    <w:lsdException w:name="List Table 6 Colorful Accent 3" w:uiPriority="51"/>
+    <w:lsdException w:name="List Table 7 Colorful Accent 3" w:uiPriority="52"/>
+    <w:lsdException w:name="List Table 1 Light Accent 4" w:uiPriority="46"/>
+    <w:lsdException w:name="List Table 2 Accent 4" w:uiPriority="47"/>
+    <w:lsdException w:name="List Table 3 Accent 4" w:uiPriority="48"/>
+    <w:lsdException w:name="List Table 4 Accent 4" w:uiPriority="49"/>
+    <w:lsdException w:name="List Table 5 Dark Accent 4" w:uiPriority="50"/>
+    <w:lsdException w:name="List Table 6 Colorful Accent 4" w:uiPriority="51"/>
+    <w:lsdException w:name="List Table 7 Colorful Accent 4" w:uiPriority="52"/>
+    <w:lsdException w:name="List Table 1 Light Accent 5" w:uiPriority="46"/>
+    <w:lsdException w:name="List Table 2 Accent 5" w:uiPriority="47"/>
+    <w:lsdException w:name="List Table 3 Accent 5" w:uiPriority="48"/>
+    <w:lsdException w:name="List Table 4 Accent 5" w:uiPriority="49"/>
+    <w:lsdException w:name="List Table 5 Dark Accent 5" w:uiPriority="50"/>
+    <w:lsdException w:name="List Table 6 Colorful Accent 5" w:uiPriority="51"/>
+    <w:lsdException w:name="List Table 7 Colorful Accent 5" w:uiPriority="52"/>
+    <w:lsdException w:name="List Table 1 Light Accent 6" w:uiPriority="46"/>
+    <w:lsdException w:name="List Table 2 Accent 6" w:uiPriority="47"/>
+    <w:lsdException w:name="List Table 3 Accent 6" w:uiPriority="48"/>
+    <w:lsdException w:name="List Table 4 Accent 6" w:uiPriority="49"/>
+    <w:lsdException w:name="List Table 5 Dark Accent 6" w:uiPriority="50"/>
+    <w:lsdException w:name="List Table 6 Colorful Accent 6" w:uiPriority="51"/>
+    <w:lsdException w:name="List Table 7 Colorful Accent 6" w:uiPriority="52"/>
   </w:latentStyles>
   <w:style w:type="paragraph" w:default="1" w:styleId="Normal">
     <w:name w:val="Normal"/>
@@ -9060,6 +9208,7 @@
   <w:style w:type="character" w:default="1" w:styleId="DefaultParagraphFont">
     <w:name w:val="Default Paragraph Font"/>
     <w:uiPriority w:val="1"/>
+    <w:semiHidden/>
     <w:unhideWhenUsed/>
   </w:style>
   <w:style w:type="table" w:default="1" w:styleId="TableNormal">
@@ -9207,426 +9356,8 @@
       <w:szCs w:val="24"/>
     </w:rPr>
   </w:style>
-  <w:style w:type="table" w:customStyle="1" w:styleId="GridTableLight">
-    <w:name w:val="Grid Table Light"/>
-    <w:basedOn w:val="TableNormal"/>
-    <w:uiPriority w:val="40"/>
-    <w:rsid w:val="0089487E"/>
-    <w:pPr>
-      <w:spacing w:after="0" w:line="240" w:lineRule="auto"/>
-    </w:pPr>
-    <w:tblPr>
-      <w:tblBorders>
-        <w:top w:val="single" w:sz="4" w:space="0" w:color="BFBFBF" w:themeColor="background1" w:themeShade="BF"/>
-        <w:left w:val="single" w:sz="4" w:space="0" w:color="BFBFBF" w:themeColor="background1" w:themeShade="BF"/>
-        <w:bottom w:val="single" w:sz="4" w:space="0" w:color="BFBFBF" w:themeColor="background1" w:themeShade="BF"/>
-        <w:right w:val="single" w:sz="4" w:space="0" w:color="BFBFBF" w:themeColor="background1" w:themeShade="BF"/>
-        <w:insideH w:val="single" w:sz="4" w:space="0" w:color="BFBFBF" w:themeColor="background1" w:themeShade="BF"/>
-        <w:insideV w:val="single" w:sz="4" w:space="0" w:color="BFBFBF" w:themeColor="background1" w:themeShade="BF"/>
-      </w:tblBorders>
-    </w:tblPr>
-  </w:style>
-  <w:style w:type="character" w:customStyle="1" w:styleId="apple-converted-space">
-    <w:name w:val="apple-converted-space"/>
-    <w:basedOn w:val="DefaultParagraphFont"/>
-    <w:rsid w:val="0089487E"/>
-  </w:style>
-  <w:style w:type="paragraph" w:customStyle="1" w:styleId="AAE450Caption">
-    <w:name w:val="AAE 450 Caption"/>
-    <w:basedOn w:val="Caption"/>
-    <w:link w:val="AAE450CaptionChar"/>
-    <w:rsid w:val="0089487E"/>
-    <w:pPr>
-      <w:spacing w:before="120" w:after="120"/>
-      <w:jc w:val="center"/>
-    </w:pPr>
-    <w:rPr>
-      <w:rFonts w:ascii="Times New Roman" w:eastAsia="Times New Roman" w:hAnsi="Times New Roman" w:cs="Times New Roman"/>
-      <w:b w:val="0"/>
-      <w:color w:val="auto"/>
-      <w:sz w:val="28"/>
-      <w:szCs w:val="20"/>
-    </w:rPr>
-  </w:style>
-  <w:style w:type="character" w:customStyle="1" w:styleId="AAE450CaptionChar">
-    <w:name w:val="AAE 450 Caption Char"/>
-    <w:basedOn w:val="DefaultParagraphFont"/>
-    <w:link w:val="AAE450Caption"/>
-    <w:rsid w:val="0089487E"/>
-    <w:rPr>
-      <w:rFonts w:ascii="Times New Roman" w:eastAsia="Times New Roman" w:hAnsi="Times New Roman" w:cs="Times New Roman"/>
-      <w:bCs/>
-      <w:sz w:val="28"/>
-      <w:szCs w:val="20"/>
-    </w:rPr>
-  </w:style>
-  <w:style w:type="paragraph" w:customStyle="1" w:styleId="Nomenclature">
-    <w:name w:val="Nomenclature"/>
-    <w:basedOn w:val="Normal"/>
-    <w:link w:val="NomenclatureChar"/>
-    <w:rsid w:val="0089487E"/>
-    <w:pPr>
-      <w:widowControl w:val="0"/>
-      <w:tabs>
-        <w:tab w:val="left" w:pos="864"/>
-        <w:tab w:val="left" w:pos="1152"/>
-      </w:tabs>
-      <w:spacing w:after="0" w:line="240" w:lineRule="auto"/>
-      <w:jc w:val="both"/>
-    </w:pPr>
-    <w:rPr>
-      <w:rFonts w:ascii="Times New Roman" w:eastAsia="Times" w:hAnsi="Times New Roman" w:cs="Times New Roman"/>
-      <w:sz w:val="24"/>
-      <w:szCs w:val="20"/>
-    </w:rPr>
-  </w:style>
-  <w:style w:type="paragraph" w:customStyle="1" w:styleId="StyleNomenclatureLatinItalic">
-    <w:name w:val="Style Nomenclature + (Latin) Italic"/>
-    <w:basedOn w:val="Nomenclature"/>
-    <w:link w:val="StyleNomenclatureLatinItalicChar"/>
-    <w:rsid w:val="0089487E"/>
-    <w:rPr>
-      <w:i/>
-    </w:rPr>
-  </w:style>
-  <w:style w:type="character" w:customStyle="1" w:styleId="NomenclatureChar">
-    <w:name w:val="Nomenclature Char"/>
-    <w:basedOn w:val="DefaultParagraphFont"/>
-    <w:link w:val="Nomenclature"/>
-    <w:rsid w:val="0089487E"/>
-    <w:rPr>
-      <w:rFonts w:ascii="Times New Roman" w:eastAsia="Times" w:hAnsi="Times New Roman" w:cs="Times New Roman"/>
-      <w:sz w:val="24"/>
-      <w:szCs w:val="20"/>
-    </w:rPr>
-  </w:style>
-  <w:style w:type="character" w:customStyle="1" w:styleId="StyleNomenclatureLatinItalicChar">
-    <w:name w:val="Style Nomenclature + (Latin) Italic Char"/>
-    <w:basedOn w:val="NomenclatureChar"/>
-    <w:link w:val="StyleNomenclatureLatinItalic"/>
-    <w:rsid w:val="0089487E"/>
-    <w:rPr>
-      <w:rFonts w:ascii="Times New Roman" w:eastAsia="Times" w:hAnsi="Times New Roman" w:cs="Times New Roman"/>
-      <w:i/>
-      <w:sz w:val="24"/>
-      <w:szCs w:val="20"/>
-    </w:rPr>
-  </w:style>
-</w:styles>
-</file>
-
-<file path=word/stylesWithEffects.xml><?xml version="1.0" encoding="utf-8"?>
-<w:styles xmlns:wpc="http://schemas.microsoft.com/office/word/2010/wordprocessingCanvas" xmlns:mc="http://schemas.openxmlformats.org/markup-compatibility/2006" xmlns:o="urn:schemas-microsoft-com:office:office" xmlns:r="http://schemas.openxmlformats.org/officeDocument/2006/relationships" xmlns:m="http://schemas.openxmlformats.org/officeDocument/2006/math" xmlns:v="urn:schemas-microsoft-com:vml" xmlns:wp14="http://schemas.microsoft.com/office/word/2010/wordprocessingDrawing" xmlns:wp="http://schemas.openxmlformats.org/drawingml/2006/wordprocessingDrawing" xmlns:w10="urn:schemas-microsoft-com:office:word" xmlns:w="http://schemas.openxmlformats.org/wordprocessingml/2006/main" xmlns:w14="http://schemas.microsoft.com/office/word/2010/wordml" xmlns:wpg="http://schemas.microsoft.com/office/word/2010/wordprocessingGroup" xmlns:wpi="http://schemas.microsoft.com/office/word/2010/wordprocessingInk" xmlns:wne="http://schemas.microsoft.com/office/word/2006/wordml" xmlns:wps="http://schemas.microsoft.com/office/word/2010/wordprocessingShape" mc:Ignorable="w14 wp14">
-  <w:docDefaults>
-    <w:rPrDefault>
-      <w:rPr>
-        <w:rFonts w:asciiTheme="minorHAnsi" w:eastAsiaTheme="minorHAnsi" w:hAnsiTheme="minorHAnsi" w:cstheme="minorBidi"/>
-        <w:sz w:val="22"/>
-        <w:szCs w:val="22"/>
-        <w:lang w:val="en-US" w:eastAsia="en-US" w:bidi="ar-SA"/>
-      </w:rPr>
-    </w:rPrDefault>
-    <w:pPrDefault>
-      <w:pPr>
-        <w:spacing w:after="200" w:line="276" w:lineRule="auto"/>
-      </w:pPr>
-    </w:pPrDefault>
-  </w:docDefaults>
-  <w:latentStyles w:defLockedState="0" w:defUIPriority="99" w:defSemiHidden="1" w:defUnhideWhenUsed="1" w:defQFormat="0" w:count="267">
-    <w:lsdException w:name="Normal" w:semiHidden="0" w:uiPriority="0" w:unhideWhenUsed="0" w:qFormat="1"/>
-    <w:lsdException w:name="heading 1" w:semiHidden="0" w:uiPriority="9" w:unhideWhenUsed="0" w:qFormat="1"/>
-    <w:lsdException w:name="heading 2" w:uiPriority="9" w:qFormat="1"/>
-    <w:lsdException w:name="heading 3" w:uiPriority="9" w:qFormat="1"/>
-    <w:lsdException w:name="heading 4" w:uiPriority="9" w:qFormat="1"/>
-    <w:lsdException w:name="heading 5" w:uiPriority="9" w:qFormat="1"/>
-    <w:lsdException w:name="heading 6" w:uiPriority="9" w:qFormat="1"/>
-    <w:lsdException w:name="heading 7" w:uiPriority="9" w:qFormat="1"/>
-    <w:lsdException w:name="heading 8" w:uiPriority="9" w:qFormat="1"/>
-    <w:lsdException w:name="heading 9" w:uiPriority="9" w:qFormat="1"/>
-    <w:lsdException w:name="toc 1" w:uiPriority="39"/>
-    <w:lsdException w:name="toc 2" w:uiPriority="39"/>
-    <w:lsdException w:name="toc 3" w:uiPriority="39"/>
-    <w:lsdException w:name="toc 4" w:uiPriority="39"/>
-    <w:lsdException w:name="toc 5" w:uiPriority="39"/>
-    <w:lsdException w:name="toc 6" w:uiPriority="39"/>
-    <w:lsdException w:name="toc 7" w:uiPriority="39"/>
-    <w:lsdException w:name="toc 8" w:uiPriority="39"/>
-    <w:lsdException w:name="toc 9" w:uiPriority="39"/>
-    <w:lsdException w:name="caption" w:uiPriority="35" w:qFormat="1"/>
-    <w:lsdException w:name="Title" w:semiHidden="0" w:uiPriority="10" w:unhideWhenUsed="0" w:qFormat="1"/>
-    <w:lsdException w:name="Default Paragraph Font" w:uiPriority="1"/>
-    <w:lsdException w:name="Subtitle" w:semiHidden="0" w:uiPriority="11" w:unhideWhenUsed="0" w:qFormat="1"/>
-    <w:lsdException w:name="Strong" w:semiHidden="0" w:uiPriority="22" w:unhideWhenUsed="0" w:qFormat="1"/>
-    <w:lsdException w:name="Emphasis" w:semiHidden="0" w:uiPriority="20" w:unhideWhenUsed="0" w:qFormat="1"/>
-    <w:lsdException w:name="Table Grid" w:semiHidden="0" w:uiPriority="0" w:unhideWhenUsed="0"/>
-    <w:lsdException w:name="Placeholder Text" w:unhideWhenUsed="0"/>
-    <w:lsdException w:name="No Spacing" w:semiHidden="0" w:uiPriority="1" w:unhideWhenUsed="0" w:qFormat="1"/>
-    <w:lsdException w:name="Light Shading" w:semiHidden="0" w:uiPriority="60" w:unhideWhenUsed="0"/>
-    <w:lsdException w:name="Light List" w:semiHidden="0" w:uiPriority="61" w:unhideWhenUsed="0"/>
-    <w:lsdException w:name="Light Grid" w:semiHidden="0" w:uiPriority="62" w:unhideWhenUsed="0"/>
-    <w:lsdException w:name="Medium Shading 1" w:semiHidden="0" w:uiPriority="63" w:unhideWhenUsed="0"/>
-    <w:lsdException w:name="Medium Shading 2" w:semiHidden="0" w:uiPriority="64" w:unhideWhenUsed="0"/>
-    <w:lsdException w:name="Medium List 1" w:semiHidden="0" w:uiPriority="65" w:unhideWhenUsed="0"/>
-    <w:lsdException w:name="Medium List 2" w:semiHidden="0" w:uiPriority="66" w:unhideWhenUsed="0"/>
-    <w:lsdException w:name="Medium Grid 1" w:semiHidden="0" w:uiPriority="67" w:unhideWhenUsed="0"/>
-    <w:lsdException w:name="Medium Grid 2" w:semiHidden="0" w:uiPriority="68" w:unhideWhenUsed="0"/>
-    <w:lsdException w:name="Medium Grid 3" w:semiHidden="0" w:uiPriority="69" w:unhideWhenUsed="0"/>
-    <w:lsdException w:name="Dark List" w:semiHidden="0" w:uiPriority="70" w:unhideWhenUsed="0"/>
-    <w:lsdException w:name="Colorful Shading" w:semiHidden="0" w:uiPriority="71" w:unhideWhenUsed="0"/>
-    <w:lsdException w:name="Colorful List" w:semiHidden="0" w:uiPriority="72" w:unhideWhenUsed="0"/>
-    <w:lsdException w:name="Colorful Grid" w:semiHidden="0" w:uiPriority="73" w:unhideWhenUsed="0"/>
-    <w:lsdException w:name="Light Shading Accent 1" w:semiHidden="0" w:uiPriority="60" w:unhideWhenUsed="0"/>
-    <w:lsdException w:name="Light List Accent 1" w:semiHidden="0" w:uiPriority="61" w:unhideWhenUsed="0"/>
-    <w:lsdException w:name="Light Grid Accent 1" w:semiHidden="0" w:uiPriority="62" w:unhideWhenUsed="0"/>
-    <w:lsdException w:name="Medium Shading 1 Accent 1" w:semiHidden="0" w:uiPriority="63" w:unhideWhenUsed="0"/>
-    <w:lsdException w:name="Medium Shading 2 Accent 1" w:semiHidden="0" w:uiPriority="64" w:unhideWhenUsed="0"/>
-    <w:lsdException w:name="Medium List 1 Accent 1" w:semiHidden="0" w:uiPriority="65" w:unhideWhenUsed="0"/>
-    <w:lsdException w:name="Revision" w:unhideWhenUsed="0"/>
-    <w:lsdException w:name="List Paragraph" w:semiHidden="0" w:uiPriority="34" w:unhideWhenUsed="0" w:qFormat="1"/>
-    <w:lsdException w:name="Quote" w:semiHidden="0" w:uiPriority="29" w:unhideWhenUsed="0" w:qFormat="1"/>
-    <w:lsdException w:name="Intense Quote" w:semiHidden="0" w:uiPriority="30" w:unhideWhenUsed="0" w:qFormat="1"/>
-    <w:lsdException w:name="Medium List 2 Accent 1" w:semiHidden="0" w:uiPriority="66" w:unhideWhenUsed="0"/>
-    <w:lsdException w:name="Medium Grid 1 Accent 1" w:semiHidden="0" w:uiPriority="67" w:unhideWhenUsed="0"/>
-    <w:lsdException w:name="Medium Grid 2 Accent 1" w:semiHidden="0" w:uiPriority="68" w:unhideWhenUsed="0"/>
-    <w:lsdException w:name="Medium Grid 3 Accent 1" w:semiHidden="0" w:uiPriority="69" w:unhideWhenUsed="0"/>
-    <w:lsdException w:name="Dark List Accent 1" w:semiHidden="0" w:uiPriority="70" w:unhideWhenUsed="0"/>
-    <w:lsdException w:name="Colorful Shading Accent 1" w:semiHidden="0" w:uiPriority="71" w:unhideWhenUsed="0"/>
-    <w:lsdException w:name="Colorful List Accent 1" w:semiHidden="0" w:uiPriority="72" w:unhideWhenUsed="0"/>
-    <w:lsdException w:name="Colorful Grid Accent 1" w:semiHidden="0" w:uiPriority="73" w:unhideWhenUsed="0"/>
-    <w:lsdException w:name="Light Shading Accent 2" w:semiHidden="0" w:uiPriority="60" w:unhideWhenUsed="0"/>
-    <w:lsdException w:name="Light List Accent 2" w:semiHidden="0" w:uiPriority="61" w:unhideWhenUsed="0"/>
-    <w:lsdException w:name="Light Grid Accent 2" w:semiHidden="0" w:uiPriority="62" w:unhideWhenUsed="0"/>
-    <w:lsdException w:name="Medium Shading 1 Accent 2" w:semiHidden="0" w:uiPriority="63" w:unhideWhenUsed="0"/>
-    <w:lsdException w:name="Medium Shading 2 Accent 2" w:semiHidden="0" w:uiPriority="64" w:unhideWhenUsed="0"/>
-    <w:lsdException w:name="Medium List 1 Accent 2" w:semiHidden="0" w:uiPriority="65" w:unhideWhenUsed="0"/>
-    <w:lsdException w:name="Medium List 2 Accent 2" w:semiHidden="0" w:uiPriority="66" w:unhideWhenUsed="0"/>
-    <w:lsdException w:name="Medium Grid 1 Accent 2" w:semiHidden="0" w:uiPriority="67" w:unhideWhenUsed="0"/>
-    <w:lsdException w:name="Medium Grid 2 Accent 2" w:semiHidden="0" w:uiPriority="68" w:unhideWhenUsed="0"/>
-    <w:lsdException w:name="Medium Grid 3 Accent 2" w:semiHidden="0" w:uiPriority="69" w:unhideWhenUsed="0"/>
-    <w:lsdException w:name="Dark List Accent 2" w:semiHidden="0" w:uiPriority="70" w:unhideWhenUsed="0"/>
-    <w:lsdException w:name="Colorful Shading Accent 2" w:semiHidden="0" w:uiPriority="71" w:unhideWhenUsed="0"/>
-    <w:lsdException w:name="Colorful List Accent 2" w:semiHidden="0" w:uiPriority="72" w:unhideWhenUsed="0"/>
-    <w:lsdException w:name="Colorful Grid Accent 2" w:semiHidden="0" w:uiPriority="73" w:unhideWhenUsed="0"/>
-    <w:lsdException w:name="Light Shading Accent 3" w:semiHidden="0" w:uiPriority="60" w:unhideWhenUsed="0"/>
-    <w:lsdException w:name="Light List Accent 3" w:semiHidden="0" w:uiPriority="61" w:unhideWhenUsed="0"/>
-    <w:lsdException w:name="Light Grid Accent 3" w:semiHidden="0" w:uiPriority="62" w:unhideWhenUsed="0"/>
-    <w:lsdException w:name="Medium Shading 1 Accent 3" w:semiHidden="0" w:uiPriority="63" w:unhideWhenUsed="0"/>
-    <w:lsdException w:name="Medium Shading 2 Accent 3" w:semiHidden="0" w:uiPriority="64" w:unhideWhenUsed="0"/>
-    <w:lsdException w:name="Medium List 1 Accent 3" w:semiHidden="0" w:uiPriority="65" w:unhideWhenUsed="0"/>
-    <w:lsdException w:name="Medium List 2 Accent 3" w:semiHidden="0" w:uiPriority="66" w:unhideWhenUsed="0"/>
-    <w:lsdException w:name="Medium Grid 1 Accent 3" w:semiHidden="0" w:uiPriority="67" w:unhideWhenUsed="0"/>
-    <w:lsdException w:name="Medium Grid 2 Accent 3" w:semiHidden="0" w:uiPriority="68" w:unhideWhenUsed="0"/>
-    <w:lsdException w:name="Medium Grid 3 Accent 3" w:semiHidden="0" w:uiPriority="69" w:unhideWhenUsed="0"/>
-    <w:lsdException w:name="Dark List Accent 3" w:semiHidden="0" w:uiPriority="70" w:unhideWhenUsed="0"/>
-    <w:lsdException w:name="Colorful Shading Accent 3" w:semiHidden="0" w:uiPriority="71" w:unhideWhenUsed="0"/>
-    <w:lsdException w:name="Colorful List Accent 3" w:semiHidden="0" w:uiPriority="72" w:unhideWhenUsed="0"/>
-    <w:lsdException w:name="Colorful Grid Accent 3" w:semiHidden="0" w:uiPriority="73" w:unhideWhenUsed="0"/>
-    <w:lsdException w:name="Light Shading Accent 4" w:semiHidden="0" w:uiPriority="60" w:unhideWhenUsed="0"/>
-    <w:lsdException w:name="Light List Accent 4" w:semiHidden="0" w:uiPriority="61" w:unhideWhenUsed="0"/>
-    <w:lsdException w:name="Light Grid Accent 4" w:semiHidden="0" w:uiPriority="62" w:unhideWhenUsed="0"/>
-    <w:lsdException w:name="Medium Shading 1 Accent 4" w:semiHidden="0" w:uiPriority="63" w:unhideWhenUsed="0"/>
-    <w:lsdException w:name="Medium Shading 2 Accent 4" w:semiHidden="0" w:uiPriority="64" w:unhideWhenUsed="0"/>
-    <w:lsdException w:name="Medium List 1 Accent 4" w:semiHidden="0" w:uiPriority="65" w:unhideWhenUsed="0"/>
-    <w:lsdException w:name="Medium List 2 Accent 4" w:semiHidden="0" w:uiPriority="66" w:unhideWhenUsed="0"/>
-    <w:lsdException w:name="Medium Grid 1 Accent 4" w:semiHidden="0" w:uiPriority="67" w:unhideWhenUsed="0"/>
-    <w:lsdException w:name="Medium Grid 2 Accent 4" w:semiHidden="0" w:uiPriority="68" w:unhideWhenUsed="0"/>
-    <w:lsdException w:name="Medium Grid 3 Accent 4" w:semiHidden="0" w:uiPriority="69" w:unhideWhenUsed="0"/>
-    <w:lsdException w:name="Dark List Accent 4" w:semiHidden="0" w:uiPriority="70" w:unhideWhenUsed="0"/>
-    <w:lsdException w:name="Colorful Shading Accent 4" w:semiHidden="0" w:uiPriority="71" w:unhideWhenUsed="0"/>
-    <w:lsdException w:name="Colorful List Accent 4" w:semiHidden="0" w:uiPriority="72" w:unhideWhenUsed="0"/>
-    <w:lsdException w:name="Colorful Grid Accent 4" w:semiHidden="0" w:uiPriority="73" w:unhideWhenUsed="0"/>
-    <w:lsdException w:name="Light Shading Accent 5" w:semiHidden="0" w:uiPriority="60" w:unhideWhenUsed="0"/>
-    <w:lsdException w:name="Light List Accent 5" w:semiHidden="0" w:uiPriority="61" w:unhideWhenUsed="0"/>
-    <w:lsdException w:name="Light Grid Accent 5" w:semiHidden="0" w:uiPriority="62" w:unhideWhenUsed="0"/>
-    <w:lsdException w:name="Medium Shading 1 Accent 5" w:semiHidden="0" w:uiPriority="63" w:unhideWhenUsed="0"/>
-    <w:lsdException w:name="Medium Shading 2 Accent 5" w:semiHidden="0" w:uiPriority="64" w:unhideWhenUsed="0"/>
-    <w:lsdException w:name="Medium List 1 Accent 5" w:semiHidden="0" w:uiPriority="65" w:unhideWhenUsed="0"/>
-    <w:lsdException w:name="Medium List 2 Accent 5" w:semiHidden="0" w:uiPriority="66" w:unhideWhenUsed="0"/>
-    <w:lsdException w:name="Medium Grid 1 Accent 5" w:semiHidden="0" w:uiPriority="67" w:unhideWhenUsed="0"/>
-    <w:lsdException w:name="Medium Grid 2 Accent 5" w:semiHidden="0" w:uiPriority="68" w:unhideWhenUsed="0"/>
-    <w:lsdException w:name="Medium Grid 3 Accent 5" w:semiHidden="0" w:uiPriority="69" w:unhideWhenUsed="0"/>
-    <w:lsdException w:name="Dark List Accent 5" w:semiHidden="0" w:uiPriority="70" w:unhideWhenUsed="0"/>
-    <w:lsdException w:name="Colorful Shading Accent 5" w:semiHidden="0" w:uiPriority="71" w:unhideWhenUsed="0"/>
-    <w:lsdException w:name="Colorful List Accent 5" w:semiHidden="0" w:uiPriority="72" w:unhideWhenUsed="0"/>
-    <w:lsdException w:name="Colorful Grid Accent 5" w:semiHidden="0" w:uiPriority="73" w:unhideWhenUsed="0"/>
-    <w:lsdException w:name="Light Shading Accent 6" w:semiHidden="0" w:uiPriority="60" w:unhideWhenUsed="0"/>
-    <w:lsdException w:name="Light List Accent 6" w:semiHidden="0" w:uiPriority="61" w:unhideWhenUsed="0"/>
-    <w:lsdException w:name="Light Grid Accent 6" w:semiHidden="0" w:uiPriority="62" w:unhideWhenUsed="0"/>
-    <w:lsdException w:name="Medium Shading 1 Accent 6" w:semiHidden="0" w:uiPriority="63" w:unhideWhenUsed="0"/>
-    <w:lsdException w:name="Medium Shading 2 Accent 6" w:semiHidden="0" w:uiPriority="64" w:unhideWhenUsed="0"/>
-    <w:lsdException w:name="Medium List 1 Accent 6" w:semiHidden="0" w:uiPriority="65" w:unhideWhenUsed="0"/>
-    <w:lsdException w:name="Medium List 2 Accent 6" w:semiHidden="0" w:uiPriority="66" w:unhideWhenUsed="0"/>
-    <w:lsdException w:name="Medium Grid 1 Accent 6" w:semiHidden="0" w:uiPriority="67" w:unhideWhenUsed="0"/>
-    <w:lsdException w:name="Medium Grid 2 Accent 6" w:semiHidden="0" w:uiPriority="68" w:unhideWhenUsed="0"/>
-    <w:lsdException w:name="Medium Grid 3 Accent 6" w:semiHidden="0" w:uiPriority="69" w:unhideWhenUsed="0"/>
-    <w:lsdException w:name="Dark List Accent 6" w:semiHidden="0" w:uiPriority="70" w:unhideWhenUsed="0"/>
-    <w:lsdException w:name="Colorful Shading Accent 6" w:semiHidden="0" w:uiPriority="71" w:unhideWhenUsed="0"/>
-    <w:lsdException w:name="Colorful List Accent 6" w:semiHidden="0" w:uiPriority="72" w:unhideWhenUsed="0"/>
-    <w:lsdException w:name="Colorful Grid Accent 6" w:semiHidden="0" w:uiPriority="73" w:unhideWhenUsed="0"/>
-    <w:lsdException w:name="Subtle Emphasis" w:semiHidden="0" w:uiPriority="19" w:unhideWhenUsed="0" w:qFormat="1"/>
-    <w:lsdException w:name="Intense Emphasis" w:semiHidden="0" w:uiPriority="21" w:unhideWhenUsed="0" w:qFormat="1"/>
-    <w:lsdException w:name="Subtle Reference" w:semiHidden="0" w:uiPriority="31" w:unhideWhenUsed="0" w:qFormat="1"/>
-    <w:lsdException w:name="Intense Reference" w:semiHidden="0" w:uiPriority="32" w:unhideWhenUsed="0" w:qFormat="1"/>
-    <w:lsdException w:name="Book Title" w:semiHidden="0" w:uiPriority="33" w:unhideWhenUsed="0" w:qFormat="1"/>
-    <w:lsdException w:name="Bibliography" w:uiPriority="37"/>
-    <w:lsdException w:name="TOC Heading" w:uiPriority="39" w:qFormat="1"/>
-  </w:latentStyles>
-  <w:style w:type="paragraph" w:default="1" w:styleId="Normal">
-    <w:name w:val="Normal"/>
-    <w:qFormat/>
-  </w:style>
-  <w:style w:type="character" w:default="1" w:styleId="DefaultParagraphFont">
-    <w:name w:val="Default Paragraph Font"/>
-    <w:uiPriority w:val="1"/>
-    <w:unhideWhenUsed/>
-  </w:style>
-  <w:style w:type="table" w:default="1" w:styleId="TableNormal">
-    <w:name w:val="Normal Table"/>
-    <w:uiPriority w:val="99"/>
-    <w:semiHidden/>
-    <w:unhideWhenUsed/>
-    <w:tblPr>
-      <w:tblInd w:w="0" w:type="dxa"/>
-      <w:tblCellMar>
-        <w:top w:w="0" w:type="dxa"/>
-        <w:left w:w="108" w:type="dxa"/>
-        <w:bottom w:w="0" w:type="dxa"/>
-        <w:right w:w="108" w:type="dxa"/>
-      </w:tblCellMar>
-    </w:tblPr>
-  </w:style>
-  <w:style w:type="numbering" w:default="1" w:styleId="NoList">
-    <w:name w:val="No List"/>
-    <w:uiPriority w:val="99"/>
-    <w:semiHidden/>
-    <w:unhideWhenUsed/>
-  </w:style>
-  <w:style w:type="paragraph" w:styleId="NoSpacing">
-    <w:name w:val="No Spacing"/>
-    <w:uiPriority w:val="1"/>
-    <w:qFormat/>
-    <w:rsid w:val="000105AD"/>
-    <w:pPr>
-      <w:spacing w:after="0" w:line="240" w:lineRule="auto"/>
-    </w:pPr>
-  </w:style>
-  <w:style w:type="character" w:styleId="PlaceholderText">
-    <w:name w:val="Placeholder Text"/>
-    <w:basedOn w:val="DefaultParagraphFont"/>
-    <w:uiPriority w:val="99"/>
-    <w:semiHidden/>
-    <w:rsid w:val="00E80667"/>
-    <w:rPr>
-      <w:color w:val="808080"/>
-    </w:rPr>
-  </w:style>
-  <w:style w:type="paragraph" w:styleId="BalloonText">
-    <w:name w:val="Balloon Text"/>
-    <w:basedOn w:val="Normal"/>
-    <w:link w:val="BalloonTextChar"/>
-    <w:uiPriority w:val="99"/>
-    <w:semiHidden/>
-    <w:unhideWhenUsed/>
-    <w:rsid w:val="00E80667"/>
-    <w:pPr>
-      <w:spacing w:after="0" w:line="240" w:lineRule="auto"/>
-    </w:pPr>
-    <w:rPr>
-      <w:rFonts w:ascii="Tahoma" w:hAnsi="Tahoma" w:cs="Tahoma"/>
-      <w:sz w:val="16"/>
-      <w:szCs w:val="16"/>
-    </w:rPr>
-  </w:style>
-  <w:style w:type="character" w:customStyle="1" w:styleId="BalloonTextChar">
-    <w:name w:val="Balloon Text Char"/>
-    <w:basedOn w:val="DefaultParagraphFont"/>
-    <w:link w:val="BalloonText"/>
-    <w:uiPriority w:val="99"/>
-    <w:semiHidden/>
-    <w:rsid w:val="00E80667"/>
-    <w:rPr>
-      <w:rFonts w:ascii="Tahoma" w:hAnsi="Tahoma" w:cs="Tahoma"/>
-      <w:sz w:val="16"/>
-      <w:szCs w:val="16"/>
-    </w:rPr>
-  </w:style>
-  <w:style w:type="paragraph" w:styleId="ListParagraph">
-    <w:name w:val="List Paragraph"/>
-    <w:basedOn w:val="Normal"/>
-    <w:uiPriority w:val="34"/>
-    <w:qFormat/>
-    <w:rsid w:val="008500F5"/>
-    <w:pPr>
-      <w:ind w:left="720"/>
-      <w:contextualSpacing/>
-    </w:pPr>
-  </w:style>
-  <w:style w:type="paragraph" w:styleId="Caption">
-    <w:name w:val="caption"/>
-    <w:basedOn w:val="Normal"/>
-    <w:next w:val="Normal"/>
-    <w:uiPriority w:val="35"/>
-    <w:unhideWhenUsed/>
-    <w:qFormat/>
-    <w:rsid w:val="00473B4F"/>
-    <w:pPr>
-      <w:spacing w:line="240" w:lineRule="auto"/>
-    </w:pPr>
-    <w:rPr>
-      <w:b/>
-      <w:bCs/>
-      <w:color w:val="4F81BD" w:themeColor="accent1"/>
-      <w:sz w:val="18"/>
-      <w:szCs w:val="18"/>
-    </w:rPr>
-  </w:style>
-  <w:style w:type="character" w:styleId="Hyperlink">
-    <w:name w:val="Hyperlink"/>
-    <w:basedOn w:val="DefaultParagraphFont"/>
-    <w:uiPriority w:val="99"/>
-    <w:unhideWhenUsed/>
-    <w:rsid w:val="006C1A61"/>
-    <w:rPr>
-      <w:color w:val="0000FF" w:themeColor="hyperlink"/>
-      <w:u w:val="single"/>
-    </w:rPr>
-  </w:style>
-  <w:style w:type="table" w:styleId="TableGrid">
-    <w:name w:val="Table Grid"/>
-    <w:basedOn w:val="TableNormal"/>
-    <w:rsid w:val="006C1A61"/>
-    <w:pPr>
-      <w:spacing w:after="0" w:line="240" w:lineRule="auto"/>
-    </w:pPr>
-    <w:tblPr>
-      <w:tblBorders>
-        <w:top w:val="single" w:sz="4" w:space="0" w:color="auto"/>
-        <w:left w:val="single" w:sz="4" w:space="0" w:color="auto"/>
-        <w:bottom w:val="single" w:sz="4" w:space="0" w:color="auto"/>
-        <w:right w:val="single" w:sz="4" w:space="0" w:color="auto"/>
-        <w:insideH w:val="single" w:sz="4" w:space="0" w:color="auto"/>
-        <w:insideV w:val="single" w:sz="4" w:space="0" w:color="auto"/>
-      </w:tblBorders>
-    </w:tblPr>
-  </w:style>
-  <w:style w:type="paragraph" w:styleId="NormalWeb">
-    <w:name w:val="Normal (Web)"/>
-    <w:basedOn w:val="Normal"/>
-    <w:uiPriority w:val="99"/>
-    <w:semiHidden/>
-    <w:unhideWhenUsed/>
-    <w:rsid w:val="005C2CE4"/>
-    <w:pPr>
-      <w:spacing w:before="100" w:beforeAutospacing="1" w:after="100" w:afterAutospacing="1" w:line="240" w:lineRule="auto"/>
-    </w:pPr>
-    <w:rPr>
-      <w:rFonts w:ascii="Times New Roman" w:eastAsia="Times New Roman" w:hAnsi="Times New Roman" w:cs="Times New Roman"/>
-      <w:sz w:val="24"/>
-      <w:szCs w:val="24"/>
-    </w:rPr>
-  </w:style>
-  <w:style w:type="table" w:customStyle="1" w:styleId="GridTableLight">
-    <w:name w:val="Grid Table Light"/>
+  <w:style w:type="table" w:customStyle="1" w:styleId="TableGridLight1">
+    <w:name w:val="Table Grid Light1"/>
     <w:basedOn w:val="TableNormal"/>
     <w:uiPriority w:val="40"/>
     <w:rsid w:val="0089487E"/>

</xml_diff>